<commit_message>
sostenibilidad caso practico 1 casi listo
</commit_message>
<xml_diff>
--- a/Asignaturas/Sostenibilidad aplicada al sistema productivo/UD1/Caso Practico 1/Sostenibilidad - Caso Practico 1 Borrador.docx
+++ b/Asignaturas/Sostenibilidad aplicada al sistema productivo/UD1/Caso Practico 1/Sostenibilidad - Caso Practico 1 Borrador.docx
@@ -4066,6 +4066,74 @@
           </w:r>
         </w:p>
         <w:p/>
+        <w:p>
+          <w:pPr>
+            <w:rPr>
+              <w:lang w:val="es-ES"/>
+            </w:rPr>
+          </w:pPr>
+          <w:r>
+            <w:rPr>
+              <w:lang w:val="es-ES"/>
+            </w:rPr>
+            <w:lastRenderedPageBreak/>
+            <w:t>Las estrategias de sostenibilidad en la industria manufacturera no solo enfrentan los desafíos ambientales actuales, sino que impulsan a la empresa a convertirse en un referente de responsabilidad y competitividad en su sector. Los análisis realizados ponen de relieve la importancia de gestionar los recursos de forma eficiente, reducir emisiones y optimizar el uso de la energía, acciones que no solo contribuyen a disminuir el impacto ambiental, sino que también generan ahorros operativos a largo plazo y fortalecen la imagen de la empresa entre sus grupos de interés.</w:t>
+          </w:r>
+        </w:p>
+        <w:p>
+          <w:pPr>
+            <w:rPr>
+              <w:lang w:val="es-ES"/>
+            </w:rPr>
+          </w:pPr>
+        </w:p>
+        <w:p>
+          <w:pPr>
+            <w:rPr>
+              <w:lang w:val="es-ES"/>
+            </w:rPr>
+          </w:pPr>
+          <w:r>
+            <w:rPr>
+              <w:lang w:val="es-ES"/>
+            </w:rPr>
+            <w:t>En cuanto al ámbito social, mejorar las condiciones laborales y fomentar la seguridad y el bienestar de los empleados crea un ambiente positivo que no solo favorece la retención de talento, sino que también impulsa el rendimiento y la motivación del equipo. Promover prácticas inclusivas y velar por la salud laboral no solo beneficia a los trabajadores, sino que eleva la productividad y la satisfacción general, sumando valor a los logros de la organización.</w:t>
+          </w:r>
+        </w:p>
+        <w:p>
+          <w:pPr>
+            <w:rPr>
+              <w:lang w:val="es-ES"/>
+            </w:rPr>
+          </w:pPr>
+          <w:r>
+            <w:rPr>
+              <w:lang w:val="es-ES"/>
+            </w:rPr>
+            <w:t>Finalmente, al adoptar altos estándares de gobernanza, la empresa fortalece su transparencia y gana la confianza de clientes, inversores y reguladores. Con estas acciones, la organización no solo minimiza riesgos legales y reputacionales, sino que se vuelve especialmente atractiva para inversores que buscan proyectos socialmente responsables. Este enfoque integral hacia la sostenibilidad permite a la empresa alinearse con marcos internacionales como los Objetivos de Desarrollo Sostenible y los Acuerdos de París, promoviendo un desarrollo empresarial que respeta y preserva los recursos para futuras generaciones.</w:t>
+          </w:r>
+        </w:p>
+        <w:p>
+          <w:pPr>
+            <w:rPr>
+              <w:lang w:val="es-ES"/>
+            </w:rPr>
+          </w:pPr>
+        </w:p>
+        <w:p>
+          <w:pPr>
+            <w:rPr>
+              <w:lang w:val="es-ES"/>
+            </w:rPr>
+          </w:pPr>
+          <w:r>
+            <w:rPr>
+              <w:lang w:val="es-ES"/>
+            </w:rPr>
+            <w:t>Así, las iniciativas planteadas en este caso práctico posicionan a la empresa en una situación de ventaja competitiva, combinando rentabilidad con responsabilidad social y ambiental, y asegurando un futuro más sólido y comprometido con la sociedad y el planeta.</w:t>
+          </w:r>
+        </w:p>
+        <w:p/>
       </w:sdtContent>
     </w:sdt>
     <w:p>
@@ -4117,17 +4185,934 @@
             <w:t>referencias</w:t>
           </w:r>
         </w:p>
-        <w:p>
-          <w:pPr>
-            <w:rPr>
-              <w:sz w:val="24"/>
-              <w:szCs w:val="24"/>
-              <w:lang w:val="es-ES"/>
-            </w:rPr>
-          </w:pPr>
-        </w:p>
+        <w:p/>
       </w:sdtContent>
     </w:sdt>
+    <w:p>
+      <w:pPr>
+        <w:numPr>
+          <w:ilvl w:val="0"/>
+          <w:numId w:val="119"/>
+        </w:numPr>
+        <w:rPr>
+          <w:b/>
+          <w:bCs/>
+          <w:lang w:val="es-ES"/>
+        </w:rPr>
+      </w:pPr>
+      <w:r>
+        <w:rPr>
+          <w:b/>
+          <w:bCs/>
+          <w:lang w:val="es-ES"/>
+        </w:rPr>
+        <w:lastRenderedPageBreak/>
+        <w:t xml:space="preserve">ONU - Objetivos de Desarrollo Sostenible (ODS): </w:t>
+      </w:r>
+      <w:hyperlink r:id="rId15" w:tgtFrame="_new" w:history="1">
+        <w:r>
+          <w:rPr>
+            <w:rStyle w:val="Hipervnculo"/>
+            <w:b/>
+            <w:bCs/>
+            <w:lang w:val="es-ES"/>
+          </w:rPr>
+          <w:t>https://www.un.org/sustainabledevelopment/es/</w:t>
+        </w:r>
+      </w:hyperlink>
+    </w:p>
+    <w:p>
+      <w:pPr>
+        <w:numPr>
+          <w:ilvl w:val="0"/>
+          <w:numId w:val="119"/>
+        </w:numPr>
+        <w:rPr>
+          <w:b/>
+          <w:bCs/>
+          <w:lang w:val="es-ES"/>
+        </w:rPr>
+      </w:pPr>
+      <w:r>
+        <w:rPr>
+          <w:b/>
+          <w:bCs/>
+          <w:lang w:val="es-ES"/>
+        </w:rPr>
+        <w:t>Greenpeace España - Sostenibilidad: https://es.greenpeace.org/es/que-puedes-hacer/consume-y-actua-de-forma-sostenible/</w:t>
+      </w:r>
+    </w:p>
+    <w:p>
+      <w:pPr>
+        <w:numPr>
+          <w:ilvl w:val="0"/>
+          <w:numId w:val="119"/>
+        </w:numPr>
+        <w:rPr>
+          <w:b/>
+          <w:bCs/>
+          <w:lang w:val="es-ES"/>
+        </w:rPr>
+      </w:pPr>
+      <w:r>
+        <w:rPr>
+          <w:b/>
+          <w:bCs/>
+          <w:lang w:val="es-ES"/>
+        </w:rPr>
+        <w:t xml:space="preserve">YouTube: ¿Qué es la sostenibilidad? (Explicado) - </w:t>
+      </w:r>
+      <w:hyperlink r:id="rId16" w:tgtFrame="_new" w:history="1">
+        <w:r>
+          <w:rPr>
+            <w:rStyle w:val="Hipervnculo"/>
+            <w:b/>
+            <w:bCs/>
+            <w:lang w:val="es-ES"/>
+          </w:rPr>
+          <w:t>https://www.youtube.com/watch?v=7aFD5ajpAN4</w:t>
+        </w:r>
+      </w:hyperlink>
+    </w:p>
+    <w:p>
+      <w:pPr>
+        <w:rPr>
+          <w:b/>
+          <w:bCs/>
+          <w:lang w:val="es-ES"/>
+        </w:rPr>
+      </w:pPr>
+      <w:r>
+        <w:rPr>
+          <w:b/>
+          <w:bCs/>
+          <w:lang w:val="es-ES"/>
+        </w:rPr>
+        <w:t>Identificación de los principales desafíos ambientales de la organización</w:t>
+      </w:r>
+    </w:p>
+    <w:p>
+      <w:pPr>
+        <w:numPr>
+          <w:ilvl w:val="0"/>
+          <w:numId w:val="120"/>
+        </w:numPr>
+        <w:rPr>
+          <w:b/>
+          <w:bCs/>
+          <w:lang w:val="es-ES"/>
+        </w:rPr>
+      </w:pPr>
+      <w:r>
+        <w:rPr>
+          <w:b/>
+          <w:bCs/>
+          <w:lang w:val="es-ES"/>
+        </w:rPr>
+        <w:t>Emisiones de Gases de Efecto Invernadero (GEI):</w:t>
+      </w:r>
+    </w:p>
+    <w:p>
+      <w:pPr>
+        <w:numPr>
+          <w:ilvl w:val="1"/>
+          <w:numId w:val="120"/>
+        </w:numPr>
+        <w:rPr>
+          <w:b/>
+          <w:bCs/>
+          <w:lang w:val="es-ES"/>
+        </w:rPr>
+      </w:pPr>
+      <w:r>
+        <w:rPr>
+          <w:b/>
+          <w:bCs/>
+          <w:lang w:val="es-ES"/>
+        </w:rPr>
+        <w:t>MITECO - Emisiones de GEI: https://www.miteco.gob.es/es/cambio-climatico/temas/mitigacion-politicas-y-medidas/emisiones.aspx</w:t>
+      </w:r>
+    </w:p>
+    <w:p>
+      <w:pPr>
+        <w:numPr>
+          <w:ilvl w:val="1"/>
+          <w:numId w:val="120"/>
+        </w:numPr>
+        <w:rPr>
+          <w:b/>
+          <w:bCs/>
+          <w:lang w:val="es-ES"/>
+        </w:rPr>
+      </w:pPr>
+      <w:r>
+        <w:rPr>
+          <w:b/>
+          <w:bCs/>
+          <w:lang w:val="es-ES"/>
+        </w:rPr>
+        <w:t xml:space="preserve">YouTube: ¿Qué son los gases de efecto invernadero? (Greenpeace España) - </w:t>
+      </w:r>
+      <w:hyperlink r:id="rId17" w:tgtFrame="_new" w:history="1">
+        <w:r>
+          <w:rPr>
+            <w:rStyle w:val="Hipervnculo"/>
+            <w:b/>
+            <w:bCs/>
+            <w:lang w:val="es-ES"/>
+          </w:rPr>
+          <w:t>https://www.youtube.com/watch?v=rhFw9bs-BOI</w:t>
+        </w:r>
+      </w:hyperlink>
+    </w:p>
+    <w:p>
+      <w:pPr>
+        <w:numPr>
+          <w:ilvl w:val="0"/>
+          <w:numId w:val="120"/>
+        </w:numPr>
+        <w:rPr>
+          <w:b/>
+          <w:bCs/>
+          <w:lang w:val="es-ES"/>
+        </w:rPr>
+      </w:pPr>
+      <w:r>
+        <w:rPr>
+          <w:b/>
+          <w:bCs/>
+          <w:lang w:val="es-ES"/>
+        </w:rPr>
+        <w:t>Consumo de agua y gestión de residuos:</w:t>
+      </w:r>
+    </w:p>
+    <w:p>
+      <w:pPr>
+        <w:numPr>
+          <w:ilvl w:val="1"/>
+          <w:numId w:val="120"/>
+        </w:numPr>
+        <w:rPr>
+          <w:b/>
+          <w:bCs/>
+          <w:lang w:val="es-ES"/>
+        </w:rPr>
+      </w:pPr>
+      <w:r>
+        <w:rPr>
+          <w:b/>
+          <w:bCs/>
+          <w:lang w:val="es-ES"/>
+        </w:rPr>
+        <w:t>WWF España - Gestión sostenible del agua: https://www.wwf.es/que_hacemos/freshwater/</w:t>
+      </w:r>
+    </w:p>
+    <w:p>
+      <w:pPr>
+        <w:numPr>
+          <w:ilvl w:val="1"/>
+          <w:numId w:val="120"/>
+        </w:numPr>
+        <w:rPr>
+          <w:b/>
+          <w:bCs/>
+          <w:lang w:val="es-ES"/>
+        </w:rPr>
+      </w:pPr>
+      <w:r>
+        <w:rPr>
+          <w:b/>
+          <w:bCs/>
+          <w:lang w:val="es-ES"/>
+        </w:rPr>
+        <w:t>Ecologistas en Acción - Residuos: https://www.ecologistasenaccion.org/tematica/residuos/</w:t>
+      </w:r>
+    </w:p>
+    <w:p>
+      <w:pPr>
+        <w:numPr>
+          <w:ilvl w:val="1"/>
+          <w:numId w:val="120"/>
+        </w:numPr>
+        <w:rPr>
+          <w:b/>
+          <w:bCs/>
+          <w:lang w:val="es-ES"/>
+        </w:rPr>
+      </w:pPr>
+      <w:r>
+        <w:rPr>
+          <w:b/>
+          <w:bCs/>
+          <w:lang w:val="es-ES"/>
+        </w:rPr>
+        <w:t xml:space="preserve">YouTube: Gestión de residuos y sostenibilidad - </w:t>
+      </w:r>
+      <w:hyperlink r:id="rId18" w:tgtFrame="_new" w:history="1">
+        <w:r>
+          <w:rPr>
+            <w:rStyle w:val="Hipervnculo"/>
+            <w:b/>
+            <w:bCs/>
+            <w:lang w:val="es-ES"/>
+          </w:rPr>
+          <w:t>https://www.youtube.com/watch?v=zDJzECvDlCk</w:t>
+        </w:r>
+      </w:hyperlink>
+    </w:p>
+    <w:p>
+      <w:pPr>
+        <w:numPr>
+          <w:ilvl w:val="0"/>
+          <w:numId w:val="120"/>
+        </w:numPr>
+        <w:rPr>
+          <w:b/>
+          <w:bCs/>
+          <w:lang w:val="es-ES"/>
+        </w:rPr>
+      </w:pPr>
+      <w:r>
+        <w:rPr>
+          <w:b/>
+          <w:bCs/>
+          <w:lang w:val="es-ES"/>
+        </w:rPr>
+        <w:t>Contaminación por desechos tóxicos:</w:t>
+      </w:r>
+    </w:p>
+    <w:p>
+      <w:pPr>
+        <w:numPr>
+          <w:ilvl w:val="1"/>
+          <w:numId w:val="120"/>
+        </w:numPr>
+        <w:rPr>
+          <w:b/>
+          <w:bCs/>
+          <w:lang w:val="es-ES"/>
+        </w:rPr>
+      </w:pPr>
+      <w:r>
+        <w:rPr>
+          <w:b/>
+          <w:bCs/>
+          <w:lang w:val="es-ES"/>
+        </w:rPr>
+        <w:t>Greenpeace - Residuos Tóxicos: https://es.greenpeace.org/es/que-puedes-hacer/exige-el-fin-de-los-residuos-toxicos/</w:t>
+      </w:r>
+    </w:p>
+    <w:p>
+      <w:pPr>
+        <w:numPr>
+          <w:ilvl w:val="1"/>
+          <w:numId w:val="120"/>
+        </w:numPr>
+        <w:rPr>
+          <w:b/>
+          <w:bCs/>
+          <w:lang w:val="es-ES"/>
+        </w:rPr>
+      </w:pPr>
+      <w:r>
+        <w:rPr>
+          <w:b/>
+          <w:bCs/>
+          <w:lang w:val="es-ES"/>
+        </w:rPr>
+        <w:t xml:space="preserve">YouTube: Impacto de los desechos tóxicos (Video educativo) - </w:t>
+      </w:r>
+      <w:hyperlink r:id="rId19" w:tgtFrame="_new" w:history="1">
+        <w:r>
+          <w:rPr>
+            <w:rStyle w:val="Hipervnculo"/>
+            <w:b/>
+            <w:bCs/>
+            <w:lang w:val="es-ES"/>
+          </w:rPr>
+          <w:t>https://www.youtube.com/watch?v=GpDbCBFxwMc</w:t>
+        </w:r>
+      </w:hyperlink>
+    </w:p>
+    <w:p>
+      <w:pPr>
+        <w:rPr>
+          <w:b/>
+          <w:bCs/>
+          <w:lang w:val="es-ES"/>
+        </w:rPr>
+      </w:pPr>
+      <w:r>
+        <w:rPr>
+          <w:b/>
+          <w:bCs/>
+          <w:lang w:val="es-ES"/>
+        </w:rPr>
+        <w:t>Estrategias para aumentar la eficiencia energética y reducir las emisiones de carbono</w:t>
+      </w:r>
+    </w:p>
+    <w:p>
+      <w:pPr>
+        <w:numPr>
+          <w:ilvl w:val="0"/>
+          <w:numId w:val="121"/>
+        </w:numPr>
+        <w:rPr>
+          <w:b/>
+          <w:bCs/>
+          <w:lang w:val="es-ES"/>
+        </w:rPr>
+      </w:pPr>
+      <w:r>
+        <w:rPr>
+          <w:b/>
+          <w:bCs/>
+          <w:lang w:val="es-ES"/>
+        </w:rPr>
+        <w:t>Sistemas de Gestión Energética (EMS):</w:t>
+      </w:r>
+    </w:p>
+    <w:p>
+      <w:pPr>
+        <w:numPr>
+          <w:ilvl w:val="1"/>
+          <w:numId w:val="121"/>
+        </w:numPr>
+        <w:rPr>
+          <w:b/>
+          <w:bCs/>
+          <w:lang w:val="es-ES"/>
+        </w:rPr>
+      </w:pPr>
+      <w:r>
+        <w:rPr>
+          <w:b/>
+          <w:bCs/>
+          <w:lang w:val="es-ES"/>
+        </w:rPr>
+        <w:t xml:space="preserve">Fundación CIRCE - Guía de eficiencia energética: </w:t>
+      </w:r>
+      <w:hyperlink r:id="rId20" w:tgtFrame="_new" w:history="1">
+        <w:r>
+          <w:rPr>
+            <w:rStyle w:val="Hipervnculo"/>
+            <w:b/>
+            <w:bCs/>
+            <w:lang w:val="es-ES"/>
+          </w:rPr>
+          <w:t>https://www.fcirce.es/</w:t>
+        </w:r>
+      </w:hyperlink>
+    </w:p>
+    <w:p>
+      <w:pPr>
+        <w:numPr>
+          <w:ilvl w:val="1"/>
+          <w:numId w:val="121"/>
+        </w:numPr>
+        <w:rPr>
+          <w:b/>
+          <w:bCs/>
+          <w:lang w:val="es-ES"/>
+        </w:rPr>
+      </w:pPr>
+      <w:r>
+        <w:rPr>
+          <w:b/>
+          <w:bCs/>
+          <w:lang w:val="es-ES"/>
+        </w:rPr>
+        <w:t xml:space="preserve">YouTube: Qué es un Sistema de Gestión Energética - </w:t>
+      </w:r>
+      <w:hyperlink r:id="rId21" w:tgtFrame="_new" w:history="1">
+        <w:r>
+          <w:rPr>
+            <w:rStyle w:val="Hipervnculo"/>
+            <w:b/>
+            <w:bCs/>
+            <w:lang w:val="es-ES"/>
+          </w:rPr>
+          <w:t>https://www.youtube.com/watch?v=vJGOdihH96I</w:t>
+        </w:r>
+      </w:hyperlink>
+    </w:p>
+    <w:p>
+      <w:pPr>
+        <w:numPr>
+          <w:ilvl w:val="0"/>
+          <w:numId w:val="121"/>
+        </w:numPr>
+        <w:rPr>
+          <w:b/>
+          <w:bCs/>
+          <w:lang w:val="es-ES"/>
+        </w:rPr>
+      </w:pPr>
+      <w:r>
+        <w:rPr>
+          <w:b/>
+          <w:bCs/>
+          <w:lang w:val="es-ES"/>
+        </w:rPr>
+        <w:t>Optimización de la cadena de suministro:</w:t>
+      </w:r>
+    </w:p>
+    <w:p>
+      <w:pPr>
+        <w:numPr>
+          <w:ilvl w:val="1"/>
+          <w:numId w:val="121"/>
+        </w:numPr>
+        <w:rPr>
+          <w:b/>
+          <w:bCs/>
+          <w:lang w:val="es-ES"/>
+        </w:rPr>
+      </w:pPr>
+      <w:r>
+        <w:rPr>
+          <w:b/>
+          <w:bCs/>
+          <w:lang w:val="es-ES"/>
+        </w:rPr>
+        <w:t xml:space="preserve">Observatorio de Logística Sostenible: </w:t>
+      </w:r>
+      <w:hyperlink r:id="rId22" w:tgtFrame="_new" w:history="1">
+        <w:r>
+          <w:rPr>
+            <w:rStyle w:val="Hipervnculo"/>
+            <w:b/>
+            <w:bCs/>
+            <w:lang w:val="es-ES"/>
+          </w:rPr>
+          <w:t>https://logisticasostenible.es/</w:t>
+        </w:r>
+      </w:hyperlink>
+    </w:p>
+    <w:p>
+      <w:pPr>
+        <w:numPr>
+          <w:ilvl w:val="1"/>
+          <w:numId w:val="121"/>
+        </w:numPr>
+        <w:rPr>
+          <w:b/>
+          <w:bCs/>
+          <w:lang w:val="es-ES"/>
+        </w:rPr>
+      </w:pPr>
+      <w:r>
+        <w:rPr>
+          <w:b/>
+          <w:bCs/>
+          <w:lang w:val="es-ES"/>
+        </w:rPr>
+        <w:t xml:space="preserve">YouTube: Sostenibilidad en la cadena de suministro (SAGE España) - </w:t>
+      </w:r>
+      <w:hyperlink r:id="rId23" w:tgtFrame="_new" w:history="1">
+        <w:r>
+          <w:rPr>
+            <w:rStyle w:val="Hipervnculo"/>
+            <w:b/>
+            <w:bCs/>
+            <w:lang w:val="es-ES"/>
+          </w:rPr>
+          <w:t>https://www.youtube.com/watch?v=wZgOdLln4HU</w:t>
+        </w:r>
+      </w:hyperlink>
+    </w:p>
+    <w:p>
+      <w:pPr>
+        <w:numPr>
+          <w:ilvl w:val="0"/>
+          <w:numId w:val="121"/>
+        </w:numPr>
+        <w:rPr>
+          <w:b/>
+          <w:bCs/>
+          <w:lang w:val="es-ES"/>
+        </w:rPr>
+      </w:pPr>
+      <w:r>
+        <w:rPr>
+          <w:b/>
+          <w:bCs/>
+          <w:lang w:val="es-ES"/>
+        </w:rPr>
+        <w:t>Renovación de maquinaria con tecnología eficiente:</w:t>
+      </w:r>
+    </w:p>
+    <w:p>
+      <w:pPr>
+        <w:numPr>
+          <w:ilvl w:val="1"/>
+          <w:numId w:val="121"/>
+        </w:numPr>
+        <w:rPr>
+          <w:b/>
+          <w:bCs/>
+          <w:lang w:val="es-ES"/>
+        </w:rPr>
+      </w:pPr>
+      <w:r>
+        <w:rPr>
+          <w:b/>
+          <w:bCs/>
+          <w:lang w:val="es-ES"/>
+        </w:rPr>
+        <w:lastRenderedPageBreak/>
+        <w:t xml:space="preserve">IDAE - Instituto para la Diversificación y Ahorro de la Energía: </w:t>
+      </w:r>
+      <w:hyperlink r:id="rId24" w:tgtFrame="_new" w:history="1">
+        <w:r>
+          <w:rPr>
+            <w:rStyle w:val="Hipervnculo"/>
+            <w:b/>
+            <w:bCs/>
+            <w:lang w:val="es-ES"/>
+          </w:rPr>
+          <w:t>https://www.idae.es/</w:t>
+        </w:r>
+      </w:hyperlink>
+    </w:p>
+    <w:p>
+      <w:pPr>
+        <w:numPr>
+          <w:ilvl w:val="1"/>
+          <w:numId w:val="121"/>
+        </w:numPr>
+        <w:rPr>
+          <w:b/>
+          <w:bCs/>
+          <w:lang w:val="es-ES"/>
+        </w:rPr>
+      </w:pPr>
+      <w:r>
+        <w:rPr>
+          <w:b/>
+          <w:bCs/>
+          <w:lang w:val="es-ES"/>
+        </w:rPr>
+        <w:t xml:space="preserve">YouTube: Tecnología para la eficiencia energética en la industria - </w:t>
+      </w:r>
+      <w:hyperlink r:id="rId25" w:tgtFrame="_new" w:history="1">
+        <w:r>
+          <w:rPr>
+            <w:rStyle w:val="Hipervnculo"/>
+            <w:b/>
+            <w:bCs/>
+            <w:lang w:val="es-ES"/>
+          </w:rPr>
+          <w:t>https://www.youtube.com/watch?v=svG5zONH9Hs</w:t>
+        </w:r>
+      </w:hyperlink>
+    </w:p>
+    <w:p>
+      <w:pPr>
+        <w:rPr>
+          <w:b/>
+          <w:bCs/>
+          <w:lang w:val="es-ES"/>
+        </w:rPr>
+      </w:pPr>
+      <w:r>
+        <w:rPr>
+          <w:b/>
+          <w:bCs/>
+          <w:lang w:val="es-ES"/>
+        </w:rPr>
+        <w:t>Acciones concretas para mejorar las condiciones laborales y promover un entorno de trabajo seguro y sostenible</w:t>
+      </w:r>
+    </w:p>
+    <w:p>
+      <w:pPr>
+        <w:numPr>
+          <w:ilvl w:val="0"/>
+          <w:numId w:val="122"/>
+        </w:numPr>
+        <w:rPr>
+          <w:b/>
+          <w:bCs/>
+          <w:lang w:val="es-ES"/>
+        </w:rPr>
+      </w:pPr>
+      <w:r>
+        <w:rPr>
+          <w:b/>
+          <w:bCs/>
+          <w:lang w:val="es-ES"/>
+        </w:rPr>
+        <w:t>Capacitación en sostenibilidad y seguridad laboral:</w:t>
+      </w:r>
+    </w:p>
+    <w:p>
+      <w:pPr>
+        <w:numPr>
+          <w:ilvl w:val="1"/>
+          <w:numId w:val="122"/>
+        </w:numPr>
+        <w:rPr>
+          <w:b/>
+          <w:bCs/>
+          <w:lang w:val="es-ES"/>
+        </w:rPr>
+      </w:pPr>
+      <w:r>
+        <w:rPr>
+          <w:b/>
+          <w:bCs/>
+          <w:lang w:val="es-ES"/>
+        </w:rPr>
+        <w:t xml:space="preserve">INSST - Instituto Nacional de Seguridad y Salud en el Trabajo: </w:t>
+      </w:r>
+      <w:hyperlink r:id="rId26" w:tgtFrame="_new" w:history="1">
+        <w:r>
+          <w:rPr>
+            <w:rStyle w:val="Hipervnculo"/>
+            <w:b/>
+            <w:bCs/>
+            <w:lang w:val="es-ES"/>
+          </w:rPr>
+          <w:t>https://www.insst.es/</w:t>
+        </w:r>
+      </w:hyperlink>
+    </w:p>
+    <w:p>
+      <w:pPr>
+        <w:numPr>
+          <w:ilvl w:val="1"/>
+          <w:numId w:val="122"/>
+        </w:numPr>
+        <w:rPr>
+          <w:b/>
+          <w:bCs/>
+          <w:lang w:val="es-ES"/>
+        </w:rPr>
+      </w:pPr>
+      <w:r>
+        <w:rPr>
+          <w:b/>
+          <w:bCs/>
+          <w:lang w:val="es-ES"/>
+        </w:rPr>
+        <w:t xml:space="preserve">YouTube: Seguridad y salud en el trabajo (INSST) - </w:t>
+      </w:r>
+      <w:hyperlink r:id="rId27" w:tgtFrame="_new" w:history="1">
+        <w:r>
+          <w:rPr>
+            <w:rStyle w:val="Hipervnculo"/>
+            <w:b/>
+            <w:bCs/>
+            <w:lang w:val="es-ES"/>
+          </w:rPr>
+          <w:t>https://www.youtube.com/watch?v=zgWl_yod6DE</w:t>
+        </w:r>
+      </w:hyperlink>
+    </w:p>
+    <w:p>
+      <w:pPr>
+        <w:numPr>
+          <w:ilvl w:val="0"/>
+          <w:numId w:val="122"/>
+        </w:numPr>
+        <w:rPr>
+          <w:b/>
+          <w:bCs/>
+          <w:lang w:val="es-ES"/>
+        </w:rPr>
+      </w:pPr>
+      <w:r>
+        <w:rPr>
+          <w:b/>
+          <w:bCs/>
+          <w:lang w:val="es-ES"/>
+        </w:rPr>
+        <w:t>Promoción de un ambiente inclusivo y de bienestar:</w:t>
+      </w:r>
+    </w:p>
+    <w:p>
+      <w:pPr>
+        <w:numPr>
+          <w:ilvl w:val="1"/>
+          <w:numId w:val="122"/>
+        </w:numPr>
+        <w:rPr>
+          <w:b/>
+          <w:bCs/>
+          <w:lang w:val="es-ES"/>
+        </w:rPr>
+      </w:pPr>
+      <w:r>
+        <w:rPr>
+          <w:b/>
+          <w:bCs/>
+          <w:lang w:val="es-ES"/>
+        </w:rPr>
+        <w:t xml:space="preserve">Observatorio de la Responsabilidad Social Corporativa: </w:t>
+      </w:r>
+      <w:hyperlink r:id="rId28" w:tgtFrame="_new" w:history="1">
+        <w:r>
+          <w:rPr>
+            <w:rStyle w:val="Hipervnculo"/>
+            <w:b/>
+            <w:bCs/>
+            <w:lang w:val="es-ES"/>
+          </w:rPr>
+          <w:t>https://observatoriorsc.org/</w:t>
+        </w:r>
+      </w:hyperlink>
+    </w:p>
+    <w:p>
+      <w:pPr>
+        <w:numPr>
+          <w:ilvl w:val="1"/>
+          <w:numId w:val="122"/>
+        </w:numPr>
+        <w:rPr>
+          <w:b/>
+          <w:bCs/>
+          <w:lang w:val="es-ES"/>
+        </w:rPr>
+      </w:pPr>
+      <w:r>
+        <w:rPr>
+          <w:b/>
+          <w:bCs/>
+          <w:lang w:val="es-ES"/>
+        </w:rPr>
+        <w:t xml:space="preserve">YouTube: Bienestar laboral y su impacto (Expansión) - </w:t>
+      </w:r>
+      <w:hyperlink r:id="rId29" w:tgtFrame="_new" w:history="1">
+        <w:r>
+          <w:rPr>
+            <w:rStyle w:val="Hipervnculo"/>
+            <w:b/>
+            <w:bCs/>
+            <w:lang w:val="es-ES"/>
+          </w:rPr>
+          <w:t>https://www.youtube.com/watch?v=UVTZM9bYhGI</w:t>
+        </w:r>
+      </w:hyperlink>
+    </w:p>
+    <w:p>
+      <w:pPr>
+        <w:numPr>
+          <w:ilvl w:val="0"/>
+          <w:numId w:val="122"/>
+        </w:numPr>
+        <w:rPr>
+          <w:b/>
+          <w:bCs/>
+          <w:lang w:val="es-ES"/>
+        </w:rPr>
+      </w:pPr>
+      <w:r>
+        <w:rPr>
+          <w:b/>
+          <w:bCs/>
+          <w:lang w:val="es-ES"/>
+        </w:rPr>
+        <w:t>Sistema de gestión de riesgos laborales:</w:t>
+      </w:r>
+    </w:p>
+    <w:p>
+      <w:pPr>
+        <w:numPr>
+          <w:ilvl w:val="1"/>
+          <w:numId w:val="122"/>
+        </w:numPr>
+        <w:rPr>
+          <w:b/>
+          <w:bCs/>
+          <w:lang w:val="es-ES"/>
+        </w:rPr>
+      </w:pPr>
+      <w:r>
+        <w:rPr>
+          <w:b/>
+          <w:bCs/>
+          <w:lang w:val="es-ES"/>
+        </w:rPr>
+        <w:t>Norma ISO 45001: https://www.aenor.com/certificacion/seguridad-y-salud-en-el-trabajo/iso-45001</w:t>
+      </w:r>
+    </w:p>
+    <w:p>
+      <w:pPr>
+        <w:numPr>
+          <w:ilvl w:val="1"/>
+          <w:numId w:val="122"/>
+        </w:numPr>
+        <w:rPr>
+          <w:b/>
+          <w:bCs/>
+          <w:lang w:val="es-ES"/>
+        </w:rPr>
+      </w:pPr>
+      <w:r>
+        <w:rPr>
+          <w:b/>
+          <w:bCs/>
+          <w:lang w:val="es-ES"/>
+        </w:rPr>
+        <w:t>YouTube: Gestión de riesgos laborales (</w:t>
+      </w:r>
+      <w:proofErr w:type="spellStart"/>
+      <w:r>
+        <w:rPr>
+          <w:b/>
+          <w:bCs/>
+          <w:lang w:val="es-ES"/>
+        </w:rPr>
+        <w:t>Prevention</w:t>
+      </w:r>
+      <w:proofErr w:type="spellEnd"/>
+      <w:r>
+        <w:rPr>
+          <w:b/>
+          <w:bCs/>
+          <w:lang w:val="es-ES"/>
+        </w:rPr>
+        <w:t xml:space="preserve"> </w:t>
+      </w:r>
+      <w:proofErr w:type="spellStart"/>
+      <w:r>
+        <w:rPr>
+          <w:b/>
+          <w:bCs/>
+          <w:lang w:val="es-ES"/>
+        </w:rPr>
+        <w:t>World</w:t>
+      </w:r>
+      <w:proofErr w:type="spellEnd"/>
+      <w:r>
+        <w:rPr>
+          <w:b/>
+          <w:bCs/>
+          <w:lang w:val="es-ES"/>
+        </w:rPr>
+        <w:t xml:space="preserve">) - </w:t>
+      </w:r>
+      <w:hyperlink r:id="rId30" w:tgtFrame="_new" w:history="1">
+        <w:r>
+          <w:rPr>
+            <w:rStyle w:val="Hipervnculo"/>
+            <w:b/>
+            <w:bCs/>
+            <w:lang w:val="es-ES"/>
+          </w:rPr>
+          <w:t>https://www.youtube.com/watch?v=WnSHvAsUgB4</w:t>
+        </w:r>
+      </w:hyperlink>
+    </w:p>
+    <w:p>
+      <w:pPr>
+        <w:rPr>
+          <w:sz w:val="24"/>
+          <w:szCs w:val="24"/>
+          <w:lang w:val="es-ES"/>
+        </w:rPr>
+      </w:pPr>
+    </w:p>
     <w:sectPr>
       <w:pgSz w:w="12240" w:h="15840"/>
       <w:pgMar w:top="720" w:right="1440" w:bottom="720" w:left="1440" w:header="720" w:footer="0" w:gutter="0"/>
@@ -4425,7 +5410,7 @@
 <w:numbering xmlns:wpc="http://schemas.microsoft.com/office/word/2010/wordprocessingCanvas" xmlns:cx="http://schemas.microsoft.com/office/drawing/2014/chartex" xmlns:cx1="http://schemas.microsoft.com/office/drawing/2015/9/8/chartex" xmlns:cx2="http://schemas.microsoft.com/office/drawing/2015/10/21/chartex" xmlns:cx3="http://schemas.microsoft.com/office/drawing/2016/5/9/chartex" xmlns:cx4="http://schemas.microsoft.com/office/drawing/2016/5/10/chartex" xmlns:cx5="http://schemas.microsoft.com/office/drawing/2016/5/11/chartex" xmlns:cx6="http://schemas.microsoft.com/office/drawing/2016/5/12/chartex" xmlns:cx7="http://schemas.microsoft.com/office/drawing/2016/5/13/chartex" xmlns:cx8="http://schemas.microsoft.com/office/drawing/2016/5/14/chartex" xmlns:mc="http://schemas.openxmlformats.org/markup-compatibility/2006" xmlns:aink="http://schemas.microsoft.com/office/drawing/2016/ink" xmlns:am3d="http://schemas.microsoft.com/office/drawing/2017/model3d" xmlns:o="urn:schemas-microsoft-com:office:office" xmlns:oel="http://schemas.microsoft.com/office/2019/extlst" xmlns:r="http://schemas.openxmlformats.org/officeDocument/2006/relationships" xmlns:m="http://schemas.openxmlformats.org/officeDocument/2006/math" xmlns:v="urn:schemas-microsoft-com:vml" xmlns:wp14="http://schemas.microsoft.com/office/word/2010/wordprocessingDrawing" xmlns:wp="http://schemas.openxmlformats.org/drawingml/2006/wordprocessingDrawing" xmlns:w10="urn:schemas-microsoft-com:office:word" xmlns:w="http://schemas.openxmlformats.org/wordprocessingml/2006/main" xmlns:w14="http://schemas.microsoft.com/office/word/2010/wordml" xmlns:w15="http://schemas.microsoft.com/office/word/2012/wordml" xmlns:w16cex="http://schemas.microsoft.com/office/word/2018/wordml/cex" xmlns:w16cid="http://schemas.microsoft.com/office/word/2016/wordml/cid" xmlns:w16="http://schemas.microsoft.com/office/word/2018/wordml" xmlns:w16du="http://schemas.microsoft.com/office/word/2023/wordml/word16du" xmlns:w16sdtdh="http://schemas.microsoft.com/office/word/2020/wordml/sdtdatahash" xmlns:w16se="http://schemas.microsoft.com/office/word/2015/wordml/symex" xmlns:wpg="http://schemas.microsoft.com/office/word/2010/wordprocessingGroup" xmlns:wpi="http://schemas.microsoft.com/office/word/2010/wordprocessingInk" xmlns:wne="http://schemas.microsoft.com/office/word/2006/wordml" xmlns:wps="http://schemas.microsoft.com/office/word/2010/wordprocessingShape" mc:Ignorable="w14 w15 w16se w16cid w16 w16cex w16sdtdh w16du wp14">
   <w:numPicBullet w:numPicBulletId="0">
     <w:pict>
-      <v:rect id="_x0000_i1098" style="width:0;height:1.5pt" o:hralign="center" o:bullet="t" o:hrstd="t" o:hr="t" fillcolor="#a0a0a0" stroked="f"/>
+      <v:rect id="_x0000_i1161" style="width:0;height:1.5pt" o:hralign="center" o:bullet="t" o:hrstd="t" o:hr="t" fillcolor="#a0a0a0" stroked="f"/>
     </w:pict>
   </w:numPicBullet>
   <w:abstractNum w:abstractNumId="0" w15:restartNumberingAfterBreak="0">
@@ -4953,6 +5938,119 @@
     </w:lvl>
   </w:abstractNum>
   <w:abstractNum w:abstractNumId="4" w15:restartNumberingAfterBreak="0">
+    <w:nsid w:val="06551DE9"/>
+    <w:multiLevelType w:val="multilevel"/>
+    <w:tmpl w:val="7C007012"/>
+    <w:lvl w:ilvl="0">
+      <w:start w:val="1"/>
+      <w:numFmt w:val="decimal"/>
+      <w:lvlText w:val="%1."/>
+      <w:lvlJc w:val="left"/>
+      <w:pPr>
+        <w:tabs>
+          <w:tab w:val="num" w:pos="720"/>
+        </w:tabs>
+        <w:ind w:left="720" w:hanging="360"/>
+      </w:pPr>
+    </w:lvl>
+    <w:lvl w:ilvl="1" w:tentative="1">
+      <w:start w:val="1"/>
+      <w:numFmt w:val="decimal"/>
+      <w:lvlText w:val="%2."/>
+      <w:lvlJc w:val="left"/>
+      <w:pPr>
+        <w:tabs>
+          <w:tab w:val="num" w:pos="1440"/>
+        </w:tabs>
+        <w:ind w:left="1440" w:hanging="360"/>
+      </w:pPr>
+    </w:lvl>
+    <w:lvl w:ilvl="2" w:tentative="1">
+      <w:start w:val="1"/>
+      <w:numFmt w:val="decimal"/>
+      <w:lvlText w:val="%3."/>
+      <w:lvlJc w:val="left"/>
+      <w:pPr>
+        <w:tabs>
+          <w:tab w:val="num" w:pos="2160"/>
+        </w:tabs>
+        <w:ind w:left="2160" w:hanging="360"/>
+      </w:pPr>
+    </w:lvl>
+    <w:lvl w:ilvl="3" w:tentative="1">
+      <w:start w:val="1"/>
+      <w:numFmt w:val="decimal"/>
+      <w:lvlText w:val="%4."/>
+      <w:lvlJc w:val="left"/>
+      <w:pPr>
+        <w:tabs>
+          <w:tab w:val="num" w:pos="2880"/>
+        </w:tabs>
+        <w:ind w:left="2880" w:hanging="360"/>
+      </w:pPr>
+    </w:lvl>
+    <w:lvl w:ilvl="4" w:tentative="1">
+      <w:start w:val="1"/>
+      <w:numFmt w:val="decimal"/>
+      <w:lvlText w:val="%5."/>
+      <w:lvlJc w:val="left"/>
+      <w:pPr>
+        <w:tabs>
+          <w:tab w:val="num" w:pos="3600"/>
+        </w:tabs>
+        <w:ind w:left="3600" w:hanging="360"/>
+      </w:pPr>
+    </w:lvl>
+    <w:lvl w:ilvl="5" w:tentative="1">
+      <w:start w:val="1"/>
+      <w:numFmt w:val="decimal"/>
+      <w:lvlText w:val="%6."/>
+      <w:lvlJc w:val="left"/>
+      <w:pPr>
+        <w:tabs>
+          <w:tab w:val="num" w:pos="4320"/>
+        </w:tabs>
+        <w:ind w:left="4320" w:hanging="360"/>
+      </w:pPr>
+    </w:lvl>
+    <w:lvl w:ilvl="6" w:tentative="1">
+      <w:start w:val="1"/>
+      <w:numFmt w:val="decimal"/>
+      <w:lvlText w:val="%7."/>
+      <w:lvlJc w:val="left"/>
+      <w:pPr>
+        <w:tabs>
+          <w:tab w:val="num" w:pos="5040"/>
+        </w:tabs>
+        <w:ind w:left="5040" w:hanging="360"/>
+      </w:pPr>
+    </w:lvl>
+    <w:lvl w:ilvl="7" w:tentative="1">
+      <w:start w:val="1"/>
+      <w:numFmt w:val="decimal"/>
+      <w:lvlText w:val="%8."/>
+      <w:lvlJc w:val="left"/>
+      <w:pPr>
+        <w:tabs>
+          <w:tab w:val="num" w:pos="5760"/>
+        </w:tabs>
+        <w:ind w:left="5760" w:hanging="360"/>
+      </w:pPr>
+    </w:lvl>
+    <w:lvl w:ilvl="8" w:tentative="1">
+      <w:start w:val="1"/>
+      <w:numFmt w:val="decimal"/>
+      <w:lvlText w:val="%9."/>
+      <w:lvlJc w:val="left"/>
+      <w:pPr>
+        <w:tabs>
+          <w:tab w:val="num" w:pos="6480"/>
+        </w:tabs>
+        <w:ind w:left="6480" w:hanging="360"/>
+      </w:pPr>
+    </w:lvl>
+  </w:abstractNum>
+  <w:abstractNum w:abstractNumId="5" w15:restartNumberingAfterBreak="0">
     <w:nsid w:val="07AC7D6F"/>
     <w:multiLevelType w:val="multilevel"/>
     <w:tmpl w:val="A28A16A0"/>
@@ -5101,7 +6199,7 @@
       </w:rPr>
     </w:lvl>
   </w:abstractNum>
-  <w:abstractNum w:abstractNumId="5" w15:restartNumberingAfterBreak="0">
+  <w:abstractNum w:abstractNumId="6" w15:restartNumberingAfterBreak="0">
     <w:nsid w:val="07CC45B2"/>
     <w:multiLevelType w:val="multilevel"/>
     <w:tmpl w:val="EC840D48"/>
@@ -5250,7 +6348,7 @@
       </w:rPr>
     </w:lvl>
   </w:abstractNum>
-  <w:abstractNum w:abstractNumId="6" w15:restartNumberingAfterBreak="0">
+  <w:abstractNum w:abstractNumId="7" w15:restartNumberingAfterBreak="0">
     <w:nsid w:val="08624D6B"/>
     <w:multiLevelType w:val="multilevel"/>
     <w:tmpl w:val="6B60DFD2"/>
@@ -5399,7 +6497,7 @@
       </w:rPr>
     </w:lvl>
   </w:abstractNum>
-  <w:abstractNum w:abstractNumId="7" w15:restartNumberingAfterBreak="0">
+  <w:abstractNum w:abstractNumId="8" w15:restartNumberingAfterBreak="0">
     <w:nsid w:val="0936167F"/>
     <w:multiLevelType w:val="multilevel"/>
     <w:tmpl w:val="754C43EE"/>
@@ -5548,7 +6646,7 @@
       </w:rPr>
     </w:lvl>
   </w:abstractNum>
-  <w:abstractNum w:abstractNumId="8" w15:restartNumberingAfterBreak="0">
+  <w:abstractNum w:abstractNumId="9" w15:restartNumberingAfterBreak="0">
     <w:nsid w:val="0B380557"/>
     <w:multiLevelType w:val="multilevel"/>
     <w:tmpl w:val="048E1FBE"/>
@@ -5697,7 +6795,7 @@
       </w:rPr>
     </w:lvl>
   </w:abstractNum>
-  <w:abstractNum w:abstractNumId="9" w15:restartNumberingAfterBreak="0">
+  <w:abstractNum w:abstractNumId="10" w15:restartNumberingAfterBreak="0">
     <w:nsid w:val="0BAC6D31"/>
     <w:multiLevelType w:val="multilevel"/>
     <w:tmpl w:val="6FEC0F60"/>
@@ -5846,7 +6944,7 @@
       </w:rPr>
     </w:lvl>
   </w:abstractNum>
-  <w:abstractNum w:abstractNumId="10" w15:restartNumberingAfterBreak="0">
+  <w:abstractNum w:abstractNumId="11" w15:restartNumberingAfterBreak="0">
     <w:nsid w:val="0CA122B1"/>
     <w:multiLevelType w:val="multilevel"/>
     <w:tmpl w:val="46C67416"/>
@@ -5995,7 +7093,7 @@
       </w:rPr>
     </w:lvl>
   </w:abstractNum>
-  <w:abstractNum w:abstractNumId="11" w15:restartNumberingAfterBreak="0">
+  <w:abstractNum w:abstractNumId="12" w15:restartNumberingAfterBreak="0">
     <w:nsid w:val="0D7E449A"/>
     <w:multiLevelType w:val="multilevel"/>
     <w:tmpl w:val="16AAE612"/>
@@ -6144,7 +7242,7 @@
       </w:rPr>
     </w:lvl>
   </w:abstractNum>
-  <w:abstractNum w:abstractNumId="12" w15:restartNumberingAfterBreak="0">
+  <w:abstractNum w:abstractNumId="13" w15:restartNumberingAfterBreak="0">
     <w:nsid w:val="0E476C33"/>
     <w:multiLevelType w:val="multilevel"/>
     <w:tmpl w:val="4F526E9C"/>
@@ -6293,7 +7391,7 @@
       </w:rPr>
     </w:lvl>
   </w:abstractNum>
-  <w:abstractNum w:abstractNumId="13" w15:restartNumberingAfterBreak="0">
+  <w:abstractNum w:abstractNumId="14" w15:restartNumberingAfterBreak="0">
     <w:nsid w:val="108E4BA8"/>
     <w:multiLevelType w:val="multilevel"/>
     <w:tmpl w:val="5316FA96"/>
@@ -6442,7 +7540,7 @@
       </w:rPr>
     </w:lvl>
   </w:abstractNum>
-  <w:abstractNum w:abstractNumId="14" w15:restartNumberingAfterBreak="0">
+  <w:abstractNum w:abstractNumId="15" w15:restartNumberingAfterBreak="0">
     <w:nsid w:val="10AD002F"/>
     <w:multiLevelType w:val="multilevel"/>
     <w:tmpl w:val="78443CCA"/>
@@ -6555,7 +7653,7 @@
       </w:pPr>
     </w:lvl>
   </w:abstractNum>
-  <w:abstractNum w:abstractNumId="15" w15:restartNumberingAfterBreak="0">
+  <w:abstractNum w:abstractNumId="16" w15:restartNumberingAfterBreak="0">
     <w:nsid w:val="112B5A12"/>
     <w:multiLevelType w:val="hybridMultilevel"/>
     <w:tmpl w:val="6BD2D792"/>
@@ -6668,7 +7766,7 @@
       </w:rPr>
     </w:lvl>
   </w:abstractNum>
-  <w:abstractNum w:abstractNumId="16" w15:restartNumberingAfterBreak="0">
+  <w:abstractNum w:abstractNumId="17" w15:restartNumberingAfterBreak="0">
     <w:nsid w:val="11ED592A"/>
     <w:multiLevelType w:val="multilevel"/>
     <w:tmpl w:val="B10CB1CE"/>
@@ -6817,7 +7915,7 @@
       </w:rPr>
     </w:lvl>
   </w:abstractNum>
-  <w:abstractNum w:abstractNumId="17" w15:restartNumberingAfterBreak="0">
+  <w:abstractNum w:abstractNumId="18" w15:restartNumberingAfterBreak="0">
     <w:nsid w:val="13B06DCC"/>
     <w:multiLevelType w:val="multilevel"/>
     <w:tmpl w:val="02DC2C1A"/>
@@ -6966,7 +8064,7 @@
       </w:rPr>
     </w:lvl>
   </w:abstractNum>
-  <w:abstractNum w:abstractNumId="18" w15:restartNumberingAfterBreak="0">
+  <w:abstractNum w:abstractNumId="19" w15:restartNumberingAfterBreak="0">
     <w:nsid w:val="149251FD"/>
     <w:multiLevelType w:val="multilevel"/>
     <w:tmpl w:val="580ADCEC"/>
@@ -7115,7 +8213,7 @@
       </w:rPr>
     </w:lvl>
   </w:abstractNum>
-  <w:abstractNum w:abstractNumId="19" w15:restartNumberingAfterBreak="0">
+  <w:abstractNum w:abstractNumId="20" w15:restartNumberingAfterBreak="0">
     <w:nsid w:val="14BC1A55"/>
     <w:multiLevelType w:val="multilevel"/>
     <w:tmpl w:val="A67C67D8"/>
@@ -7264,7 +8362,7 @@
       </w:rPr>
     </w:lvl>
   </w:abstractNum>
-  <w:abstractNum w:abstractNumId="20" w15:restartNumberingAfterBreak="0">
+  <w:abstractNum w:abstractNumId="21" w15:restartNumberingAfterBreak="0">
     <w:nsid w:val="154103C6"/>
     <w:multiLevelType w:val="multilevel"/>
     <w:tmpl w:val="E4F41C60"/>
@@ -7413,7 +8511,7 @@
       </w:rPr>
     </w:lvl>
   </w:abstractNum>
-  <w:abstractNum w:abstractNumId="21" w15:restartNumberingAfterBreak="0">
+  <w:abstractNum w:abstractNumId="22" w15:restartNumberingAfterBreak="0">
     <w:nsid w:val="161D7D7E"/>
     <w:multiLevelType w:val="multilevel"/>
     <w:tmpl w:val="2B6A0DE6"/>
@@ -7562,7 +8660,7 @@
       </w:rPr>
     </w:lvl>
   </w:abstractNum>
-  <w:abstractNum w:abstractNumId="22" w15:restartNumberingAfterBreak="0">
+  <w:abstractNum w:abstractNumId="23" w15:restartNumberingAfterBreak="0">
     <w:nsid w:val="16630CF7"/>
     <w:multiLevelType w:val="multilevel"/>
     <w:tmpl w:val="129C6DBE"/>
@@ -7675,7 +8773,7 @@
       </w:pPr>
     </w:lvl>
   </w:abstractNum>
-  <w:abstractNum w:abstractNumId="23" w15:restartNumberingAfterBreak="0">
+  <w:abstractNum w:abstractNumId="24" w15:restartNumberingAfterBreak="0">
     <w:nsid w:val="16D813F4"/>
     <w:multiLevelType w:val="multilevel"/>
     <w:tmpl w:val="696A8588"/>
@@ -7824,7 +8922,7 @@
       </w:rPr>
     </w:lvl>
   </w:abstractNum>
-  <w:abstractNum w:abstractNumId="24" w15:restartNumberingAfterBreak="0">
+  <w:abstractNum w:abstractNumId="25" w15:restartNumberingAfterBreak="0">
     <w:nsid w:val="171651AF"/>
     <w:multiLevelType w:val="hybridMultilevel"/>
     <w:tmpl w:val="C5A4CC86"/>
@@ -7937,7 +9035,7 @@
       </w:rPr>
     </w:lvl>
   </w:abstractNum>
-  <w:abstractNum w:abstractNumId="25" w15:restartNumberingAfterBreak="0">
+  <w:abstractNum w:abstractNumId="26" w15:restartNumberingAfterBreak="0">
     <w:nsid w:val="18E95D19"/>
     <w:multiLevelType w:val="multilevel"/>
     <w:tmpl w:val="AFEEB394"/>
@@ -8086,7 +9184,7 @@
       </w:rPr>
     </w:lvl>
   </w:abstractNum>
-  <w:abstractNum w:abstractNumId="26" w15:restartNumberingAfterBreak="0">
+  <w:abstractNum w:abstractNumId="27" w15:restartNumberingAfterBreak="0">
     <w:nsid w:val="194C2D30"/>
     <w:multiLevelType w:val="multilevel"/>
     <w:tmpl w:val="AA1A4E34"/>
@@ -8235,7 +9333,7 @@
       </w:rPr>
     </w:lvl>
   </w:abstractNum>
-  <w:abstractNum w:abstractNumId="27" w15:restartNumberingAfterBreak="0">
+  <w:abstractNum w:abstractNumId="28" w15:restartNumberingAfterBreak="0">
     <w:nsid w:val="19672C5B"/>
     <w:multiLevelType w:val="multilevel"/>
     <w:tmpl w:val="D152B686"/>
@@ -8384,7 +9482,7 @@
       </w:rPr>
     </w:lvl>
   </w:abstractNum>
-  <w:abstractNum w:abstractNumId="28" w15:restartNumberingAfterBreak="0">
+  <w:abstractNum w:abstractNumId="29" w15:restartNumberingAfterBreak="0">
     <w:nsid w:val="1B47305C"/>
     <w:multiLevelType w:val="multilevel"/>
     <w:tmpl w:val="F636007E"/>
@@ -8533,7 +9631,7 @@
       </w:rPr>
     </w:lvl>
   </w:abstractNum>
-  <w:abstractNum w:abstractNumId="29" w15:restartNumberingAfterBreak="0">
+  <w:abstractNum w:abstractNumId="30" w15:restartNumberingAfterBreak="0">
     <w:nsid w:val="1B5C4BB6"/>
     <w:multiLevelType w:val="hybridMultilevel"/>
     <w:tmpl w:val="AC945316"/>
@@ -8646,7 +9744,7 @@
       </w:rPr>
     </w:lvl>
   </w:abstractNum>
-  <w:abstractNum w:abstractNumId="30" w15:restartNumberingAfterBreak="0">
+  <w:abstractNum w:abstractNumId="31" w15:restartNumberingAfterBreak="0">
     <w:nsid w:val="1B913EAA"/>
     <w:multiLevelType w:val="multilevel"/>
     <w:tmpl w:val="7C1CC44C"/>
@@ -8795,7 +9893,7 @@
       </w:rPr>
     </w:lvl>
   </w:abstractNum>
-  <w:abstractNum w:abstractNumId="31" w15:restartNumberingAfterBreak="0">
+  <w:abstractNum w:abstractNumId="32" w15:restartNumberingAfterBreak="0">
     <w:nsid w:val="1FD86228"/>
     <w:multiLevelType w:val="hybridMultilevel"/>
     <w:tmpl w:val="C234CF60"/>
@@ -8908,7 +10006,7 @@
       </w:rPr>
     </w:lvl>
   </w:abstractNum>
-  <w:abstractNum w:abstractNumId="32" w15:restartNumberingAfterBreak="0">
+  <w:abstractNum w:abstractNumId="33" w15:restartNumberingAfterBreak="0">
     <w:nsid w:val="218932DA"/>
     <w:multiLevelType w:val="multilevel"/>
     <w:tmpl w:val="23B8AA3C"/>
@@ -9057,7 +10155,124 @@
       </w:rPr>
     </w:lvl>
   </w:abstractNum>
-  <w:abstractNum w:abstractNumId="33" w15:restartNumberingAfterBreak="0">
+  <w:abstractNum w:abstractNumId="34" w15:restartNumberingAfterBreak="0">
+    <w:nsid w:val="21E17DB2"/>
+    <w:multiLevelType w:val="multilevel"/>
+    <w:tmpl w:val="C48E06EA"/>
+    <w:lvl w:ilvl="0">
+      <w:start w:val="1"/>
+      <w:numFmt w:val="decimal"/>
+      <w:lvlText w:val="%1."/>
+      <w:lvlJc w:val="left"/>
+      <w:pPr>
+        <w:tabs>
+          <w:tab w:val="num" w:pos="720"/>
+        </w:tabs>
+        <w:ind w:left="720" w:hanging="360"/>
+      </w:pPr>
+    </w:lvl>
+    <w:lvl w:ilvl="1">
+      <w:start w:val="1"/>
+      <w:numFmt w:val="bullet"/>
+      <w:lvlText w:val="o"/>
+      <w:lvlJc w:val="left"/>
+      <w:pPr>
+        <w:tabs>
+          <w:tab w:val="num" w:pos="1440"/>
+        </w:tabs>
+        <w:ind w:left="1440" w:hanging="360"/>
+      </w:pPr>
+      <w:rPr>
+        <w:rFonts w:ascii="Courier New" w:hAnsi="Courier New" w:hint="default"/>
+        <w:sz w:val="20"/>
+      </w:rPr>
+    </w:lvl>
+    <w:lvl w:ilvl="2" w:tentative="1">
+      <w:start w:val="1"/>
+      <w:numFmt w:val="decimal"/>
+      <w:lvlText w:val="%3."/>
+      <w:lvlJc w:val="left"/>
+      <w:pPr>
+        <w:tabs>
+          <w:tab w:val="num" w:pos="2160"/>
+        </w:tabs>
+        <w:ind w:left="2160" w:hanging="360"/>
+      </w:pPr>
+    </w:lvl>
+    <w:lvl w:ilvl="3" w:tentative="1">
+      <w:start w:val="1"/>
+      <w:numFmt w:val="decimal"/>
+      <w:lvlText w:val="%4."/>
+      <w:lvlJc w:val="left"/>
+      <w:pPr>
+        <w:tabs>
+          <w:tab w:val="num" w:pos="2880"/>
+        </w:tabs>
+        <w:ind w:left="2880" w:hanging="360"/>
+      </w:pPr>
+    </w:lvl>
+    <w:lvl w:ilvl="4" w:tentative="1">
+      <w:start w:val="1"/>
+      <w:numFmt w:val="decimal"/>
+      <w:lvlText w:val="%5."/>
+      <w:lvlJc w:val="left"/>
+      <w:pPr>
+        <w:tabs>
+          <w:tab w:val="num" w:pos="3600"/>
+        </w:tabs>
+        <w:ind w:left="3600" w:hanging="360"/>
+      </w:pPr>
+    </w:lvl>
+    <w:lvl w:ilvl="5" w:tentative="1">
+      <w:start w:val="1"/>
+      <w:numFmt w:val="decimal"/>
+      <w:lvlText w:val="%6."/>
+      <w:lvlJc w:val="left"/>
+      <w:pPr>
+        <w:tabs>
+          <w:tab w:val="num" w:pos="4320"/>
+        </w:tabs>
+        <w:ind w:left="4320" w:hanging="360"/>
+      </w:pPr>
+    </w:lvl>
+    <w:lvl w:ilvl="6" w:tentative="1">
+      <w:start w:val="1"/>
+      <w:numFmt w:val="decimal"/>
+      <w:lvlText w:val="%7."/>
+      <w:lvlJc w:val="left"/>
+      <w:pPr>
+        <w:tabs>
+          <w:tab w:val="num" w:pos="5040"/>
+        </w:tabs>
+        <w:ind w:left="5040" w:hanging="360"/>
+      </w:pPr>
+    </w:lvl>
+    <w:lvl w:ilvl="7" w:tentative="1">
+      <w:start w:val="1"/>
+      <w:numFmt w:val="decimal"/>
+      <w:lvlText w:val="%8."/>
+      <w:lvlJc w:val="left"/>
+      <w:pPr>
+        <w:tabs>
+          <w:tab w:val="num" w:pos="5760"/>
+        </w:tabs>
+        <w:ind w:left="5760" w:hanging="360"/>
+      </w:pPr>
+    </w:lvl>
+    <w:lvl w:ilvl="8" w:tentative="1">
+      <w:start w:val="1"/>
+      <w:numFmt w:val="decimal"/>
+      <w:lvlText w:val="%9."/>
+      <w:lvlJc w:val="left"/>
+      <w:pPr>
+        <w:tabs>
+          <w:tab w:val="num" w:pos="6480"/>
+        </w:tabs>
+        <w:ind w:left="6480" w:hanging="360"/>
+      </w:pPr>
+    </w:lvl>
+  </w:abstractNum>
+  <w:abstractNum w:abstractNumId="35" w15:restartNumberingAfterBreak="0">
     <w:nsid w:val="22205551"/>
     <w:multiLevelType w:val="multilevel"/>
     <w:tmpl w:val="757C70BA"/>
@@ -9206,7 +10421,7 @@
       </w:rPr>
     </w:lvl>
   </w:abstractNum>
-  <w:abstractNum w:abstractNumId="34" w15:restartNumberingAfterBreak="0">
+  <w:abstractNum w:abstractNumId="36" w15:restartNumberingAfterBreak="0">
     <w:nsid w:val="227A6B8E"/>
     <w:multiLevelType w:val="multilevel"/>
     <w:tmpl w:val="F42CD266"/>
@@ -9355,7 +10570,7 @@
       </w:rPr>
     </w:lvl>
   </w:abstractNum>
-  <w:abstractNum w:abstractNumId="35" w15:restartNumberingAfterBreak="0">
+  <w:abstractNum w:abstractNumId="37" w15:restartNumberingAfterBreak="0">
     <w:nsid w:val="250B49D4"/>
     <w:multiLevelType w:val="multilevel"/>
     <w:tmpl w:val="42320898"/>
@@ -9468,7 +10683,7 @@
       </w:pPr>
     </w:lvl>
   </w:abstractNum>
-  <w:abstractNum w:abstractNumId="36" w15:restartNumberingAfterBreak="0">
+  <w:abstractNum w:abstractNumId="38" w15:restartNumberingAfterBreak="0">
     <w:nsid w:val="257F3E2F"/>
     <w:multiLevelType w:val="multilevel"/>
     <w:tmpl w:val="2176360E"/>
@@ -9617,7 +10832,124 @@
       </w:rPr>
     </w:lvl>
   </w:abstractNum>
-  <w:abstractNum w:abstractNumId="37" w15:restartNumberingAfterBreak="0">
+  <w:abstractNum w:abstractNumId="39" w15:restartNumberingAfterBreak="0">
+    <w:nsid w:val="260D6813"/>
+    <w:multiLevelType w:val="multilevel"/>
+    <w:tmpl w:val="B9D6C74A"/>
+    <w:lvl w:ilvl="0">
+      <w:start w:val="1"/>
+      <w:numFmt w:val="decimal"/>
+      <w:lvlText w:val="%1."/>
+      <w:lvlJc w:val="left"/>
+      <w:pPr>
+        <w:tabs>
+          <w:tab w:val="num" w:pos="720"/>
+        </w:tabs>
+        <w:ind w:left="720" w:hanging="360"/>
+      </w:pPr>
+    </w:lvl>
+    <w:lvl w:ilvl="1">
+      <w:start w:val="1"/>
+      <w:numFmt w:val="bullet"/>
+      <w:lvlText w:val="o"/>
+      <w:lvlJc w:val="left"/>
+      <w:pPr>
+        <w:tabs>
+          <w:tab w:val="num" w:pos="1440"/>
+        </w:tabs>
+        <w:ind w:left="1440" w:hanging="360"/>
+      </w:pPr>
+      <w:rPr>
+        <w:rFonts w:ascii="Courier New" w:hAnsi="Courier New" w:hint="default"/>
+        <w:sz w:val="20"/>
+      </w:rPr>
+    </w:lvl>
+    <w:lvl w:ilvl="2" w:tentative="1">
+      <w:start w:val="1"/>
+      <w:numFmt w:val="decimal"/>
+      <w:lvlText w:val="%3."/>
+      <w:lvlJc w:val="left"/>
+      <w:pPr>
+        <w:tabs>
+          <w:tab w:val="num" w:pos="2160"/>
+        </w:tabs>
+        <w:ind w:left="2160" w:hanging="360"/>
+      </w:pPr>
+    </w:lvl>
+    <w:lvl w:ilvl="3" w:tentative="1">
+      <w:start w:val="1"/>
+      <w:numFmt w:val="decimal"/>
+      <w:lvlText w:val="%4."/>
+      <w:lvlJc w:val="left"/>
+      <w:pPr>
+        <w:tabs>
+          <w:tab w:val="num" w:pos="2880"/>
+        </w:tabs>
+        <w:ind w:left="2880" w:hanging="360"/>
+      </w:pPr>
+    </w:lvl>
+    <w:lvl w:ilvl="4" w:tentative="1">
+      <w:start w:val="1"/>
+      <w:numFmt w:val="decimal"/>
+      <w:lvlText w:val="%5."/>
+      <w:lvlJc w:val="left"/>
+      <w:pPr>
+        <w:tabs>
+          <w:tab w:val="num" w:pos="3600"/>
+        </w:tabs>
+        <w:ind w:left="3600" w:hanging="360"/>
+      </w:pPr>
+    </w:lvl>
+    <w:lvl w:ilvl="5" w:tentative="1">
+      <w:start w:val="1"/>
+      <w:numFmt w:val="decimal"/>
+      <w:lvlText w:val="%6."/>
+      <w:lvlJc w:val="left"/>
+      <w:pPr>
+        <w:tabs>
+          <w:tab w:val="num" w:pos="4320"/>
+        </w:tabs>
+        <w:ind w:left="4320" w:hanging="360"/>
+      </w:pPr>
+    </w:lvl>
+    <w:lvl w:ilvl="6" w:tentative="1">
+      <w:start w:val="1"/>
+      <w:numFmt w:val="decimal"/>
+      <w:lvlText w:val="%7."/>
+      <w:lvlJc w:val="left"/>
+      <w:pPr>
+        <w:tabs>
+          <w:tab w:val="num" w:pos="5040"/>
+        </w:tabs>
+        <w:ind w:left="5040" w:hanging="360"/>
+      </w:pPr>
+    </w:lvl>
+    <w:lvl w:ilvl="7" w:tentative="1">
+      <w:start w:val="1"/>
+      <w:numFmt w:val="decimal"/>
+      <w:lvlText w:val="%8."/>
+      <w:lvlJc w:val="left"/>
+      <w:pPr>
+        <w:tabs>
+          <w:tab w:val="num" w:pos="5760"/>
+        </w:tabs>
+        <w:ind w:left="5760" w:hanging="360"/>
+      </w:pPr>
+    </w:lvl>
+    <w:lvl w:ilvl="8" w:tentative="1">
+      <w:start w:val="1"/>
+      <w:numFmt w:val="decimal"/>
+      <w:lvlText w:val="%9."/>
+      <w:lvlJc w:val="left"/>
+      <w:pPr>
+        <w:tabs>
+          <w:tab w:val="num" w:pos="6480"/>
+        </w:tabs>
+        <w:ind w:left="6480" w:hanging="360"/>
+      </w:pPr>
+    </w:lvl>
+  </w:abstractNum>
+  <w:abstractNum w:abstractNumId="40" w15:restartNumberingAfterBreak="0">
     <w:nsid w:val="261933B8"/>
     <w:multiLevelType w:val="multilevel"/>
     <w:tmpl w:val="C8D2A180"/>
@@ -9734,7 +11066,7 @@
       </w:pPr>
     </w:lvl>
   </w:abstractNum>
-  <w:abstractNum w:abstractNumId="38" w15:restartNumberingAfterBreak="0">
+  <w:abstractNum w:abstractNumId="41" w15:restartNumberingAfterBreak="0">
     <w:nsid w:val="26A11D80"/>
     <w:multiLevelType w:val="hybridMultilevel"/>
     <w:tmpl w:val="FD3C6D00"/>
@@ -9847,7 +11179,7 @@
       </w:rPr>
     </w:lvl>
   </w:abstractNum>
-  <w:abstractNum w:abstractNumId="39" w15:restartNumberingAfterBreak="0">
+  <w:abstractNum w:abstractNumId="42" w15:restartNumberingAfterBreak="0">
     <w:nsid w:val="2AA954C3"/>
     <w:multiLevelType w:val="multilevel"/>
     <w:tmpl w:val="176CE314"/>
@@ -9996,7 +11328,7 @@
       </w:rPr>
     </w:lvl>
   </w:abstractNum>
-  <w:abstractNum w:abstractNumId="40" w15:restartNumberingAfterBreak="0">
+  <w:abstractNum w:abstractNumId="43" w15:restartNumberingAfterBreak="0">
     <w:nsid w:val="2AC323ED"/>
     <w:multiLevelType w:val="multilevel"/>
     <w:tmpl w:val="0B143C62"/>
@@ -10145,7 +11477,7 @@
       </w:rPr>
     </w:lvl>
   </w:abstractNum>
-  <w:abstractNum w:abstractNumId="41" w15:restartNumberingAfterBreak="0">
+  <w:abstractNum w:abstractNumId="44" w15:restartNumberingAfterBreak="0">
     <w:nsid w:val="2C3C30B5"/>
     <w:multiLevelType w:val="multilevel"/>
     <w:tmpl w:val="83249EBA"/>
@@ -10258,7 +11590,124 @@
       </w:pPr>
     </w:lvl>
   </w:abstractNum>
-  <w:abstractNum w:abstractNumId="42" w15:restartNumberingAfterBreak="0">
+  <w:abstractNum w:abstractNumId="45" w15:restartNumberingAfterBreak="0">
+    <w:nsid w:val="2D555EF8"/>
+    <w:multiLevelType w:val="multilevel"/>
+    <w:tmpl w:val="35DCA91A"/>
+    <w:lvl w:ilvl="0">
+      <w:start w:val="1"/>
+      <w:numFmt w:val="decimal"/>
+      <w:lvlText w:val="%1."/>
+      <w:lvlJc w:val="left"/>
+      <w:pPr>
+        <w:tabs>
+          <w:tab w:val="num" w:pos="720"/>
+        </w:tabs>
+        <w:ind w:left="720" w:hanging="360"/>
+      </w:pPr>
+    </w:lvl>
+    <w:lvl w:ilvl="1">
+      <w:start w:val="1"/>
+      <w:numFmt w:val="bullet"/>
+      <w:lvlText w:val="o"/>
+      <w:lvlJc w:val="left"/>
+      <w:pPr>
+        <w:tabs>
+          <w:tab w:val="num" w:pos="1440"/>
+        </w:tabs>
+        <w:ind w:left="1440" w:hanging="360"/>
+      </w:pPr>
+      <w:rPr>
+        <w:rFonts w:ascii="Courier New" w:hAnsi="Courier New" w:hint="default"/>
+        <w:sz w:val="20"/>
+      </w:rPr>
+    </w:lvl>
+    <w:lvl w:ilvl="2" w:tentative="1">
+      <w:start w:val="1"/>
+      <w:numFmt w:val="decimal"/>
+      <w:lvlText w:val="%3."/>
+      <w:lvlJc w:val="left"/>
+      <w:pPr>
+        <w:tabs>
+          <w:tab w:val="num" w:pos="2160"/>
+        </w:tabs>
+        <w:ind w:left="2160" w:hanging="360"/>
+      </w:pPr>
+    </w:lvl>
+    <w:lvl w:ilvl="3" w:tentative="1">
+      <w:start w:val="1"/>
+      <w:numFmt w:val="decimal"/>
+      <w:lvlText w:val="%4."/>
+      <w:lvlJc w:val="left"/>
+      <w:pPr>
+        <w:tabs>
+          <w:tab w:val="num" w:pos="2880"/>
+        </w:tabs>
+        <w:ind w:left="2880" w:hanging="360"/>
+      </w:pPr>
+    </w:lvl>
+    <w:lvl w:ilvl="4" w:tentative="1">
+      <w:start w:val="1"/>
+      <w:numFmt w:val="decimal"/>
+      <w:lvlText w:val="%5."/>
+      <w:lvlJc w:val="left"/>
+      <w:pPr>
+        <w:tabs>
+          <w:tab w:val="num" w:pos="3600"/>
+        </w:tabs>
+        <w:ind w:left="3600" w:hanging="360"/>
+      </w:pPr>
+    </w:lvl>
+    <w:lvl w:ilvl="5" w:tentative="1">
+      <w:start w:val="1"/>
+      <w:numFmt w:val="decimal"/>
+      <w:lvlText w:val="%6."/>
+      <w:lvlJc w:val="left"/>
+      <w:pPr>
+        <w:tabs>
+          <w:tab w:val="num" w:pos="4320"/>
+        </w:tabs>
+        <w:ind w:left="4320" w:hanging="360"/>
+      </w:pPr>
+    </w:lvl>
+    <w:lvl w:ilvl="6" w:tentative="1">
+      <w:start w:val="1"/>
+      <w:numFmt w:val="decimal"/>
+      <w:lvlText w:val="%7."/>
+      <w:lvlJc w:val="left"/>
+      <w:pPr>
+        <w:tabs>
+          <w:tab w:val="num" w:pos="5040"/>
+        </w:tabs>
+        <w:ind w:left="5040" w:hanging="360"/>
+      </w:pPr>
+    </w:lvl>
+    <w:lvl w:ilvl="7" w:tentative="1">
+      <w:start w:val="1"/>
+      <w:numFmt w:val="decimal"/>
+      <w:lvlText w:val="%8."/>
+      <w:lvlJc w:val="left"/>
+      <w:pPr>
+        <w:tabs>
+          <w:tab w:val="num" w:pos="5760"/>
+        </w:tabs>
+        <w:ind w:left="5760" w:hanging="360"/>
+      </w:pPr>
+    </w:lvl>
+    <w:lvl w:ilvl="8" w:tentative="1">
+      <w:start w:val="1"/>
+      <w:numFmt w:val="decimal"/>
+      <w:lvlText w:val="%9."/>
+      <w:lvlJc w:val="left"/>
+      <w:pPr>
+        <w:tabs>
+          <w:tab w:val="num" w:pos="6480"/>
+        </w:tabs>
+        <w:ind w:left="6480" w:hanging="360"/>
+      </w:pPr>
+    </w:lvl>
+  </w:abstractNum>
+  <w:abstractNum w:abstractNumId="46" w15:restartNumberingAfterBreak="0">
     <w:nsid w:val="30112DB6"/>
     <w:multiLevelType w:val="multilevel"/>
     <w:tmpl w:val="AD702472"/>
@@ -10407,7 +11856,7 @@
       </w:rPr>
     </w:lvl>
   </w:abstractNum>
-  <w:abstractNum w:abstractNumId="43" w15:restartNumberingAfterBreak="0">
+  <w:abstractNum w:abstractNumId="47" w15:restartNumberingAfterBreak="0">
     <w:nsid w:val="314B4DD1"/>
     <w:multiLevelType w:val="multilevel"/>
     <w:tmpl w:val="1D4655C6"/>
@@ -10556,7 +12005,7 @@
       </w:rPr>
     </w:lvl>
   </w:abstractNum>
-  <w:abstractNum w:abstractNumId="44" w15:restartNumberingAfterBreak="0">
+  <w:abstractNum w:abstractNumId="48" w15:restartNumberingAfterBreak="0">
     <w:nsid w:val="321767C1"/>
     <w:multiLevelType w:val="multilevel"/>
     <w:tmpl w:val="23D62848"/>
@@ -10705,7 +12154,7 @@
       </w:rPr>
     </w:lvl>
   </w:abstractNum>
-  <w:abstractNum w:abstractNumId="45" w15:restartNumberingAfterBreak="0">
+  <w:abstractNum w:abstractNumId="49" w15:restartNumberingAfterBreak="0">
     <w:nsid w:val="331D2F6F"/>
     <w:multiLevelType w:val="multilevel"/>
     <w:tmpl w:val="FB18815E"/>
@@ -10854,7 +12303,7 @@
       </w:rPr>
     </w:lvl>
   </w:abstractNum>
-  <w:abstractNum w:abstractNumId="46" w15:restartNumberingAfterBreak="0">
+  <w:abstractNum w:abstractNumId="50" w15:restartNumberingAfterBreak="0">
     <w:nsid w:val="33FF75B1"/>
     <w:multiLevelType w:val="multilevel"/>
     <w:tmpl w:val="D52A2368"/>
@@ -11003,7 +12452,7 @@
       </w:rPr>
     </w:lvl>
   </w:abstractNum>
-  <w:abstractNum w:abstractNumId="47" w15:restartNumberingAfterBreak="0">
+  <w:abstractNum w:abstractNumId="51" w15:restartNumberingAfterBreak="0">
     <w:nsid w:val="3549028C"/>
     <w:multiLevelType w:val="multilevel"/>
     <w:tmpl w:val="D0E2ED86"/>
@@ -11152,7 +12601,7 @@
       </w:rPr>
     </w:lvl>
   </w:abstractNum>
-  <w:abstractNum w:abstractNumId="48" w15:restartNumberingAfterBreak="0">
+  <w:abstractNum w:abstractNumId="52" w15:restartNumberingAfterBreak="0">
     <w:nsid w:val="363842DB"/>
     <w:multiLevelType w:val="multilevel"/>
     <w:tmpl w:val="1B9813A4"/>
@@ -11265,7 +12714,7 @@
       </w:pPr>
     </w:lvl>
   </w:abstractNum>
-  <w:abstractNum w:abstractNumId="49" w15:restartNumberingAfterBreak="0">
+  <w:abstractNum w:abstractNumId="53" w15:restartNumberingAfterBreak="0">
     <w:nsid w:val="366F07F1"/>
     <w:multiLevelType w:val="multilevel"/>
     <w:tmpl w:val="BB7AEE66"/>
@@ -11414,7 +12863,7 @@
       </w:rPr>
     </w:lvl>
   </w:abstractNum>
-  <w:abstractNum w:abstractNumId="50" w15:restartNumberingAfterBreak="0">
+  <w:abstractNum w:abstractNumId="54" w15:restartNumberingAfterBreak="0">
     <w:nsid w:val="375C73ED"/>
     <w:multiLevelType w:val="multilevel"/>
     <w:tmpl w:val="4F5AC404"/>
@@ -11563,7 +13012,7 @@
       </w:rPr>
     </w:lvl>
   </w:abstractNum>
-  <w:abstractNum w:abstractNumId="51" w15:restartNumberingAfterBreak="0">
+  <w:abstractNum w:abstractNumId="55" w15:restartNumberingAfterBreak="0">
     <w:nsid w:val="37742D13"/>
     <w:multiLevelType w:val="multilevel"/>
     <w:tmpl w:val="B5529E98"/>
@@ -11712,7 +13161,7 @@
       </w:rPr>
     </w:lvl>
   </w:abstractNum>
-  <w:abstractNum w:abstractNumId="52" w15:restartNumberingAfterBreak="0">
+  <w:abstractNum w:abstractNumId="56" w15:restartNumberingAfterBreak="0">
     <w:nsid w:val="378E77FC"/>
     <w:multiLevelType w:val="multilevel"/>
     <w:tmpl w:val="8000E9A0"/>
@@ -11825,7 +13274,7 @@
       </w:pPr>
     </w:lvl>
   </w:abstractNum>
-  <w:abstractNum w:abstractNumId="53" w15:restartNumberingAfterBreak="0">
+  <w:abstractNum w:abstractNumId="57" w15:restartNumberingAfterBreak="0">
     <w:nsid w:val="38671201"/>
     <w:multiLevelType w:val="multilevel"/>
     <w:tmpl w:val="A30A2C1C"/>
@@ -11974,7 +13423,7 @@
       </w:rPr>
     </w:lvl>
   </w:abstractNum>
-  <w:abstractNum w:abstractNumId="54" w15:restartNumberingAfterBreak="0">
+  <w:abstractNum w:abstractNumId="58" w15:restartNumberingAfterBreak="0">
     <w:nsid w:val="39215F2A"/>
     <w:multiLevelType w:val="multilevel"/>
     <w:tmpl w:val="427AD482"/>
@@ -12123,7 +13572,7 @@
       </w:rPr>
     </w:lvl>
   </w:abstractNum>
-  <w:abstractNum w:abstractNumId="55" w15:restartNumberingAfterBreak="0">
+  <w:abstractNum w:abstractNumId="59" w15:restartNumberingAfterBreak="0">
     <w:nsid w:val="399724BD"/>
     <w:multiLevelType w:val="hybridMultilevel"/>
     <w:tmpl w:val="2AF454D2"/>
@@ -12236,7 +13685,124 @@
       </w:rPr>
     </w:lvl>
   </w:abstractNum>
-  <w:abstractNum w:abstractNumId="56" w15:restartNumberingAfterBreak="0">
+  <w:abstractNum w:abstractNumId="60" w15:restartNumberingAfterBreak="0">
+    <w:nsid w:val="399A163E"/>
+    <w:multiLevelType w:val="multilevel"/>
+    <w:tmpl w:val="0D50F082"/>
+    <w:lvl w:ilvl="0">
+      <w:start w:val="1"/>
+      <w:numFmt w:val="decimal"/>
+      <w:lvlText w:val="%1."/>
+      <w:lvlJc w:val="left"/>
+      <w:pPr>
+        <w:tabs>
+          <w:tab w:val="num" w:pos="720"/>
+        </w:tabs>
+        <w:ind w:left="720" w:hanging="360"/>
+      </w:pPr>
+    </w:lvl>
+    <w:lvl w:ilvl="1">
+      <w:start w:val="1"/>
+      <w:numFmt w:val="bullet"/>
+      <w:lvlText w:val="o"/>
+      <w:lvlJc w:val="left"/>
+      <w:pPr>
+        <w:tabs>
+          <w:tab w:val="num" w:pos="1440"/>
+        </w:tabs>
+        <w:ind w:left="1440" w:hanging="360"/>
+      </w:pPr>
+      <w:rPr>
+        <w:rFonts w:ascii="Courier New" w:hAnsi="Courier New" w:hint="default"/>
+        <w:sz w:val="20"/>
+      </w:rPr>
+    </w:lvl>
+    <w:lvl w:ilvl="2" w:tentative="1">
+      <w:start w:val="1"/>
+      <w:numFmt w:val="decimal"/>
+      <w:lvlText w:val="%3."/>
+      <w:lvlJc w:val="left"/>
+      <w:pPr>
+        <w:tabs>
+          <w:tab w:val="num" w:pos="2160"/>
+        </w:tabs>
+        <w:ind w:left="2160" w:hanging="360"/>
+      </w:pPr>
+    </w:lvl>
+    <w:lvl w:ilvl="3" w:tentative="1">
+      <w:start w:val="1"/>
+      <w:numFmt w:val="decimal"/>
+      <w:lvlText w:val="%4."/>
+      <w:lvlJc w:val="left"/>
+      <w:pPr>
+        <w:tabs>
+          <w:tab w:val="num" w:pos="2880"/>
+        </w:tabs>
+        <w:ind w:left="2880" w:hanging="360"/>
+      </w:pPr>
+    </w:lvl>
+    <w:lvl w:ilvl="4" w:tentative="1">
+      <w:start w:val="1"/>
+      <w:numFmt w:val="decimal"/>
+      <w:lvlText w:val="%5."/>
+      <w:lvlJc w:val="left"/>
+      <w:pPr>
+        <w:tabs>
+          <w:tab w:val="num" w:pos="3600"/>
+        </w:tabs>
+        <w:ind w:left="3600" w:hanging="360"/>
+      </w:pPr>
+    </w:lvl>
+    <w:lvl w:ilvl="5" w:tentative="1">
+      <w:start w:val="1"/>
+      <w:numFmt w:val="decimal"/>
+      <w:lvlText w:val="%6."/>
+      <w:lvlJc w:val="left"/>
+      <w:pPr>
+        <w:tabs>
+          <w:tab w:val="num" w:pos="4320"/>
+        </w:tabs>
+        <w:ind w:left="4320" w:hanging="360"/>
+      </w:pPr>
+    </w:lvl>
+    <w:lvl w:ilvl="6" w:tentative="1">
+      <w:start w:val="1"/>
+      <w:numFmt w:val="decimal"/>
+      <w:lvlText w:val="%7."/>
+      <w:lvlJc w:val="left"/>
+      <w:pPr>
+        <w:tabs>
+          <w:tab w:val="num" w:pos="5040"/>
+        </w:tabs>
+        <w:ind w:left="5040" w:hanging="360"/>
+      </w:pPr>
+    </w:lvl>
+    <w:lvl w:ilvl="7" w:tentative="1">
+      <w:start w:val="1"/>
+      <w:numFmt w:val="decimal"/>
+      <w:lvlText w:val="%8."/>
+      <w:lvlJc w:val="left"/>
+      <w:pPr>
+        <w:tabs>
+          <w:tab w:val="num" w:pos="5760"/>
+        </w:tabs>
+        <w:ind w:left="5760" w:hanging="360"/>
+      </w:pPr>
+    </w:lvl>
+    <w:lvl w:ilvl="8" w:tentative="1">
+      <w:start w:val="1"/>
+      <w:numFmt w:val="decimal"/>
+      <w:lvlText w:val="%9."/>
+      <w:lvlJc w:val="left"/>
+      <w:pPr>
+        <w:tabs>
+          <w:tab w:val="num" w:pos="6480"/>
+        </w:tabs>
+        <w:ind w:left="6480" w:hanging="360"/>
+      </w:pPr>
+    </w:lvl>
+  </w:abstractNum>
+  <w:abstractNum w:abstractNumId="61" w15:restartNumberingAfterBreak="0">
     <w:nsid w:val="3A2F6247"/>
     <w:multiLevelType w:val="multilevel"/>
     <w:tmpl w:val="07440F98"/>
@@ -12382,7 +13948,7 @@
       </w:rPr>
     </w:lvl>
   </w:abstractNum>
-  <w:abstractNum w:abstractNumId="57" w15:restartNumberingAfterBreak="0">
+  <w:abstractNum w:abstractNumId="62" w15:restartNumberingAfterBreak="0">
     <w:nsid w:val="3BA15007"/>
     <w:multiLevelType w:val="hybridMultilevel"/>
     <w:tmpl w:val="AA7265F2"/>
@@ -12495,7 +14061,7 @@
       </w:rPr>
     </w:lvl>
   </w:abstractNum>
-  <w:abstractNum w:abstractNumId="58" w15:restartNumberingAfterBreak="0">
+  <w:abstractNum w:abstractNumId="63" w15:restartNumberingAfterBreak="0">
     <w:nsid w:val="3C750267"/>
     <w:multiLevelType w:val="multilevel"/>
     <w:tmpl w:val="A7DAE1D4"/>
@@ -12644,7 +14210,7 @@
       </w:rPr>
     </w:lvl>
   </w:abstractNum>
-  <w:abstractNum w:abstractNumId="59" w15:restartNumberingAfterBreak="0">
+  <w:abstractNum w:abstractNumId="64" w15:restartNumberingAfterBreak="0">
     <w:nsid w:val="3CCD3439"/>
     <w:multiLevelType w:val="hybridMultilevel"/>
     <w:tmpl w:val="69DECF64"/>
@@ -12757,7 +14323,7 @@
       </w:rPr>
     </w:lvl>
   </w:abstractNum>
-  <w:abstractNum w:abstractNumId="60" w15:restartNumberingAfterBreak="0">
+  <w:abstractNum w:abstractNumId="65" w15:restartNumberingAfterBreak="0">
     <w:nsid w:val="3E575E89"/>
     <w:multiLevelType w:val="hybridMultilevel"/>
     <w:tmpl w:val="EBBC1B04"/>
@@ -12846,7 +14412,7 @@
       </w:pPr>
     </w:lvl>
   </w:abstractNum>
-  <w:abstractNum w:abstractNumId="61" w15:restartNumberingAfterBreak="0">
+  <w:abstractNum w:abstractNumId="66" w15:restartNumberingAfterBreak="0">
     <w:nsid w:val="3F334E17"/>
     <w:multiLevelType w:val="hybridMultilevel"/>
     <w:tmpl w:val="FEE2DFA8"/>
@@ -12959,7 +14525,124 @@
       </w:rPr>
     </w:lvl>
   </w:abstractNum>
-  <w:abstractNum w:abstractNumId="62" w15:restartNumberingAfterBreak="0">
+  <w:abstractNum w:abstractNumId="67" w15:restartNumberingAfterBreak="0">
+    <w:nsid w:val="3FF677CE"/>
+    <w:multiLevelType w:val="multilevel"/>
+    <w:tmpl w:val="E0C22F14"/>
+    <w:lvl w:ilvl="0">
+      <w:start w:val="1"/>
+      <w:numFmt w:val="decimal"/>
+      <w:lvlText w:val="%1."/>
+      <w:lvlJc w:val="left"/>
+      <w:pPr>
+        <w:tabs>
+          <w:tab w:val="num" w:pos="720"/>
+        </w:tabs>
+        <w:ind w:left="720" w:hanging="360"/>
+      </w:pPr>
+    </w:lvl>
+    <w:lvl w:ilvl="1">
+      <w:start w:val="1"/>
+      <w:numFmt w:val="bullet"/>
+      <w:lvlText w:val="o"/>
+      <w:lvlJc w:val="left"/>
+      <w:pPr>
+        <w:tabs>
+          <w:tab w:val="num" w:pos="1440"/>
+        </w:tabs>
+        <w:ind w:left="1440" w:hanging="360"/>
+      </w:pPr>
+      <w:rPr>
+        <w:rFonts w:ascii="Courier New" w:hAnsi="Courier New" w:hint="default"/>
+        <w:sz w:val="20"/>
+      </w:rPr>
+    </w:lvl>
+    <w:lvl w:ilvl="2" w:tentative="1">
+      <w:start w:val="1"/>
+      <w:numFmt w:val="decimal"/>
+      <w:lvlText w:val="%3."/>
+      <w:lvlJc w:val="left"/>
+      <w:pPr>
+        <w:tabs>
+          <w:tab w:val="num" w:pos="2160"/>
+        </w:tabs>
+        <w:ind w:left="2160" w:hanging="360"/>
+      </w:pPr>
+    </w:lvl>
+    <w:lvl w:ilvl="3" w:tentative="1">
+      <w:start w:val="1"/>
+      <w:numFmt w:val="decimal"/>
+      <w:lvlText w:val="%4."/>
+      <w:lvlJc w:val="left"/>
+      <w:pPr>
+        <w:tabs>
+          <w:tab w:val="num" w:pos="2880"/>
+        </w:tabs>
+        <w:ind w:left="2880" w:hanging="360"/>
+      </w:pPr>
+    </w:lvl>
+    <w:lvl w:ilvl="4" w:tentative="1">
+      <w:start w:val="1"/>
+      <w:numFmt w:val="decimal"/>
+      <w:lvlText w:val="%5."/>
+      <w:lvlJc w:val="left"/>
+      <w:pPr>
+        <w:tabs>
+          <w:tab w:val="num" w:pos="3600"/>
+        </w:tabs>
+        <w:ind w:left="3600" w:hanging="360"/>
+      </w:pPr>
+    </w:lvl>
+    <w:lvl w:ilvl="5" w:tentative="1">
+      <w:start w:val="1"/>
+      <w:numFmt w:val="decimal"/>
+      <w:lvlText w:val="%6."/>
+      <w:lvlJc w:val="left"/>
+      <w:pPr>
+        <w:tabs>
+          <w:tab w:val="num" w:pos="4320"/>
+        </w:tabs>
+        <w:ind w:left="4320" w:hanging="360"/>
+      </w:pPr>
+    </w:lvl>
+    <w:lvl w:ilvl="6" w:tentative="1">
+      <w:start w:val="1"/>
+      <w:numFmt w:val="decimal"/>
+      <w:lvlText w:val="%7."/>
+      <w:lvlJc w:val="left"/>
+      <w:pPr>
+        <w:tabs>
+          <w:tab w:val="num" w:pos="5040"/>
+        </w:tabs>
+        <w:ind w:left="5040" w:hanging="360"/>
+      </w:pPr>
+    </w:lvl>
+    <w:lvl w:ilvl="7" w:tentative="1">
+      <w:start w:val="1"/>
+      <w:numFmt w:val="decimal"/>
+      <w:lvlText w:val="%8."/>
+      <w:lvlJc w:val="left"/>
+      <w:pPr>
+        <w:tabs>
+          <w:tab w:val="num" w:pos="5760"/>
+        </w:tabs>
+        <w:ind w:left="5760" w:hanging="360"/>
+      </w:pPr>
+    </w:lvl>
+    <w:lvl w:ilvl="8" w:tentative="1">
+      <w:start w:val="1"/>
+      <w:numFmt w:val="decimal"/>
+      <w:lvlText w:val="%9."/>
+      <w:lvlJc w:val="left"/>
+      <w:pPr>
+        <w:tabs>
+          <w:tab w:val="num" w:pos="6480"/>
+        </w:tabs>
+        <w:ind w:left="6480" w:hanging="360"/>
+      </w:pPr>
+    </w:lvl>
+  </w:abstractNum>
+  <w:abstractNum w:abstractNumId="68" w15:restartNumberingAfterBreak="0">
     <w:nsid w:val="41FD426D"/>
     <w:multiLevelType w:val="multilevel"/>
     <w:tmpl w:val="4692A718"/>
@@ -13108,7 +14791,7 @@
       </w:rPr>
     </w:lvl>
   </w:abstractNum>
-  <w:abstractNum w:abstractNumId="63" w15:restartNumberingAfterBreak="0">
+  <w:abstractNum w:abstractNumId="69" w15:restartNumberingAfterBreak="0">
     <w:nsid w:val="48BC0A2A"/>
     <w:multiLevelType w:val="multilevel"/>
     <w:tmpl w:val="4E2682A0"/>
@@ -13257,7 +14940,7 @@
       </w:rPr>
     </w:lvl>
   </w:abstractNum>
-  <w:abstractNum w:abstractNumId="64" w15:restartNumberingAfterBreak="0">
+  <w:abstractNum w:abstractNumId="70" w15:restartNumberingAfterBreak="0">
     <w:nsid w:val="48FC2ED5"/>
     <w:multiLevelType w:val="multilevel"/>
     <w:tmpl w:val="95B00A78"/>
@@ -13406,7 +15089,124 @@
       </w:rPr>
     </w:lvl>
   </w:abstractNum>
-  <w:abstractNum w:abstractNumId="65" w15:restartNumberingAfterBreak="0">
+  <w:abstractNum w:abstractNumId="71" w15:restartNumberingAfterBreak="0">
+    <w:nsid w:val="49B739DD"/>
+    <w:multiLevelType w:val="multilevel"/>
+    <w:tmpl w:val="06847874"/>
+    <w:lvl w:ilvl="0">
+      <w:start w:val="1"/>
+      <w:numFmt w:val="decimal"/>
+      <w:lvlText w:val="%1."/>
+      <w:lvlJc w:val="left"/>
+      <w:pPr>
+        <w:tabs>
+          <w:tab w:val="num" w:pos="720"/>
+        </w:tabs>
+        <w:ind w:left="720" w:hanging="360"/>
+      </w:pPr>
+    </w:lvl>
+    <w:lvl w:ilvl="1">
+      <w:start w:val="1"/>
+      <w:numFmt w:val="bullet"/>
+      <w:lvlText w:val="o"/>
+      <w:lvlJc w:val="left"/>
+      <w:pPr>
+        <w:tabs>
+          <w:tab w:val="num" w:pos="1440"/>
+        </w:tabs>
+        <w:ind w:left="1440" w:hanging="360"/>
+      </w:pPr>
+      <w:rPr>
+        <w:rFonts w:ascii="Courier New" w:hAnsi="Courier New" w:hint="default"/>
+        <w:sz w:val="20"/>
+      </w:rPr>
+    </w:lvl>
+    <w:lvl w:ilvl="2" w:tentative="1">
+      <w:start w:val="1"/>
+      <w:numFmt w:val="decimal"/>
+      <w:lvlText w:val="%3."/>
+      <w:lvlJc w:val="left"/>
+      <w:pPr>
+        <w:tabs>
+          <w:tab w:val="num" w:pos="2160"/>
+        </w:tabs>
+        <w:ind w:left="2160" w:hanging="360"/>
+      </w:pPr>
+    </w:lvl>
+    <w:lvl w:ilvl="3" w:tentative="1">
+      <w:start w:val="1"/>
+      <w:numFmt w:val="decimal"/>
+      <w:lvlText w:val="%4."/>
+      <w:lvlJc w:val="left"/>
+      <w:pPr>
+        <w:tabs>
+          <w:tab w:val="num" w:pos="2880"/>
+        </w:tabs>
+        <w:ind w:left="2880" w:hanging="360"/>
+      </w:pPr>
+    </w:lvl>
+    <w:lvl w:ilvl="4" w:tentative="1">
+      <w:start w:val="1"/>
+      <w:numFmt w:val="decimal"/>
+      <w:lvlText w:val="%5."/>
+      <w:lvlJc w:val="left"/>
+      <w:pPr>
+        <w:tabs>
+          <w:tab w:val="num" w:pos="3600"/>
+        </w:tabs>
+        <w:ind w:left="3600" w:hanging="360"/>
+      </w:pPr>
+    </w:lvl>
+    <w:lvl w:ilvl="5" w:tentative="1">
+      <w:start w:val="1"/>
+      <w:numFmt w:val="decimal"/>
+      <w:lvlText w:val="%6."/>
+      <w:lvlJc w:val="left"/>
+      <w:pPr>
+        <w:tabs>
+          <w:tab w:val="num" w:pos="4320"/>
+        </w:tabs>
+        <w:ind w:left="4320" w:hanging="360"/>
+      </w:pPr>
+    </w:lvl>
+    <w:lvl w:ilvl="6" w:tentative="1">
+      <w:start w:val="1"/>
+      <w:numFmt w:val="decimal"/>
+      <w:lvlText w:val="%7."/>
+      <w:lvlJc w:val="left"/>
+      <w:pPr>
+        <w:tabs>
+          <w:tab w:val="num" w:pos="5040"/>
+        </w:tabs>
+        <w:ind w:left="5040" w:hanging="360"/>
+      </w:pPr>
+    </w:lvl>
+    <w:lvl w:ilvl="7" w:tentative="1">
+      <w:start w:val="1"/>
+      <w:numFmt w:val="decimal"/>
+      <w:lvlText w:val="%8."/>
+      <w:lvlJc w:val="left"/>
+      <w:pPr>
+        <w:tabs>
+          <w:tab w:val="num" w:pos="5760"/>
+        </w:tabs>
+        <w:ind w:left="5760" w:hanging="360"/>
+      </w:pPr>
+    </w:lvl>
+    <w:lvl w:ilvl="8" w:tentative="1">
+      <w:start w:val="1"/>
+      <w:numFmt w:val="decimal"/>
+      <w:lvlText w:val="%9."/>
+      <w:lvlJc w:val="left"/>
+      <w:pPr>
+        <w:tabs>
+          <w:tab w:val="num" w:pos="6480"/>
+        </w:tabs>
+        <w:ind w:left="6480" w:hanging="360"/>
+      </w:pPr>
+    </w:lvl>
+  </w:abstractNum>
+  <w:abstractNum w:abstractNumId="72" w15:restartNumberingAfterBreak="0">
     <w:nsid w:val="49DD63F7"/>
     <w:multiLevelType w:val="multilevel"/>
     <w:tmpl w:val="8062D450"/>
@@ -13555,7 +15355,7 @@
       </w:rPr>
     </w:lvl>
   </w:abstractNum>
-  <w:abstractNum w:abstractNumId="66" w15:restartNumberingAfterBreak="0">
+  <w:abstractNum w:abstractNumId="73" w15:restartNumberingAfterBreak="0">
     <w:nsid w:val="4B536F95"/>
     <w:multiLevelType w:val="multilevel"/>
     <w:tmpl w:val="DA6C1DCA"/>
@@ -13704,7 +15504,7 @@
       </w:rPr>
     </w:lvl>
   </w:abstractNum>
-  <w:abstractNum w:abstractNumId="67" w15:restartNumberingAfterBreak="0">
+  <w:abstractNum w:abstractNumId="74" w15:restartNumberingAfterBreak="0">
     <w:nsid w:val="4C1A4DAC"/>
     <w:multiLevelType w:val="multilevel"/>
     <w:tmpl w:val="2F3468C6"/>
@@ -13817,7 +15617,7 @@
       </w:pPr>
     </w:lvl>
   </w:abstractNum>
-  <w:abstractNum w:abstractNumId="68" w15:restartNumberingAfterBreak="0">
+  <w:abstractNum w:abstractNumId="75" w15:restartNumberingAfterBreak="0">
     <w:nsid w:val="4C8419DE"/>
     <w:multiLevelType w:val="multilevel"/>
     <w:tmpl w:val="011CF7DE"/>
@@ -13966,7 +15766,7 @@
       </w:rPr>
     </w:lvl>
   </w:abstractNum>
-  <w:abstractNum w:abstractNumId="69" w15:restartNumberingAfterBreak="0">
+  <w:abstractNum w:abstractNumId="76" w15:restartNumberingAfterBreak="0">
     <w:nsid w:val="4CC42E34"/>
     <w:multiLevelType w:val="multilevel"/>
     <w:tmpl w:val="58F4E822"/>
@@ -14115,7 +15915,7 @@
       </w:rPr>
     </w:lvl>
   </w:abstractNum>
-  <w:abstractNum w:abstractNumId="70" w15:restartNumberingAfterBreak="0">
+  <w:abstractNum w:abstractNumId="77" w15:restartNumberingAfterBreak="0">
     <w:nsid w:val="4E2B017E"/>
     <w:multiLevelType w:val="hybridMultilevel"/>
     <w:tmpl w:val="E076A4FC"/>
@@ -14228,7 +16028,7 @@
       </w:rPr>
     </w:lvl>
   </w:abstractNum>
-  <w:abstractNum w:abstractNumId="71" w15:restartNumberingAfterBreak="0">
+  <w:abstractNum w:abstractNumId="78" w15:restartNumberingAfterBreak="0">
     <w:nsid w:val="4FDD078A"/>
     <w:multiLevelType w:val="multilevel"/>
     <w:tmpl w:val="DAF233B2"/>
@@ -14341,7 +16141,7 @@
       </w:pPr>
     </w:lvl>
   </w:abstractNum>
-  <w:abstractNum w:abstractNumId="72" w15:restartNumberingAfterBreak="0">
+  <w:abstractNum w:abstractNumId="79" w15:restartNumberingAfterBreak="0">
     <w:nsid w:val="50C30666"/>
     <w:multiLevelType w:val="multilevel"/>
     <w:tmpl w:val="598CAA0A"/>
@@ -14490,7 +16290,7 @@
       </w:rPr>
     </w:lvl>
   </w:abstractNum>
-  <w:abstractNum w:abstractNumId="73" w15:restartNumberingAfterBreak="0">
+  <w:abstractNum w:abstractNumId="80" w15:restartNumberingAfterBreak="0">
     <w:nsid w:val="5142085D"/>
     <w:multiLevelType w:val="multilevel"/>
     <w:tmpl w:val="FBD24674"/>
@@ -14639,7 +16439,7 @@
       </w:rPr>
     </w:lvl>
   </w:abstractNum>
-  <w:abstractNum w:abstractNumId="74" w15:restartNumberingAfterBreak="0">
+  <w:abstractNum w:abstractNumId="81" w15:restartNumberingAfterBreak="0">
     <w:nsid w:val="51A85BEE"/>
     <w:multiLevelType w:val="multilevel"/>
     <w:tmpl w:val="2B1E7D42"/>
@@ -14788,7 +16588,7 @@
       </w:rPr>
     </w:lvl>
   </w:abstractNum>
-  <w:abstractNum w:abstractNumId="75" w15:restartNumberingAfterBreak="0">
+  <w:abstractNum w:abstractNumId="82" w15:restartNumberingAfterBreak="0">
     <w:nsid w:val="526240E5"/>
     <w:multiLevelType w:val="hybridMultilevel"/>
     <w:tmpl w:val="DCFEADB2"/>
@@ -14902,7 +16702,7 @@
       </w:rPr>
     </w:lvl>
   </w:abstractNum>
-  <w:abstractNum w:abstractNumId="76" w15:restartNumberingAfterBreak="0">
+  <w:abstractNum w:abstractNumId="83" w15:restartNumberingAfterBreak="0">
     <w:nsid w:val="55AE3E3B"/>
     <w:multiLevelType w:val="multilevel"/>
     <w:tmpl w:val="3478609E"/>
@@ -15051,7 +16851,7 @@
       </w:rPr>
     </w:lvl>
   </w:abstractNum>
-  <w:abstractNum w:abstractNumId="77" w15:restartNumberingAfterBreak="0">
+  <w:abstractNum w:abstractNumId="84" w15:restartNumberingAfterBreak="0">
     <w:nsid w:val="56FD76A0"/>
     <w:multiLevelType w:val="multilevel"/>
     <w:tmpl w:val="626E939A"/>
@@ -15200,7 +17000,7 @@
       </w:rPr>
     </w:lvl>
   </w:abstractNum>
-  <w:abstractNum w:abstractNumId="78" w15:restartNumberingAfterBreak="0">
+  <w:abstractNum w:abstractNumId="85" w15:restartNumberingAfterBreak="0">
     <w:nsid w:val="57FA6D81"/>
     <w:multiLevelType w:val="multilevel"/>
     <w:tmpl w:val="7F6AAB28"/>
@@ -15349,7 +17149,241 @@
       </w:rPr>
     </w:lvl>
   </w:abstractNum>
-  <w:abstractNum w:abstractNumId="79" w15:restartNumberingAfterBreak="0">
+  <w:abstractNum w:abstractNumId="86" w15:restartNumberingAfterBreak="0">
+    <w:nsid w:val="58284B41"/>
+    <w:multiLevelType w:val="multilevel"/>
+    <w:tmpl w:val="909063BA"/>
+    <w:lvl w:ilvl="0">
+      <w:start w:val="1"/>
+      <w:numFmt w:val="decimal"/>
+      <w:lvlText w:val="%1."/>
+      <w:lvlJc w:val="left"/>
+      <w:pPr>
+        <w:tabs>
+          <w:tab w:val="num" w:pos="720"/>
+        </w:tabs>
+        <w:ind w:left="720" w:hanging="360"/>
+      </w:pPr>
+    </w:lvl>
+    <w:lvl w:ilvl="1">
+      <w:start w:val="1"/>
+      <w:numFmt w:val="bullet"/>
+      <w:lvlText w:val="o"/>
+      <w:lvlJc w:val="left"/>
+      <w:pPr>
+        <w:tabs>
+          <w:tab w:val="num" w:pos="1440"/>
+        </w:tabs>
+        <w:ind w:left="1440" w:hanging="360"/>
+      </w:pPr>
+      <w:rPr>
+        <w:rFonts w:ascii="Courier New" w:hAnsi="Courier New" w:hint="default"/>
+        <w:sz w:val="20"/>
+      </w:rPr>
+    </w:lvl>
+    <w:lvl w:ilvl="2" w:tentative="1">
+      <w:start w:val="1"/>
+      <w:numFmt w:val="decimal"/>
+      <w:lvlText w:val="%3."/>
+      <w:lvlJc w:val="left"/>
+      <w:pPr>
+        <w:tabs>
+          <w:tab w:val="num" w:pos="2160"/>
+        </w:tabs>
+        <w:ind w:left="2160" w:hanging="360"/>
+      </w:pPr>
+    </w:lvl>
+    <w:lvl w:ilvl="3" w:tentative="1">
+      <w:start w:val="1"/>
+      <w:numFmt w:val="decimal"/>
+      <w:lvlText w:val="%4."/>
+      <w:lvlJc w:val="left"/>
+      <w:pPr>
+        <w:tabs>
+          <w:tab w:val="num" w:pos="2880"/>
+        </w:tabs>
+        <w:ind w:left="2880" w:hanging="360"/>
+      </w:pPr>
+    </w:lvl>
+    <w:lvl w:ilvl="4" w:tentative="1">
+      <w:start w:val="1"/>
+      <w:numFmt w:val="decimal"/>
+      <w:lvlText w:val="%5."/>
+      <w:lvlJc w:val="left"/>
+      <w:pPr>
+        <w:tabs>
+          <w:tab w:val="num" w:pos="3600"/>
+        </w:tabs>
+        <w:ind w:left="3600" w:hanging="360"/>
+      </w:pPr>
+    </w:lvl>
+    <w:lvl w:ilvl="5" w:tentative="1">
+      <w:start w:val="1"/>
+      <w:numFmt w:val="decimal"/>
+      <w:lvlText w:val="%6."/>
+      <w:lvlJc w:val="left"/>
+      <w:pPr>
+        <w:tabs>
+          <w:tab w:val="num" w:pos="4320"/>
+        </w:tabs>
+        <w:ind w:left="4320" w:hanging="360"/>
+      </w:pPr>
+    </w:lvl>
+    <w:lvl w:ilvl="6" w:tentative="1">
+      <w:start w:val="1"/>
+      <w:numFmt w:val="decimal"/>
+      <w:lvlText w:val="%7."/>
+      <w:lvlJc w:val="left"/>
+      <w:pPr>
+        <w:tabs>
+          <w:tab w:val="num" w:pos="5040"/>
+        </w:tabs>
+        <w:ind w:left="5040" w:hanging="360"/>
+      </w:pPr>
+    </w:lvl>
+    <w:lvl w:ilvl="7" w:tentative="1">
+      <w:start w:val="1"/>
+      <w:numFmt w:val="decimal"/>
+      <w:lvlText w:val="%8."/>
+      <w:lvlJc w:val="left"/>
+      <w:pPr>
+        <w:tabs>
+          <w:tab w:val="num" w:pos="5760"/>
+        </w:tabs>
+        <w:ind w:left="5760" w:hanging="360"/>
+      </w:pPr>
+    </w:lvl>
+    <w:lvl w:ilvl="8" w:tentative="1">
+      <w:start w:val="1"/>
+      <w:numFmt w:val="decimal"/>
+      <w:lvlText w:val="%9."/>
+      <w:lvlJc w:val="left"/>
+      <w:pPr>
+        <w:tabs>
+          <w:tab w:val="num" w:pos="6480"/>
+        </w:tabs>
+        <w:ind w:left="6480" w:hanging="360"/>
+      </w:pPr>
+    </w:lvl>
+  </w:abstractNum>
+  <w:abstractNum w:abstractNumId="87" w15:restartNumberingAfterBreak="0">
+    <w:nsid w:val="58590448"/>
+    <w:multiLevelType w:val="multilevel"/>
+    <w:tmpl w:val="F47612EC"/>
+    <w:lvl w:ilvl="0">
+      <w:start w:val="1"/>
+      <w:numFmt w:val="decimal"/>
+      <w:lvlText w:val="%1."/>
+      <w:lvlJc w:val="left"/>
+      <w:pPr>
+        <w:tabs>
+          <w:tab w:val="num" w:pos="720"/>
+        </w:tabs>
+        <w:ind w:left="720" w:hanging="360"/>
+      </w:pPr>
+    </w:lvl>
+    <w:lvl w:ilvl="1">
+      <w:start w:val="1"/>
+      <w:numFmt w:val="bullet"/>
+      <w:lvlText w:val="o"/>
+      <w:lvlJc w:val="left"/>
+      <w:pPr>
+        <w:tabs>
+          <w:tab w:val="num" w:pos="1440"/>
+        </w:tabs>
+        <w:ind w:left="1440" w:hanging="360"/>
+      </w:pPr>
+      <w:rPr>
+        <w:rFonts w:ascii="Courier New" w:hAnsi="Courier New" w:hint="default"/>
+        <w:sz w:val="20"/>
+      </w:rPr>
+    </w:lvl>
+    <w:lvl w:ilvl="2" w:tentative="1">
+      <w:start w:val="1"/>
+      <w:numFmt w:val="decimal"/>
+      <w:lvlText w:val="%3."/>
+      <w:lvlJc w:val="left"/>
+      <w:pPr>
+        <w:tabs>
+          <w:tab w:val="num" w:pos="2160"/>
+        </w:tabs>
+        <w:ind w:left="2160" w:hanging="360"/>
+      </w:pPr>
+    </w:lvl>
+    <w:lvl w:ilvl="3" w:tentative="1">
+      <w:start w:val="1"/>
+      <w:numFmt w:val="decimal"/>
+      <w:lvlText w:val="%4."/>
+      <w:lvlJc w:val="left"/>
+      <w:pPr>
+        <w:tabs>
+          <w:tab w:val="num" w:pos="2880"/>
+        </w:tabs>
+        <w:ind w:left="2880" w:hanging="360"/>
+      </w:pPr>
+    </w:lvl>
+    <w:lvl w:ilvl="4" w:tentative="1">
+      <w:start w:val="1"/>
+      <w:numFmt w:val="decimal"/>
+      <w:lvlText w:val="%5."/>
+      <w:lvlJc w:val="left"/>
+      <w:pPr>
+        <w:tabs>
+          <w:tab w:val="num" w:pos="3600"/>
+        </w:tabs>
+        <w:ind w:left="3600" w:hanging="360"/>
+      </w:pPr>
+    </w:lvl>
+    <w:lvl w:ilvl="5" w:tentative="1">
+      <w:start w:val="1"/>
+      <w:numFmt w:val="decimal"/>
+      <w:lvlText w:val="%6."/>
+      <w:lvlJc w:val="left"/>
+      <w:pPr>
+        <w:tabs>
+          <w:tab w:val="num" w:pos="4320"/>
+        </w:tabs>
+        <w:ind w:left="4320" w:hanging="360"/>
+      </w:pPr>
+    </w:lvl>
+    <w:lvl w:ilvl="6" w:tentative="1">
+      <w:start w:val="1"/>
+      <w:numFmt w:val="decimal"/>
+      <w:lvlText w:val="%7."/>
+      <w:lvlJc w:val="left"/>
+      <w:pPr>
+        <w:tabs>
+          <w:tab w:val="num" w:pos="5040"/>
+        </w:tabs>
+        <w:ind w:left="5040" w:hanging="360"/>
+      </w:pPr>
+    </w:lvl>
+    <w:lvl w:ilvl="7" w:tentative="1">
+      <w:start w:val="1"/>
+      <w:numFmt w:val="decimal"/>
+      <w:lvlText w:val="%8."/>
+      <w:lvlJc w:val="left"/>
+      <w:pPr>
+        <w:tabs>
+          <w:tab w:val="num" w:pos="5760"/>
+        </w:tabs>
+        <w:ind w:left="5760" w:hanging="360"/>
+      </w:pPr>
+    </w:lvl>
+    <w:lvl w:ilvl="8" w:tentative="1">
+      <w:start w:val="1"/>
+      <w:numFmt w:val="decimal"/>
+      <w:lvlText w:val="%9."/>
+      <w:lvlJc w:val="left"/>
+      <w:pPr>
+        <w:tabs>
+          <w:tab w:val="num" w:pos="6480"/>
+        </w:tabs>
+        <w:ind w:left="6480" w:hanging="360"/>
+      </w:pPr>
+    </w:lvl>
+  </w:abstractNum>
+  <w:abstractNum w:abstractNumId="88" w15:restartNumberingAfterBreak="0">
     <w:nsid w:val="588B03DB"/>
     <w:multiLevelType w:val="multilevel"/>
     <w:tmpl w:val="4154B7AC"/>
@@ -15498,7 +17532,7 @@
       </w:rPr>
     </w:lvl>
   </w:abstractNum>
-  <w:abstractNum w:abstractNumId="80" w15:restartNumberingAfterBreak="0">
+  <w:abstractNum w:abstractNumId="89" w15:restartNumberingAfterBreak="0">
     <w:nsid w:val="58F57649"/>
     <w:multiLevelType w:val="multilevel"/>
     <w:tmpl w:val="CEC4AE24"/>
@@ -15647,7 +17681,7 @@
       </w:rPr>
     </w:lvl>
   </w:abstractNum>
-  <w:abstractNum w:abstractNumId="81" w15:restartNumberingAfterBreak="0">
+  <w:abstractNum w:abstractNumId="90" w15:restartNumberingAfterBreak="0">
     <w:nsid w:val="5AF06AA7"/>
     <w:multiLevelType w:val="multilevel"/>
     <w:tmpl w:val="CDE098BE"/>
@@ -15796,7 +17830,124 @@
       </w:rPr>
     </w:lvl>
   </w:abstractNum>
-  <w:abstractNum w:abstractNumId="82" w15:restartNumberingAfterBreak="0">
+  <w:abstractNum w:abstractNumId="91" w15:restartNumberingAfterBreak="0">
+    <w:nsid w:val="5B1F6D88"/>
+    <w:multiLevelType w:val="multilevel"/>
+    <w:tmpl w:val="805EF3D0"/>
+    <w:lvl w:ilvl="0">
+      <w:start w:val="1"/>
+      <w:numFmt w:val="decimal"/>
+      <w:lvlText w:val="%1."/>
+      <w:lvlJc w:val="left"/>
+      <w:pPr>
+        <w:tabs>
+          <w:tab w:val="num" w:pos="720"/>
+        </w:tabs>
+        <w:ind w:left="720" w:hanging="360"/>
+      </w:pPr>
+    </w:lvl>
+    <w:lvl w:ilvl="1">
+      <w:start w:val="1"/>
+      <w:numFmt w:val="bullet"/>
+      <w:lvlText w:val="o"/>
+      <w:lvlJc w:val="left"/>
+      <w:pPr>
+        <w:tabs>
+          <w:tab w:val="num" w:pos="1440"/>
+        </w:tabs>
+        <w:ind w:left="1440" w:hanging="360"/>
+      </w:pPr>
+      <w:rPr>
+        <w:rFonts w:ascii="Courier New" w:hAnsi="Courier New" w:hint="default"/>
+        <w:sz w:val="20"/>
+      </w:rPr>
+    </w:lvl>
+    <w:lvl w:ilvl="2" w:tentative="1">
+      <w:start w:val="1"/>
+      <w:numFmt w:val="decimal"/>
+      <w:lvlText w:val="%3."/>
+      <w:lvlJc w:val="left"/>
+      <w:pPr>
+        <w:tabs>
+          <w:tab w:val="num" w:pos="2160"/>
+        </w:tabs>
+        <w:ind w:left="2160" w:hanging="360"/>
+      </w:pPr>
+    </w:lvl>
+    <w:lvl w:ilvl="3" w:tentative="1">
+      <w:start w:val="1"/>
+      <w:numFmt w:val="decimal"/>
+      <w:lvlText w:val="%4."/>
+      <w:lvlJc w:val="left"/>
+      <w:pPr>
+        <w:tabs>
+          <w:tab w:val="num" w:pos="2880"/>
+        </w:tabs>
+        <w:ind w:left="2880" w:hanging="360"/>
+      </w:pPr>
+    </w:lvl>
+    <w:lvl w:ilvl="4" w:tentative="1">
+      <w:start w:val="1"/>
+      <w:numFmt w:val="decimal"/>
+      <w:lvlText w:val="%5."/>
+      <w:lvlJc w:val="left"/>
+      <w:pPr>
+        <w:tabs>
+          <w:tab w:val="num" w:pos="3600"/>
+        </w:tabs>
+        <w:ind w:left="3600" w:hanging="360"/>
+      </w:pPr>
+    </w:lvl>
+    <w:lvl w:ilvl="5" w:tentative="1">
+      <w:start w:val="1"/>
+      <w:numFmt w:val="decimal"/>
+      <w:lvlText w:val="%6."/>
+      <w:lvlJc w:val="left"/>
+      <w:pPr>
+        <w:tabs>
+          <w:tab w:val="num" w:pos="4320"/>
+        </w:tabs>
+        <w:ind w:left="4320" w:hanging="360"/>
+      </w:pPr>
+    </w:lvl>
+    <w:lvl w:ilvl="6" w:tentative="1">
+      <w:start w:val="1"/>
+      <w:numFmt w:val="decimal"/>
+      <w:lvlText w:val="%7."/>
+      <w:lvlJc w:val="left"/>
+      <w:pPr>
+        <w:tabs>
+          <w:tab w:val="num" w:pos="5040"/>
+        </w:tabs>
+        <w:ind w:left="5040" w:hanging="360"/>
+      </w:pPr>
+    </w:lvl>
+    <w:lvl w:ilvl="7" w:tentative="1">
+      <w:start w:val="1"/>
+      <w:numFmt w:val="decimal"/>
+      <w:lvlText w:val="%8."/>
+      <w:lvlJc w:val="left"/>
+      <w:pPr>
+        <w:tabs>
+          <w:tab w:val="num" w:pos="5760"/>
+        </w:tabs>
+        <w:ind w:left="5760" w:hanging="360"/>
+      </w:pPr>
+    </w:lvl>
+    <w:lvl w:ilvl="8" w:tentative="1">
+      <w:start w:val="1"/>
+      <w:numFmt w:val="decimal"/>
+      <w:lvlText w:val="%9."/>
+      <w:lvlJc w:val="left"/>
+      <w:pPr>
+        <w:tabs>
+          <w:tab w:val="num" w:pos="6480"/>
+        </w:tabs>
+        <w:ind w:left="6480" w:hanging="360"/>
+      </w:pPr>
+    </w:lvl>
+  </w:abstractNum>
+  <w:abstractNum w:abstractNumId="92" w15:restartNumberingAfterBreak="0">
     <w:nsid w:val="5B355514"/>
     <w:multiLevelType w:val="multilevel"/>
     <w:tmpl w:val="38C0A2D8"/>
@@ -15945,7 +18096,7 @@
       </w:rPr>
     </w:lvl>
   </w:abstractNum>
-  <w:abstractNum w:abstractNumId="83" w15:restartNumberingAfterBreak="0">
+  <w:abstractNum w:abstractNumId="93" w15:restartNumberingAfterBreak="0">
     <w:nsid w:val="5B923197"/>
     <w:multiLevelType w:val="multilevel"/>
     <w:tmpl w:val="6A42E46A"/>
@@ -16094,7 +18245,7 @@
       </w:rPr>
     </w:lvl>
   </w:abstractNum>
-  <w:abstractNum w:abstractNumId="84" w15:restartNumberingAfterBreak="0">
+  <w:abstractNum w:abstractNumId="94" w15:restartNumberingAfterBreak="0">
     <w:nsid w:val="5DF8454D"/>
     <w:multiLevelType w:val="multilevel"/>
     <w:tmpl w:val="CDB2CDDC"/>
@@ -16243,7 +18394,124 @@
       </w:rPr>
     </w:lvl>
   </w:abstractNum>
-  <w:abstractNum w:abstractNumId="85" w15:restartNumberingAfterBreak="0">
+  <w:abstractNum w:abstractNumId="95" w15:restartNumberingAfterBreak="0">
+    <w:nsid w:val="5F366436"/>
+    <w:multiLevelType w:val="multilevel"/>
+    <w:tmpl w:val="60E22416"/>
+    <w:lvl w:ilvl="0">
+      <w:start w:val="1"/>
+      <w:numFmt w:val="decimal"/>
+      <w:lvlText w:val="%1."/>
+      <w:lvlJc w:val="left"/>
+      <w:pPr>
+        <w:tabs>
+          <w:tab w:val="num" w:pos="720"/>
+        </w:tabs>
+        <w:ind w:left="720" w:hanging="360"/>
+      </w:pPr>
+    </w:lvl>
+    <w:lvl w:ilvl="1">
+      <w:start w:val="1"/>
+      <w:numFmt w:val="bullet"/>
+      <w:lvlText w:val="o"/>
+      <w:lvlJc w:val="left"/>
+      <w:pPr>
+        <w:tabs>
+          <w:tab w:val="num" w:pos="1440"/>
+        </w:tabs>
+        <w:ind w:left="1440" w:hanging="360"/>
+      </w:pPr>
+      <w:rPr>
+        <w:rFonts w:ascii="Courier New" w:hAnsi="Courier New" w:hint="default"/>
+        <w:sz w:val="20"/>
+      </w:rPr>
+    </w:lvl>
+    <w:lvl w:ilvl="2" w:tentative="1">
+      <w:start w:val="1"/>
+      <w:numFmt w:val="decimal"/>
+      <w:lvlText w:val="%3."/>
+      <w:lvlJc w:val="left"/>
+      <w:pPr>
+        <w:tabs>
+          <w:tab w:val="num" w:pos="2160"/>
+        </w:tabs>
+        <w:ind w:left="2160" w:hanging="360"/>
+      </w:pPr>
+    </w:lvl>
+    <w:lvl w:ilvl="3" w:tentative="1">
+      <w:start w:val="1"/>
+      <w:numFmt w:val="decimal"/>
+      <w:lvlText w:val="%4."/>
+      <w:lvlJc w:val="left"/>
+      <w:pPr>
+        <w:tabs>
+          <w:tab w:val="num" w:pos="2880"/>
+        </w:tabs>
+        <w:ind w:left="2880" w:hanging="360"/>
+      </w:pPr>
+    </w:lvl>
+    <w:lvl w:ilvl="4" w:tentative="1">
+      <w:start w:val="1"/>
+      <w:numFmt w:val="decimal"/>
+      <w:lvlText w:val="%5."/>
+      <w:lvlJc w:val="left"/>
+      <w:pPr>
+        <w:tabs>
+          <w:tab w:val="num" w:pos="3600"/>
+        </w:tabs>
+        <w:ind w:left="3600" w:hanging="360"/>
+      </w:pPr>
+    </w:lvl>
+    <w:lvl w:ilvl="5" w:tentative="1">
+      <w:start w:val="1"/>
+      <w:numFmt w:val="decimal"/>
+      <w:lvlText w:val="%6."/>
+      <w:lvlJc w:val="left"/>
+      <w:pPr>
+        <w:tabs>
+          <w:tab w:val="num" w:pos="4320"/>
+        </w:tabs>
+        <w:ind w:left="4320" w:hanging="360"/>
+      </w:pPr>
+    </w:lvl>
+    <w:lvl w:ilvl="6" w:tentative="1">
+      <w:start w:val="1"/>
+      <w:numFmt w:val="decimal"/>
+      <w:lvlText w:val="%7."/>
+      <w:lvlJc w:val="left"/>
+      <w:pPr>
+        <w:tabs>
+          <w:tab w:val="num" w:pos="5040"/>
+        </w:tabs>
+        <w:ind w:left="5040" w:hanging="360"/>
+      </w:pPr>
+    </w:lvl>
+    <w:lvl w:ilvl="7" w:tentative="1">
+      <w:start w:val="1"/>
+      <w:numFmt w:val="decimal"/>
+      <w:lvlText w:val="%8."/>
+      <w:lvlJc w:val="left"/>
+      <w:pPr>
+        <w:tabs>
+          <w:tab w:val="num" w:pos="5760"/>
+        </w:tabs>
+        <w:ind w:left="5760" w:hanging="360"/>
+      </w:pPr>
+    </w:lvl>
+    <w:lvl w:ilvl="8" w:tentative="1">
+      <w:start w:val="1"/>
+      <w:numFmt w:val="decimal"/>
+      <w:lvlText w:val="%9."/>
+      <w:lvlJc w:val="left"/>
+      <w:pPr>
+        <w:tabs>
+          <w:tab w:val="num" w:pos="6480"/>
+        </w:tabs>
+        <w:ind w:left="6480" w:hanging="360"/>
+      </w:pPr>
+    </w:lvl>
+  </w:abstractNum>
+  <w:abstractNum w:abstractNumId="96" w15:restartNumberingAfterBreak="0">
     <w:nsid w:val="6323050D"/>
     <w:multiLevelType w:val="multilevel"/>
     <w:tmpl w:val="FACC19C2"/>
@@ -16392,7 +18660,124 @@
       </w:rPr>
     </w:lvl>
   </w:abstractNum>
-  <w:abstractNum w:abstractNumId="86" w15:restartNumberingAfterBreak="0">
+  <w:abstractNum w:abstractNumId="97" w15:restartNumberingAfterBreak="0">
+    <w:nsid w:val="65703510"/>
+    <w:multiLevelType w:val="multilevel"/>
+    <w:tmpl w:val="CD7C97F2"/>
+    <w:lvl w:ilvl="0">
+      <w:start w:val="1"/>
+      <w:numFmt w:val="decimal"/>
+      <w:lvlText w:val="%1."/>
+      <w:lvlJc w:val="left"/>
+      <w:pPr>
+        <w:tabs>
+          <w:tab w:val="num" w:pos="720"/>
+        </w:tabs>
+        <w:ind w:left="720" w:hanging="360"/>
+      </w:pPr>
+    </w:lvl>
+    <w:lvl w:ilvl="1">
+      <w:start w:val="1"/>
+      <w:numFmt w:val="bullet"/>
+      <w:lvlText w:val="o"/>
+      <w:lvlJc w:val="left"/>
+      <w:pPr>
+        <w:tabs>
+          <w:tab w:val="num" w:pos="1440"/>
+        </w:tabs>
+        <w:ind w:left="1440" w:hanging="360"/>
+      </w:pPr>
+      <w:rPr>
+        <w:rFonts w:ascii="Courier New" w:hAnsi="Courier New" w:hint="default"/>
+        <w:sz w:val="20"/>
+      </w:rPr>
+    </w:lvl>
+    <w:lvl w:ilvl="2" w:tentative="1">
+      <w:start w:val="1"/>
+      <w:numFmt w:val="decimal"/>
+      <w:lvlText w:val="%3."/>
+      <w:lvlJc w:val="left"/>
+      <w:pPr>
+        <w:tabs>
+          <w:tab w:val="num" w:pos="2160"/>
+        </w:tabs>
+        <w:ind w:left="2160" w:hanging="360"/>
+      </w:pPr>
+    </w:lvl>
+    <w:lvl w:ilvl="3" w:tentative="1">
+      <w:start w:val="1"/>
+      <w:numFmt w:val="decimal"/>
+      <w:lvlText w:val="%4."/>
+      <w:lvlJc w:val="left"/>
+      <w:pPr>
+        <w:tabs>
+          <w:tab w:val="num" w:pos="2880"/>
+        </w:tabs>
+        <w:ind w:left="2880" w:hanging="360"/>
+      </w:pPr>
+    </w:lvl>
+    <w:lvl w:ilvl="4" w:tentative="1">
+      <w:start w:val="1"/>
+      <w:numFmt w:val="decimal"/>
+      <w:lvlText w:val="%5."/>
+      <w:lvlJc w:val="left"/>
+      <w:pPr>
+        <w:tabs>
+          <w:tab w:val="num" w:pos="3600"/>
+        </w:tabs>
+        <w:ind w:left="3600" w:hanging="360"/>
+      </w:pPr>
+    </w:lvl>
+    <w:lvl w:ilvl="5" w:tentative="1">
+      <w:start w:val="1"/>
+      <w:numFmt w:val="decimal"/>
+      <w:lvlText w:val="%6."/>
+      <w:lvlJc w:val="left"/>
+      <w:pPr>
+        <w:tabs>
+          <w:tab w:val="num" w:pos="4320"/>
+        </w:tabs>
+        <w:ind w:left="4320" w:hanging="360"/>
+      </w:pPr>
+    </w:lvl>
+    <w:lvl w:ilvl="6" w:tentative="1">
+      <w:start w:val="1"/>
+      <w:numFmt w:val="decimal"/>
+      <w:lvlText w:val="%7."/>
+      <w:lvlJc w:val="left"/>
+      <w:pPr>
+        <w:tabs>
+          <w:tab w:val="num" w:pos="5040"/>
+        </w:tabs>
+        <w:ind w:left="5040" w:hanging="360"/>
+      </w:pPr>
+    </w:lvl>
+    <w:lvl w:ilvl="7" w:tentative="1">
+      <w:start w:val="1"/>
+      <w:numFmt w:val="decimal"/>
+      <w:lvlText w:val="%8."/>
+      <w:lvlJc w:val="left"/>
+      <w:pPr>
+        <w:tabs>
+          <w:tab w:val="num" w:pos="5760"/>
+        </w:tabs>
+        <w:ind w:left="5760" w:hanging="360"/>
+      </w:pPr>
+    </w:lvl>
+    <w:lvl w:ilvl="8" w:tentative="1">
+      <w:start w:val="1"/>
+      <w:numFmt w:val="decimal"/>
+      <w:lvlText w:val="%9."/>
+      <w:lvlJc w:val="left"/>
+      <w:pPr>
+        <w:tabs>
+          <w:tab w:val="num" w:pos="6480"/>
+        </w:tabs>
+        <w:ind w:left="6480" w:hanging="360"/>
+      </w:pPr>
+    </w:lvl>
+  </w:abstractNum>
+  <w:abstractNum w:abstractNumId="98" w15:restartNumberingAfterBreak="0">
     <w:nsid w:val="66DD00B5"/>
     <w:multiLevelType w:val="multilevel"/>
     <w:tmpl w:val="B1BAB48A"/>
@@ -16541,7 +18926,7 @@
       </w:rPr>
     </w:lvl>
   </w:abstractNum>
-  <w:abstractNum w:abstractNumId="87" w15:restartNumberingAfterBreak="0">
+  <w:abstractNum w:abstractNumId="99" w15:restartNumberingAfterBreak="0">
     <w:nsid w:val="68C80DA7"/>
     <w:multiLevelType w:val="multilevel"/>
     <w:tmpl w:val="C0283B40"/>
@@ -16690,7 +19075,7 @@
       </w:rPr>
     </w:lvl>
   </w:abstractNum>
-  <w:abstractNum w:abstractNumId="88" w15:restartNumberingAfterBreak="0">
+  <w:abstractNum w:abstractNumId="100" w15:restartNumberingAfterBreak="0">
     <w:nsid w:val="699B31A2"/>
     <w:multiLevelType w:val="multilevel"/>
     <w:tmpl w:val="83DCEF10"/>
@@ -16839,7 +19224,7 @@
       </w:rPr>
     </w:lvl>
   </w:abstractNum>
-  <w:abstractNum w:abstractNumId="89" w15:restartNumberingAfterBreak="0">
+  <w:abstractNum w:abstractNumId="101" w15:restartNumberingAfterBreak="0">
     <w:nsid w:val="6A934664"/>
     <w:multiLevelType w:val="multilevel"/>
     <w:tmpl w:val="6CC077FE"/>
@@ -16988,7 +19373,7 @@
       </w:rPr>
     </w:lvl>
   </w:abstractNum>
-  <w:abstractNum w:abstractNumId="90" w15:restartNumberingAfterBreak="0">
+  <w:abstractNum w:abstractNumId="102" w15:restartNumberingAfterBreak="0">
     <w:nsid w:val="6B7E1DB2"/>
     <w:multiLevelType w:val="multilevel"/>
     <w:tmpl w:val="E9C02930"/>
@@ -17137,7 +19522,7 @@
       </w:rPr>
     </w:lvl>
   </w:abstractNum>
-  <w:abstractNum w:abstractNumId="91" w15:restartNumberingAfterBreak="0">
+  <w:abstractNum w:abstractNumId="103" w15:restartNumberingAfterBreak="0">
     <w:nsid w:val="6BF31636"/>
     <w:multiLevelType w:val="multilevel"/>
     <w:tmpl w:val="A41EB472"/>
@@ -17286,7 +19671,7 @@
       </w:rPr>
     </w:lvl>
   </w:abstractNum>
-  <w:abstractNum w:abstractNumId="92" w15:restartNumberingAfterBreak="0">
+  <w:abstractNum w:abstractNumId="104" w15:restartNumberingAfterBreak="0">
     <w:nsid w:val="6D534C37"/>
     <w:multiLevelType w:val="multilevel"/>
     <w:tmpl w:val="30CEAD52"/>
@@ -17435,7 +19820,7 @@
       </w:rPr>
     </w:lvl>
   </w:abstractNum>
-  <w:abstractNum w:abstractNumId="93" w15:restartNumberingAfterBreak="0">
+  <w:abstractNum w:abstractNumId="105" w15:restartNumberingAfterBreak="0">
     <w:nsid w:val="6E2A052C"/>
     <w:multiLevelType w:val="multilevel"/>
     <w:tmpl w:val="1ADA6A96"/>
@@ -17584,7 +19969,7 @@
       </w:rPr>
     </w:lvl>
   </w:abstractNum>
-  <w:abstractNum w:abstractNumId="94" w15:restartNumberingAfterBreak="0">
+  <w:abstractNum w:abstractNumId="106" w15:restartNumberingAfterBreak="0">
     <w:nsid w:val="6E7302FC"/>
     <w:multiLevelType w:val="multilevel"/>
     <w:tmpl w:val="4D40EF3A"/>
@@ -17701,7 +20086,7 @@
       </w:pPr>
     </w:lvl>
   </w:abstractNum>
-  <w:abstractNum w:abstractNumId="95" w15:restartNumberingAfterBreak="0">
+  <w:abstractNum w:abstractNumId="107" w15:restartNumberingAfterBreak="0">
     <w:nsid w:val="6F1D05A7"/>
     <w:multiLevelType w:val="multilevel"/>
     <w:tmpl w:val="0B400B1E"/>
@@ -17850,7 +20235,7 @@
       </w:rPr>
     </w:lvl>
   </w:abstractNum>
-  <w:abstractNum w:abstractNumId="96" w15:restartNumberingAfterBreak="0">
+  <w:abstractNum w:abstractNumId="108" w15:restartNumberingAfterBreak="0">
     <w:nsid w:val="6FB715C8"/>
     <w:multiLevelType w:val="multilevel"/>
     <w:tmpl w:val="AB823840"/>
@@ -17999,7 +20384,7 @@
       </w:rPr>
     </w:lvl>
   </w:abstractNum>
-  <w:abstractNum w:abstractNumId="97" w15:restartNumberingAfterBreak="0">
+  <w:abstractNum w:abstractNumId="109" w15:restartNumberingAfterBreak="0">
     <w:nsid w:val="713A02AF"/>
     <w:multiLevelType w:val="multilevel"/>
     <w:tmpl w:val="3F6C8BCE"/>
@@ -18120,7 +20505,7 @@
       </w:pPr>
     </w:lvl>
   </w:abstractNum>
-  <w:abstractNum w:abstractNumId="98" w15:restartNumberingAfterBreak="0">
+  <w:abstractNum w:abstractNumId="110" w15:restartNumberingAfterBreak="0">
     <w:nsid w:val="7198240B"/>
     <w:multiLevelType w:val="hybridMultilevel"/>
     <w:tmpl w:val="EB5EFD96"/>
@@ -18233,7 +20618,7 @@
       </w:rPr>
     </w:lvl>
   </w:abstractNum>
-  <w:abstractNum w:abstractNumId="99" w15:restartNumberingAfterBreak="0">
+  <w:abstractNum w:abstractNumId="111" w15:restartNumberingAfterBreak="0">
     <w:nsid w:val="71FE67D4"/>
     <w:multiLevelType w:val="multilevel"/>
     <w:tmpl w:val="0C06A8C4"/>
@@ -18382,7 +20767,7 @@
       </w:rPr>
     </w:lvl>
   </w:abstractNum>
-  <w:abstractNum w:abstractNumId="100" w15:restartNumberingAfterBreak="0">
+  <w:abstractNum w:abstractNumId="112" w15:restartNumberingAfterBreak="0">
     <w:nsid w:val="73B5398C"/>
     <w:multiLevelType w:val="multilevel"/>
     <w:tmpl w:val="DF4E536C"/>
@@ -18495,7 +20880,7 @@
       </w:pPr>
     </w:lvl>
   </w:abstractNum>
-  <w:abstractNum w:abstractNumId="101" w15:restartNumberingAfterBreak="0">
+  <w:abstractNum w:abstractNumId="113" w15:restartNumberingAfterBreak="0">
     <w:nsid w:val="73FD04F5"/>
     <w:multiLevelType w:val="multilevel"/>
     <w:tmpl w:val="D82A3EC0"/>
@@ -18644,7 +21029,7 @@
       </w:rPr>
     </w:lvl>
   </w:abstractNum>
-  <w:abstractNum w:abstractNumId="102" w15:restartNumberingAfterBreak="0">
+  <w:abstractNum w:abstractNumId="114" w15:restartNumberingAfterBreak="0">
     <w:nsid w:val="77055AF9"/>
     <w:multiLevelType w:val="multilevel"/>
     <w:tmpl w:val="BD4CBD64"/>
@@ -18793,7 +21178,7 @@
       </w:rPr>
     </w:lvl>
   </w:abstractNum>
-  <w:abstractNum w:abstractNumId="103" w15:restartNumberingAfterBreak="0">
+  <w:abstractNum w:abstractNumId="115" w15:restartNumberingAfterBreak="0">
     <w:nsid w:val="7727529E"/>
     <w:multiLevelType w:val="hybridMultilevel"/>
     <w:tmpl w:val="6442A6B4"/>
@@ -18906,7 +21291,7 @@
       </w:rPr>
     </w:lvl>
   </w:abstractNum>
-  <w:abstractNum w:abstractNumId="104" w15:restartNumberingAfterBreak="0">
+  <w:abstractNum w:abstractNumId="116" w15:restartNumberingAfterBreak="0">
     <w:nsid w:val="79B20063"/>
     <w:multiLevelType w:val="hybridMultilevel"/>
     <w:tmpl w:val="01849582"/>
@@ -19019,7 +21404,7 @@
       </w:rPr>
     </w:lvl>
   </w:abstractNum>
-  <w:abstractNum w:abstractNumId="105" w15:restartNumberingAfterBreak="0">
+  <w:abstractNum w:abstractNumId="117" w15:restartNumberingAfterBreak="0">
     <w:nsid w:val="7A530F14"/>
     <w:multiLevelType w:val="hybridMultilevel"/>
     <w:tmpl w:val="620CF2A8"/>
@@ -19132,7 +21517,7 @@
       </w:rPr>
     </w:lvl>
   </w:abstractNum>
-  <w:abstractNum w:abstractNumId="106" w15:restartNumberingAfterBreak="0">
+  <w:abstractNum w:abstractNumId="118" w15:restartNumberingAfterBreak="0">
     <w:nsid w:val="7C7F787A"/>
     <w:multiLevelType w:val="multilevel"/>
     <w:tmpl w:val="849E1E4A"/>
@@ -19281,7 +21666,7 @@
       </w:rPr>
     </w:lvl>
   </w:abstractNum>
-  <w:abstractNum w:abstractNumId="107" w15:restartNumberingAfterBreak="0">
+  <w:abstractNum w:abstractNumId="119" w15:restartNumberingAfterBreak="0">
     <w:nsid w:val="7D0E5438"/>
     <w:multiLevelType w:val="multilevel"/>
     <w:tmpl w:val="80FE37D2"/>
@@ -19430,7 +21815,7 @@
       </w:rPr>
     </w:lvl>
   </w:abstractNum>
-  <w:abstractNum w:abstractNumId="108" w15:restartNumberingAfterBreak="0">
+  <w:abstractNum w:abstractNumId="120" w15:restartNumberingAfterBreak="0">
     <w:nsid w:val="7DC66252"/>
     <w:multiLevelType w:val="hybridMultilevel"/>
     <w:tmpl w:val="82E89B28"/>
@@ -19543,7 +21928,7 @@
       </w:rPr>
     </w:lvl>
   </w:abstractNum>
-  <w:abstractNum w:abstractNumId="109" w15:restartNumberingAfterBreak="0">
+  <w:abstractNum w:abstractNumId="121" w15:restartNumberingAfterBreak="0">
     <w:nsid w:val="7E33499E"/>
     <w:multiLevelType w:val="multilevel"/>
     <w:tmpl w:val="E58E08A4"/>
@@ -19657,334 +22042,370 @@
     </w:lvl>
   </w:abstractNum>
   <w:num w:numId="1" w16cid:durableId="748770532">
-    <w:abstractNumId w:val="75"/>
+    <w:abstractNumId w:val="82"/>
   </w:num>
   <w:num w:numId="2" w16cid:durableId="855077365">
-    <w:abstractNumId w:val="31"/>
+    <w:abstractNumId w:val="32"/>
   </w:num>
   <w:num w:numId="3" w16cid:durableId="1395205015">
-    <w:abstractNumId w:val="24"/>
+    <w:abstractNumId w:val="25"/>
   </w:num>
   <w:num w:numId="4" w16cid:durableId="979573253">
-    <w:abstractNumId w:val="103"/>
+    <w:abstractNumId w:val="115"/>
   </w:num>
   <w:num w:numId="5" w16cid:durableId="1937514451">
-    <w:abstractNumId w:val="29"/>
+    <w:abstractNumId w:val="30"/>
   </w:num>
   <w:num w:numId="6" w16cid:durableId="851065040">
-    <w:abstractNumId w:val="70"/>
+    <w:abstractNumId w:val="77"/>
   </w:num>
   <w:num w:numId="7" w16cid:durableId="23485959">
     <w:abstractNumId w:val="0"/>
   </w:num>
   <w:num w:numId="8" w16cid:durableId="816267393">
-    <w:abstractNumId w:val="80"/>
+    <w:abstractNumId w:val="89"/>
   </w:num>
   <w:num w:numId="9" w16cid:durableId="950016035">
-    <w:abstractNumId w:val="69"/>
+    <w:abstractNumId w:val="76"/>
   </w:num>
   <w:num w:numId="10" w16cid:durableId="2090231614">
-    <w:abstractNumId w:val="105"/>
+    <w:abstractNumId w:val="117"/>
   </w:num>
   <w:num w:numId="11" w16cid:durableId="1465543916">
-    <w:abstractNumId w:val="104"/>
+    <w:abstractNumId w:val="116"/>
   </w:num>
   <w:num w:numId="12" w16cid:durableId="738210373">
-    <w:abstractNumId w:val="15"/>
+    <w:abstractNumId w:val="16"/>
   </w:num>
   <w:num w:numId="13" w16cid:durableId="2117286154">
-    <w:abstractNumId w:val="56"/>
+    <w:abstractNumId w:val="61"/>
   </w:num>
   <w:num w:numId="14" w16cid:durableId="1519462462">
+    <w:abstractNumId w:val="38"/>
+  </w:num>
+  <w:num w:numId="15" w16cid:durableId="801851381">
+    <w:abstractNumId w:val="93"/>
+  </w:num>
+  <w:num w:numId="16" w16cid:durableId="575869419">
+    <w:abstractNumId w:val="40"/>
+  </w:num>
+  <w:num w:numId="17" w16cid:durableId="1943413678">
+    <w:abstractNumId w:val="109"/>
+  </w:num>
+  <w:num w:numId="18" w16cid:durableId="79372868">
     <w:abstractNumId w:val="36"/>
   </w:num>
-  <w:num w:numId="15" w16cid:durableId="801851381">
-    <w:abstractNumId w:val="83"/>
-  </w:num>
-  <w:num w:numId="16" w16cid:durableId="575869419">
-    <w:abstractNumId w:val="37"/>
-  </w:num>
-  <w:num w:numId="17" w16cid:durableId="1943413678">
-    <w:abstractNumId w:val="97"/>
-  </w:num>
-  <w:num w:numId="18" w16cid:durableId="79372868">
-    <w:abstractNumId w:val="34"/>
-  </w:num>
   <w:num w:numId="19" w16cid:durableId="1348631753">
-    <w:abstractNumId w:val="71"/>
+    <w:abstractNumId w:val="78"/>
   </w:num>
   <w:num w:numId="20" w16cid:durableId="1595895277">
-    <w:abstractNumId w:val="95"/>
+    <w:abstractNumId w:val="107"/>
   </w:num>
   <w:num w:numId="21" w16cid:durableId="633143626">
-    <w:abstractNumId w:val="94"/>
+    <w:abstractNumId w:val="106"/>
   </w:num>
   <w:num w:numId="22" w16cid:durableId="1859418733">
-    <w:abstractNumId w:val="43"/>
+    <w:abstractNumId w:val="47"/>
   </w:num>
   <w:num w:numId="23" w16cid:durableId="1817067667">
-    <w:abstractNumId w:val="108"/>
+    <w:abstractNumId w:val="120"/>
   </w:num>
   <w:num w:numId="24" w16cid:durableId="1251937119">
-    <w:abstractNumId w:val="98"/>
+    <w:abstractNumId w:val="110"/>
   </w:num>
   <w:num w:numId="25" w16cid:durableId="589892679">
-    <w:abstractNumId w:val="57"/>
+    <w:abstractNumId w:val="62"/>
   </w:num>
   <w:num w:numId="26" w16cid:durableId="378363067">
+    <w:abstractNumId w:val="59"/>
+  </w:num>
+  <w:num w:numId="27" w16cid:durableId="375353362">
+    <w:abstractNumId w:val="64"/>
+  </w:num>
+  <w:num w:numId="28" w16cid:durableId="742680857">
+    <w:abstractNumId w:val="66"/>
+  </w:num>
+  <w:num w:numId="29" w16cid:durableId="1373076001">
+    <w:abstractNumId w:val="41"/>
+  </w:num>
+  <w:num w:numId="30" w16cid:durableId="1260484796">
+    <w:abstractNumId w:val="46"/>
+  </w:num>
+  <w:num w:numId="31" w16cid:durableId="1212960506">
+    <w:abstractNumId w:val="22"/>
+  </w:num>
+  <w:num w:numId="32" w16cid:durableId="1724677647">
+    <w:abstractNumId w:val="113"/>
+  </w:num>
+  <w:num w:numId="33" w16cid:durableId="1021594204">
+    <w:abstractNumId w:val="72"/>
+  </w:num>
+  <w:num w:numId="34" w16cid:durableId="2125731292">
+    <w:abstractNumId w:val="111"/>
+  </w:num>
+  <w:num w:numId="35" w16cid:durableId="153375400">
+    <w:abstractNumId w:val="63"/>
+  </w:num>
+  <w:num w:numId="36" w16cid:durableId="1858811443">
+    <w:abstractNumId w:val="51"/>
+  </w:num>
+  <w:num w:numId="37" w16cid:durableId="1776822462">
+    <w:abstractNumId w:val="28"/>
+  </w:num>
+  <w:num w:numId="38" w16cid:durableId="1709836823">
     <w:abstractNumId w:val="55"/>
   </w:num>
-  <w:num w:numId="27" w16cid:durableId="375353362">
-    <w:abstractNumId w:val="59"/>
+  <w:num w:numId="39" w16cid:durableId="1986930454">
+    <w:abstractNumId w:val="88"/>
   </w:num>
-  <w:num w:numId="28" w16cid:durableId="742680857">
-    <w:abstractNumId w:val="61"/>
-  </w:num>
-  <w:num w:numId="29" w16cid:durableId="1373076001">
-    <w:abstractNumId w:val="38"/>
-  </w:num>
-  <w:num w:numId="30" w16cid:durableId="1260484796">
-    <w:abstractNumId w:val="42"/>
-  </w:num>
-  <w:num w:numId="31" w16cid:durableId="1212960506">
-    <w:abstractNumId w:val="21"/>
-  </w:num>
-  <w:num w:numId="32" w16cid:durableId="1724677647">
+  <w:num w:numId="40" w16cid:durableId="1735659857">
     <w:abstractNumId w:val="101"/>
   </w:num>
-  <w:num w:numId="33" w16cid:durableId="1021594204">
-    <w:abstractNumId w:val="65"/>
+  <w:num w:numId="41" w16cid:durableId="851189690">
+    <w:abstractNumId w:val="5"/>
   </w:num>
-  <w:num w:numId="34" w16cid:durableId="2125731292">
+  <w:num w:numId="42" w16cid:durableId="1708220162">
+    <w:abstractNumId w:val="75"/>
+  </w:num>
+  <w:num w:numId="43" w16cid:durableId="930509889">
+    <w:abstractNumId w:val="23"/>
+  </w:num>
+  <w:num w:numId="44" w16cid:durableId="623273190">
+    <w:abstractNumId w:val="54"/>
+  </w:num>
+  <w:num w:numId="45" w16cid:durableId="25257107">
+    <w:abstractNumId w:val="14"/>
+  </w:num>
+  <w:num w:numId="46" w16cid:durableId="10957778">
+    <w:abstractNumId w:val="58"/>
+  </w:num>
+  <w:num w:numId="47" w16cid:durableId="1284074029">
     <w:abstractNumId w:val="99"/>
   </w:num>
-  <w:num w:numId="35" w16cid:durableId="153375400">
-    <w:abstractNumId w:val="58"/>
-  </w:num>
-  <w:num w:numId="36" w16cid:durableId="1858811443">
-    <w:abstractNumId w:val="47"/>
-  </w:num>
-  <w:num w:numId="37" w16cid:durableId="1776822462">
-    <w:abstractNumId w:val="27"/>
-  </w:num>
-  <w:num w:numId="38" w16cid:durableId="1709836823">
-    <w:abstractNumId w:val="51"/>
-  </w:num>
-  <w:num w:numId="39" w16cid:durableId="1986930454">
-    <w:abstractNumId w:val="79"/>
-  </w:num>
-  <w:num w:numId="40" w16cid:durableId="1735659857">
-    <w:abstractNumId w:val="89"/>
-  </w:num>
-  <w:num w:numId="41" w16cid:durableId="851189690">
-    <w:abstractNumId w:val="4"/>
-  </w:num>
-  <w:num w:numId="42" w16cid:durableId="1708220162">
-    <w:abstractNumId w:val="68"/>
-  </w:num>
-  <w:num w:numId="43" w16cid:durableId="930509889">
-    <w:abstractNumId w:val="22"/>
-  </w:num>
-  <w:num w:numId="44" w16cid:durableId="623273190">
-    <w:abstractNumId w:val="50"/>
-  </w:num>
-  <w:num w:numId="45" w16cid:durableId="25257107">
-    <w:abstractNumId w:val="13"/>
-  </w:num>
-  <w:num w:numId="46" w16cid:durableId="10957778">
-    <w:abstractNumId w:val="54"/>
-  </w:num>
-  <w:num w:numId="47" w16cid:durableId="1284074029">
-    <w:abstractNumId w:val="87"/>
-  </w:num>
   <w:num w:numId="48" w16cid:durableId="142546750">
-    <w:abstractNumId w:val="23"/>
+    <w:abstractNumId w:val="24"/>
   </w:num>
   <w:num w:numId="49" w16cid:durableId="1455951815">
-    <w:abstractNumId w:val="63"/>
+    <w:abstractNumId w:val="69"/>
   </w:num>
   <w:num w:numId="50" w16cid:durableId="1350521654">
     <w:abstractNumId w:val="3"/>
   </w:num>
   <w:num w:numId="51" w16cid:durableId="2091536691">
-    <w:abstractNumId w:val="107"/>
+    <w:abstractNumId w:val="119"/>
   </w:num>
   <w:num w:numId="52" w16cid:durableId="214048029">
-    <w:abstractNumId w:val="66"/>
+    <w:abstractNumId w:val="73"/>
   </w:num>
   <w:num w:numId="53" w16cid:durableId="393628622">
-    <w:abstractNumId w:val="17"/>
+    <w:abstractNumId w:val="18"/>
   </w:num>
   <w:num w:numId="54" w16cid:durableId="1900246717">
-    <w:abstractNumId w:val="5"/>
+    <w:abstractNumId w:val="6"/>
   </w:num>
   <w:num w:numId="55" w16cid:durableId="1662347454">
-    <w:abstractNumId w:val="16"/>
+    <w:abstractNumId w:val="17"/>
   </w:num>
   <w:num w:numId="56" w16cid:durableId="752165594">
     <w:abstractNumId w:val="1"/>
   </w:num>
   <w:num w:numId="57" w16cid:durableId="1307248853">
-    <w:abstractNumId w:val="45"/>
+    <w:abstractNumId w:val="49"/>
   </w:num>
   <w:num w:numId="58" w16cid:durableId="2110000894">
-    <w:abstractNumId w:val="6"/>
+    <w:abstractNumId w:val="7"/>
   </w:num>
   <w:num w:numId="59" w16cid:durableId="151726523">
-    <w:abstractNumId w:val="64"/>
+    <w:abstractNumId w:val="70"/>
   </w:num>
   <w:num w:numId="60" w16cid:durableId="2074573062">
-    <w:abstractNumId w:val="40"/>
+    <w:abstractNumId w:val="43"/>
   </w:num>
   <w:num w:numId="61" w16cid:durableId="266617383">
-    <w:abstractNumId w:val="76"/>
+    <w:abstractNumId w:val="83"/>
   </w:num>
   <w:num w:numId="62" w16cid:durableId="942809824">
-    <w:abstractNumId w:val="32"/>
+    <w:abstractNumId w:val="33"/>
   </w:num>
   <w:num w:numId="63" w16cid:durableId="282613926">
-    <w:abstractNumId w:val="19"/>
+    <w:abstractNumId w:val="20"/>
   </w:num>
   <w:num w:numId="64" w16cid:durableId="1586843255">
-    <w:abstractNumId w:val="44"/>
+    <w:abstractNumId w:val="48"/>
   </w:num>
   <w:num w:numId="65" w16cid:durableId="1129325156">
-    <w:abstractNumId w:val="90"/>
+    <w:abstractNumId w:val="102"/>
   </w:num>
   <w:num w:numId="66" w16cid:durableId="1595362347">
-    <w:abstractNumId w:val="25"/>
+    <w:abstractNumId w:val="26"/>
   </w:num>
   <w:num w:numId="67" w16cid:durableId="1596547207">
-    <w:abstractNumId w:val="62"/>
+    <w:abstractNumId w:val="68"/>
   </w:num>
   <w:num w:numId="68" w16cid:durableId="248775004">
+    <w:abstractNumId w:val="56"/>
+  </w:num>
+  <w:num w:numId="69" w16cid:durableId="1729301502">
+    <w:abstractNumId w:val="74"/>
+  </w:num>
+  <w:num w:numId="70" w16cid:durableId="1690182717">
     <w:abstractNumId w:val="52"/>
   </w:num>
-  <w:num w:numId="69" w16cid:durableId="1729301502">
-    <w:abstractNumId w:val="67"/>
-  </w:num>
-  <w:num w:numId="70" w16cid:durableId="1690182717">
-    <w:abstractNumId w:val="48"/>
-  </w:num>
   <w:num w:numId="71" w16cid:durableId="1798068022">
-    <w:abstractNumId w:val="109"/>
+    <w:abstractNumId w:val="121"/>
   </w:num>
   <w:num w:numId="72" w16cid:durableId="161823346">
     <w:abstractNumId w:val="2"/>
   </w:num>
   <w:num w:numId="73" w16cid:durableId="1831479989">
+    <w:abstractNumId w:val="112"/>
+  </w:num>
+  <w:num w:numId="74" w16cid:durableId="249118700">
+    <w:abstractNumId w:val="37"/>
+  </w:num>
+  <w:num w:numId="75" w16cid:durableId="896207216">
+    <w:abstractNumId w:val="15"/>
+  </w:num>
+  <w:num w:numId="76" w16cid:durableId="1565263048">
+    <w:abstractNumId w:val="44"/>
+  </w:num>
+  <w:num w:numId="77" w16cid:durableId="1390108054">
+    <w:abstractNumId w:val="96"/>
+  </w:num>
+  <w:num w:numId="78" w16cid:durableId="2089881214">
+    <w:abstractNumId w:val="13"/>
+  </w:num>
+  <w:num w:numId="79" w16cid:durableId="1282884111">
+    <w:abstractNumId w:val="27"/>
+  </w:num>
+  <w:num w:numId="80" w16cid:durableId="714544364">
+    <w:abstractNumId w:val="118"/>
+  </w:num>
+  <w:num w:numId="81" w16cid:durableId="2005817436">
+    <w:abstractNumId w:val="79"/>
+  </w:num>
+  <w:num w:numId="82" w16cid:durableId="755059046">
+    <w:abstractNumId w:val="29"/>
+  </w:num>
+  <w:num w:numId="83" w16cid:durableId="1780755489">
+    <w:abstractNumId w:val="12"/>
+  </w:num>
+  <w:num w:numId="84" w16cid:durableId="40059624">
+    <w:abstractNumId w:val="42"/>
+  </w:num>
+  <w:num w:numId="85" w16cid:durableId="132020052">
+    <w:abstractNumId w:val="9"/>
+  </w:num>
+  <w:num w:numId="86" w16cid:durableId="1352604985">
+    <w:abstractNumId w:val="50"/>
+  </w:num>
+  <w:num w:numId="87" w16cid:durableId="643895364">
+    <w:abstractNumId w:val="90"/>
+  </w:num>
+  <w:num w:numId="88" w16cid:durableId="294333425">
+    <w:abstractNumId w:val="35"/>
+  </w:num>
+  <w:num w:numId="89" w16cid:durableId="436606792">
+    <w:abstractNumId w:val="114"/>
+  </w:num>
+  <w:num w:numId="90" w16cid:durableId="2096584785">
+    <w:abstractNumId w:val="94"/>
+  </w:num>
+  <w:num w:numId="91" w16cid:durableId="1930114343">
+    <w:abstractNumId w:val="19"/>
+  </w:num>
+  <w:num w:numId="92" w16cid:durableId="568922806">
+    <w:abstractNumId w:val="80"/>
+  </w:num>
+  <w:num w:numId="93" w16cid:durableId="1909263122">
+    <w:abstractNumId w:val="21"/>
+  </w:num>
+  <w:num w:numId="94" w16cid:durableId="1549411202">
+    <w:abstractNumId w:val="85"/>
+  </w:num>
+  <w:num w:numId="95" w16cid:durableId="1097605237">
+    <w:abstractNumId w:val="105"/>
+  </w:num>
+  <w:num w:numId="96" w16cid:durableId="1723864986">
+    <w:abstractNumId w:val="92"/>
+  </w:num>
+  <w:num w:numId="97" w16cid:durableId="161750019">
+    <w:abstractNumId w:val="31"/>
+  </w:num>
+  <w:num w:numId="98" w16cid:durableId="830407709">
+    <w:abstractNumId w:val="65"/>
+  </w:num>
+  <w:num w:numId="99" w16cid:durableId="2007324131">
+    <w:abstractNumId w:val="81"/>
+  </w:num>
+  <w:num w:numId="100" w16cid:durableId="1295792128">
+    <w:abstractNumId w:val="57"/>
+  </w:num>
+  <w:num w:numId="101" w16cid:durableId="1763795706">
+    <w:abstractNumId w:val="11"/>
+  </w:num>
+  <w:num w:numId="102" w16cid:durableId="1634366677">
     <w:abstractNumId w:val="100"/>
   </w:num>
-  <w:num w:numId="74" w16cid:durableId="249118700">
-    <w:abstractNumId w:val="35"/>
+  <w:num w:numId="103" w16cid:durableId="1482574304">
+    <w:abstractNumId w:val="98"/>
   </w:num>
-  <w:num w:numId="75" w16cid:durableId="896207216">
-    <w:abstractNumId w:val="14"/>
+  <w:num w:numId="104" w16cid:durableId="2126194783">
+    <w:abstractNumId w:val="84"/>
   </w:num>
-  <w:num w:numId="76" w16cid:durableId="1565263048">
-    <w:abstractNumId w:val="41"/>
+  <w:num w:numId="105" w16cid:durableId="722293041">
+    <w:abstractNumId w:val="8"/>
   </w:num>
-  <w:num w:numId="77" w16cid:durableId="1390108054">
-    <w:abstractNumId w:val="85"/>
+  <w:num w:numId="106" w16cid:durableId="762842134">
+    <w:abstractNumId w:val="53"/>
   </w:num>
-  <w:num w:numId="78" w16cid:durableId="2089881214">
-    <w:abstractNumId w:val="12"/>
+  <w:num w:numId="107" w16cid:durableId="57094456">
+    <w:abstractNumId w:val="103"/>
   </w:num>
-  <w:num w:numId="79" w16cid:durableId="1282884111">
-    <w:abstractNumId w:val="26"/>
+  <w:num w:numId="108" w16cid:durableId="1271280235">
+    <w:abstractNumId w:val="104"/>
   </w:num>
-  <w:num w:numId="80" w16cid:durableId="714544364">
-    <w:abstractNumId w:val="106"/>
+  <w:num w:numId="109" w16cid:durableId="541595118">
+    <w:abstractNumId w:val="108"/>
   </w:num>
-  <w:num w:numId="81" w16cid:durableId="2005817436">
-    <w:abstractNumId w:val="72"/>
+  <w:num w:numId="110" w16cid:durableId="751774876">
+    <w:abstractNumId w:val="10"/>
   </w:num>
-  <w:num w:numId="82" w16cid:durableId="755059046">
-    <w:abstractNumId w:val="28"/>
+  <w:num w:numId="111" w16cid:durableId="882988229">
+    <w:abstractNumId w:val="67"/>
   </w:num>
-  <w:num w:numId="83" w16cid:durableId="1780755489">
-    <w:abstractNumId w:val="11"/>
+  <w:num w:numId="112" w16cid:durableId="1897275442">
+    <w:abstractNumId w:val="95"/>
   </w:num>
-  <w:num w:numId="84" w16cid:durableId="40059624">
+  <w:num w:numId="113" w16cid:durableId="2081781806">
+    <w:abstractNumId w:val="91"/>
+  </w:num>
+  <w:num w:numId="114" w16cid:durableId="783236609">
+    <w:abstractNumId w:val="71"/>
+  </w:num>
+  <w:num w:numId="115" w16cid:durableId="692652534">
+    <w:abstractNumId w:val="60"/>
+  </w:num>
+  <w:num w:numId="116" w16cid:durableId="1344436449">
+    <w:abstractNumId w:val="97"/>
+  </w:num>
+  <w:num w:numId="117" w16cid:durableId="1846751172">
     <w:abstractNumId w:val="39"/>
   </w:num>
-  <w:num w:numId="85" w16cid:durableId="132020052">
-    <w:abstractNumId w:val="8"/>
+  <w:num w:numId="118" w16cid:durableId="1637027435">
+    <w:abstractNumId w:val="34"/>
   </w:num>
-  <w:num w:numId="86" w16cid:durableId="1352604985">
-    <w:abstractNumId w:val="46"/>
+  <w:num w:numId="119" w16cid:durableId="34233332">
+    <w:abstractNumId w:val="4"/>
   </w:num>
-  <w:num w:numId="87" w16cid:durableId="643895364">
-    <w:abstractNumId w:val="81"/>
+  <w:num w:numId="120" w16cid:durableId="858470744">
+    <w:abstractNumId w:val="87"/>
   </w:num>
-  <w:num w:numId="88" w16cid:durableId="294333425">
-    <w:abstractNumId w:val="33"/>
+  <w:num w:numId="121" w16cid:durableId="1854145411">
+    <w:abstractNumId w:val="45"/>
   </w:num>
-  <w:num w:numId="89" w16cid:durableId="436606792">
-    <w:abstractNumId w:val="102"/>
-  </w:num>
-  <w:num w:numId="90" w16cid:durableId="2096584785">
-    <w:abstractNumId w:val="84"/>
-  </w:num>
-  <w:num w:numId="91" w16cid:durableId="1930114343">
-    <w:abstractNumId w:val="18"/>
-  </w:num>
-  <w:num w:numId="92" w16cid:durableId="568922806">
-    <w:abstractNumId w:val="73"/>
-  </w:num>
-  <w:num w:numId="93" w16cid:durableId="1909263122">
-    <w:abstractNumId w:val="20"/>
-  </w:num>
-  <w:num w:numId="94" w16cid:durableId="1549411202">
-    <w:abstractNumId w:val="78"/>
-  </w:num>
-  <w:num w:numId="95" w16cid:durableId="1097605237">
-    <w:abstractNumId w:val="93"/>
-  </w:num>
-  <w:num w:numId="96" w16cid:durableId="1723864986">
-    <w:abstractNumId w:val="82"/>
-  </w:num>
-  <w:num w:numId="97" w16cid:durableId="161750019">
-    <w:abstractNumId w:val="30"/>
-  </w:num>
-  <w:num w:numId="98" w16cid:durableId="830407709">
-    <w:abstractNumId w:val="60"/>
-  </w:num>
-  <w:num w:numId="99" w16cid:durableId="2007324131">
-    <w:abstractNumId w:val="74"/>
-  </w:num>
-  <w:num w:numId="100" w16cid:durableId="1295792128">
-    <w:abstractNumId w:val="53"/>
-  </w:num>
-  <w:num w:numId="101" w16cid:durableId="1763795706">
-    <w:abstractNumId w:val="10"/>
-  </w:num>
-  <w:num w:numId="102" w16cid:durableId="1634366677">
-    <w:abstractNumId w:val="88"/>
-  </w:num>
-  <w:num w:numId="103" w16cid:durableId="1482574304">
+  <w:num w:numId="122" w16cid:durableId="412555122">
     <w:abstractNumId w:val="86"/>
-  </w:num>
-  <w:num w:numId="104" w16cid:durableId="2126194783">
-    <w:abstractNumId w:val="77"/>
-  </w:num>
-  <w:num w:numId="105" w16cid:durableId="722293041">
-    <w:abstractNumId w:val="7"/>
-  </w:num>
-  <w:num w:numId="106" w16cid:durableId="762842134">
-    <w:abstractNumId w:val="49"/>
-  </w:num>
-  <w:num w:numId="107" w16cid:durableId="57094456">
-    <w:abstractNumId w:val="91"/>
-  </w:num>
-  <w:num w:numId="108" w16cid:durableId="1271280235">
-    <w:abstractNumId w:val="92"/>
-  </w:num>
-  <w:num w:numId="109" w16cid:durableId="541595118">
-    <w:abstractNumId w:val="96"/>
-  </w:num>
-  <w:num w:numId="110" w16cid:durableId="751774876">
-    <w:abstractNumId w:val="9"/>
   </w:num>
   <w:numIdMacAtCleanup w:val="36"/>
 </w:numbering>
@@ -22776,6 +25197,7 @@
     <w:rsid w:val="002229CC"/>
     <w:rsid w:val="002B32AC"/>
     <w:rsid w:val="0035751E"/>
+    <w:rsid w:val="00432B36"/>
     <w:rsid w:val="00434B2D"/>
     <w:rsid w:val="00454BCD"/>
     <w:rsid w:val="005A1426"/>
@@ -22795,7 +25217,6 @@
     <w:rsid w:val="00A04255"/>
     <w:rsid w:val="00AA409B"/>
     <w:rsid w:val="00AF2BAC"/>
-    <w:rsid w:val="00B574C8"/>
     <w:rsid w:val="00C4778A"/>
     <w:rsid w:val="00E456A4"/>
     <w:rsid w:val="00ED249E"/>

</xml_diff>

<commit_message>
Sostenibilidad - Caso practico 1 - Terminado
</commit_message>
<xml_diff>
--- a/Asignaturas/Sostenibilidad aplicada al sistema productivo/UD1/Caso Practico 1/Sostenibilidad - Caso Practico 1 Borrador.docx
+++ b/Asignaturas/Sostenibilidad aplicada al sistema productivo/UD1/Caso Practico 1/Sostenibilidad - Caso Practico 1 Borrador.docx
@@ -1580,13 +1580,6 @@
           </w:tcPr>
           <w:sdt>
             <w:sdtPr>
-              <w:id w:val="1257165541"/>
-              <w:placeholder>
-                <w:docPart w:val="2B623977951B48E7A06D7C5E6E96F991"/>
-              </w:placeholder>
-              <w15:appearance w15:val="hidden"/>
-            </w:sdtPr>
-            <w:sdtEndPr>
               <w:rPr>
                 <w:rFonts w:cstheme="minorHAnsi"/>
                 <w:caps/>
@@ -1594,7 +1587,12 @@
                 <w:spacing w:val="50"/>
                 <w:szCs w:val="28"/>
               </w:rPr>
-            </w:sdtEndPr>
+              <w:id w:val="1257165541"/>
+              <w:placeholder>
+                <w:docPart w:val="2B623977951B48E7A06D7C5E6E96F991"/>
+              </w:placeholder>
+              <w15:appearance w15:val="hidden"/>
+            </w:sdtPr>
             <w:sdtContent>
               <w:p>
                 <w:pPr>
@@ -2370,7 +2368,7 @@
                 <w:sz w:val="52"/>
               </w:rPr>
               <w:drawing>
-                <wp:inline distT="0" distB="0" distL="0" distR="0" wp14:anchorId="001E823A" wp14:editId="13577D49">
+                <wp:inline distT="0" distB="0" distL="0" distR="0" wp14:anchorId="001E823A" wp14:editId="3C4E2459">
                   <wp:extent cx="2389505" cy="8181975"/>
                   <wp:effectExtent l="19050" t="19050" r="10795" b="28575"/>
                   <wp:docPr id="1390446460" name="Picture 5"/>
@@ -2861,6 +2859,150 @@
           <w:lang w:val="es-ES"/>
         </w:rPr>
       </w:pPr>
+      <w:r>
+        <w:rPr>
+          <w:b/>
+          <w:bCs/>
+          <w:noProof/>
+          <w:lang w:val="es-ES"/>
+        </w:rPr>
+        <w:drawing>
+          <wp:inline distT="0" distB="0" distL="0" distR="0" wp14:anchorId="5547487F" wp14:editId="7AABEE9A">
+            <wp:extent cx="5943600" cy="3385820"/>
+            <wp:effectExtent l="19050" t="19050" r="19050" b="24130"/>
+            <wp:docPr id="490216151" name="Imagen 5"/>
+            <wp:cNvGraphicFramePr>
+              <a:graphicFrameLocks xmlns:a="http://schemas.openxmlformats.org/drawingml/2006/main" noChangeAspect="1"/>
+            </wp:cNvGraphicFramePr>
+            <a:graphic xmlns:a="http://schemas.openxmlformats.org/drawingml/2006/main">
+              <a:graphicData uri="http://schemas.openxmlformats.org/drawingml/2006/picture">
+                <pic:pic xmlns:pic="http://schemas.openxmlformats.org/drawingml/2006/picture">
+                  <pic:nvPicPr>
+                    <pic:cNvPr id="490216151" name="Imagen 490216151"/>
+                    <pic:cNvPicPr/>
+                  </pic:nvPicPr>
+                  <pic:blipFill>
+                    <a:blip r:embed="rId15">
+                      <a:extLst>
+                        <a:ext uri="{28A0092B-C50C-407E-A947-70E740481C1C}">
+                          <a14:useLocalDpi xmlns:a14="http://schemas.microsoft.com/office/drawing/2010/main" val="0"/>
+                        </a:ext>
+                      </a:extLst>
+                    </a:blip>
+                    <a:stretch>
+                      <a:fillRect/>
+                    </a:stretch>
+                  </pic:blipFill>
+                  <pic:spPr>
+                    <a:xfrm>
+                      <a:off x="0" y="0"/>
+                      <a:ext cx="5943600" cy="3385820"/>
+                    </a:xfrm>
+                    <a:prstGeom prst="rect">
+                      <a:avLst/>
+                    </a:prstGeom>
+                    <a:ln>
+                      <a:solidFill>
+                        <a:schemeClr val="accent1"/>
+                      </a:solidFill>
+                    </a:ln>
+                  </pic:spPr>
+                </pic:pic>
+              </a:graphicData>
+            </a:graphic>
+          </wp:inline>
+        </w:drawing>
+      </w:r>
+    </w:p>
+    <w:p>
+      <w:pPr>
+        <w:rPr>
+          <w:b/>
+          <w:bCs/>
+          <w:lang w:val="es-ES"/>
+        </w:rPr>
+      </w:pPr>
+    </w:p>
+    <w:p>
+      <w:pPr>
+        <w:rPr>
+          <w:b/>
+          <w:bCs/>
+          <w:lang w:val="es-ES"/>
+        </w:rPr>
+      </w:pPr>
+      <w:r>
+        <w:rPr>
+          <w:b/>
+          <w:bCs/>
+          <w:noProof/>
+          <w:lang w:val="es-ES"/>
+        </w:rPr>
+        <w:drawing>
+          <wp:inline distT="0" distB="0" distL="0" distR="0" wp14:anchorId="24D4D7E1" wp14:editId="2E7879D0">
+            <wp:extent cx="5943600" cy="3343275"/>
+            <wp:effectExtent l="19050" t="19050" r="19050" b="28575"/>
+            <wp:docPr id="1686108328" name="Imagen 7"/>
+            <wp:cNvGraphicFramePr>
+              <a:graphicFrameLocks xmlns:a="http://schemas.openxmlformats.org/drawingml/2006/main" noChangeAspect="1"/>
+            </wp:cNvGraphicFramePr>
+            <a:graphic xmlns:a="http://schemas.openxmlformats.org/drawingml/2006/main">
+              <a:graphicData uri="http://schemas.openxmlformats.org/drawingml/2006/picture">
+                <pic:pic xmlns:pic="http://schemas.openxmlformats.org/drawingml/2006/picture">
+                  <pic:nvPicPr>
+                    <pic:cNvPr id="1686108328" name="Imagen 1686108328"/>
+                    <pic:cNvPicPr/>
+                  </pic:nvPicPr>
+                  <pic:blipFill>
+                    <a:blip r:embed="rId16">
+                      <a:extLst>
+                        <a:ext uri="{28A0092B-C50C-407E-A947-70E740481C1C}">
+                          <a14:useLocalDpi xmlns:a14="http://schemas.microsoft.com/office/drawing/2010/main" val="0"/>
+                        </a:ext>
+                      </a:extLst>
+                    </a:blip>
+                    <a:stretch>
+                      <a:fillRect/>
+                    </a:stretch>
+                  </pic:blipFill>
+                  <pic:spPr>
+                    <a:xfrm>
+                      <a:off x="0" y="0"/>
+                      <a:ext cx="5943600" cy="3343275"/>
+                    </a:xfrm>
+                    <a:prstGeom prst="rect">
+                      <a:avLst/>
+                    </a:prstGeom>
+                    <a:ln>
+                      <a:solidFill>
+                        <a:schemeClr val="accent1"/>
+                      </a:solidFill>
+                    </a:ln>
+                  </pic:spPr>
+                </pic:pic>
+              </a:graphicData>
+            </a:graphic>
+          </wp:inline>
+        </w:drawing>
+      </w:r>
+    </w:p>
+    <w:p>
+      <w:pPr>
+        <w:rPr>
+          <w:b/>
+          <w:bCs/>
+          <w:lang w:val="es-ES"/>
+        </w:rPr>
+      </w:pPr>
+    </w:p>
+    <w:p>
+      <w:pPr>
+        <w:rPr>
+          <w:b/>
+          <w:bCs/>
+          <w:lang w:val="es-ES"/>
+        </w:rPr>
+      </w:pPr>
     </w:p>
     <w:p>
       <w:pPr>
@@ -2896,7 +3038,6 @@
           </w:placeholder>
           <w15:appearance w15:val="hidden"/>
         </w:sdtPr>
-        <w:sdtEndPr/>
         <w:sdtContent>
           <w:r>
             <w:t>Estrategias para aumentar la eficiencia energética y reducir las emisiones de carbono</w:t>
@@ -3093,7 +3234,6 @@
           <w:bCs/>
           <w:lang w:val="es-ES"/>
         </w:rPr>
-        <w:lastRenderedPageBreak/>
         <w:t>Ejemplo:</w:t>
       </w:r>
       <w:r>
@@ -3109,14 +3249,6 @@
           <w:lang w:val="es-ES"/>
         </w:rPr>
       </w:pPr>
-      <w:r>
-        <w:rPr>
-          <w:lang w:val="es-ES"/>
-        </w:rPr>
-        <w:pict w14:anchorId="0BBB0072">
-          <v:rect id="_x0000_i1039" style="width:0;height:1.5pt" o:hralign="center" o:hrstd="t" o:hr="t" fillcolor="#a0a0a0" stroked="f"/>
-        </w:pict>
-      </w:r>
     </w:p>
     <w:p>
       <w:pPr>
@@ -3147,13 +3279,7 @@
             <w:rPr>
               <w:lang w:val="es-ES"/>
             </w:rPr>
-            <w:t>0</w:t>
-          </w:r>
-          <w:r>
-            <w:rPr>
-              <w:lang w:val="es-ES"/>
-            </w:rPr>
-            <w:t>4</w:t>
+            <w:t>04</w:t>
           </w:r>
         </w:sdtContent>
       </w:sdt>
@@ -3174,7 +3300,6 @@
           </w:placeholder>
           <w15:appearance w15:val="hidden"/>
         </w:sdtPr>
-        <w:sdtEndPr/>
         <w:sdtContent>
           <w:r>
             <w:rPr>
@@ -3413,7 +3538,6 @@
         </w:placeholder>
         <w15:appearance w15:val="hidden"/>
       </w:sdtPr>
-      <w:sdtEndPr/>
       <w:sdtContent>
         <w:p>
           <w:pPr>
@@ -3593,7 +3717,6 @@
           <w:bCs/>
           <w:lang w:val="es-ES"/>
         </w:rPr>
-        <w:lastRenderedPageBreak/>
         <w:t>Riesgos:</w:t>
       </w:r>
       <w:r>
@@ -3625,7 +3748,14 @@
         <w:rPr>
           <w:lang w:val="es-ES"/>
         </w:rPr>
-        <w:t xml:space="preserve"> Fomentar un ambiente seguro y saludable aumenta el compromiso de los empleados, reduce los accidentes y potencia la productividad. Las capacitaciones sobre sostenibilidad y seguridad también fortalecen la cultura organizacional y promueven la lealtad de los empleados.</w:t>
+        <w:t xml:space="preserve"> Fomentar un ambiente seguro y saludable aumenta el compromiso de los empleados, reduce los accidentes y potencia la productividad. Las capacitaciones sobre sostenibilidad y seguridad también </w:t>
+      </w:r>
+      <w:r>
+        <w:rPr>
+          <w:lang w:val="es-ES"/>
+        </w:rPr>
+        <w:lastRenderedPageBreak/>
+        <w:t>fortalecen la cultura organizacional y promueven la lealtad de los empleados.</w:t>
       </w:r>
     </w:p>
     <w:p>
@@ -3834,15 +3964,22 @@
         <w:rPr>
           <w:lang w:val="es-ES"/>
         </w:rPr>
-        <w:t xml:space="preserve"> La responsabilidad corporativa en la toma de decisiones y el cumplimiento ético generan confianza en la empresa. Establecer políticas internas que promuevan la transparencia y el cumplimiento normativo es </w:t>
+        <w:t xml:space="preserve"> La responsabilidad corporativa en la toma de decisiones y el cumplimiento ético generan confianza en la empresa. Establecer políticas internas que promuevan la transparencia y el cumplimiento normativo es esencial para la sostenibilidad a largo plazo y minimiza los conflictos de interés.</w:t>
       </w:r>
-      <w:r>
+    </w:p>
+    <w:p>
+      <w:pPr>
         <w:rPr>
           <w:lang w:val="es-ES"/>
         </w:rPr>
-        <w:lastRenderedPageBreak/>
-        <w:t>esencial para la sostenibilidad a largo plazo y minimiza los conflictos de interés.</w:t>
-      </w:r>
+      </w:pPr>
+    </w:p>
+    <w:p>
+      <w:pPr>
+        <w:rPr>
+          <w:lang w:val="es-ES"/>
+        </w:rPr>
+      </w:pPr>
     </w:p>
     <w:p>
       <w:pPr>
@@ -3874,6 +4011,7 @@
           <w:bCs/>
           <w:lang w:val="es-ES"/>
         </w:rPr>
+        <w:lastRenderedPageBreak/>
         <w:t>3. Descripción del concepto de sostenibilidad y marcos internacionales</w:t>
       </w:r>
     </w:p>
@@ -3997,6 +4135,60 @@
           <w:lang w:val="es-ES"/>
         </w:rPr>
       </w:pPr>
+      <w:r>
+        <w:rPr>
+          <w:noProof/>
+          <w:sz w:val="24"/>
+          <w:szCs w:val="24"/>
+          <w:lang w:val="es-ES"/>
+        </w:rPr>
+        <w:drawing>
+          <wp:inline distT="0" distB="0" distL="0" distR="0" wp14:anchorId="4722614A" wp14:editId="44FE1F58">
+            <wp:extent cx="5943600" cy="2982595"/>
+            <wp:effectExtent l="19050" t="19050" r="19050" b="27305"/>
+            <wp:docPr id="1661397642" name="Imagen 9"/>
+            <wp:cNvGraphicFramePr>
+              <a:graphicFrameLocks xmlns:a="http://schemas.openxmlformats.org/drawingml/2006/main" noChangeAspect="1"/>
+            </wp:cNvGraphicFramePr>
+            <a:graphic xmlns:a="http://schemas.openxmlformats.org/drawingml/2006/main">
+              <a:graphicData uri="http://schemas.openxmlformats.org/drawingml/2006/picture">
+                <pic:pic xmlns:pic="http://schemas.openxmlformats.org/drawingml/2006/picture">
+                  <pic:nvPicPr>
+                    <pic:cNvPr id="1661397642" name="Imagen 1661397642"/>
+                    <pic:cNvPicPr/>
+                  </pic:nvPicPr>
+                  <pic:blipFill>
+                    <a:blip r:embed="rId17">
+                      <a:extLst>
+                        <a:ext uri="{28A0092B-C50C-407E-A947-70E740481C1C}">
+                          <a14:useLocalDpi xmlns:a14="http://schemas.microsoft.com/office/drawing/2010/main" val="0"/>
+                        </a:ext>
+                      </a:extLst>
+                    </a:blip>
+                    <a:stretch>
+                      <a:fillRect/>
+                    </a:stretch>
+                  </pic:blipFill>
+                  <pic:spPr>
+                    <a:xfrm>
+                      <a:off x="0" y="0"/>
+                      <a:ext cx="5943600" cy="2982595"/>
+                    </a:xfrm>
+                    <a:prstGeom prst="rect">
+                      <a:avLst/>
+                    </a:prstGeom>
+                    <a:ln>
+                      <a:solidFill>
+                        <a:schemeClr val="accent1"/>
+                      </a:solidFill>
+                    </a:ln>
+                  </pic:spPr>
+                </pic:pic>
+              </a:graphicData>
+            </a:graphic>
+          </wp:inline>
+        </w:drawing>
+      </w:r>
     </w:p>
     <w:p>
       <w:pPr>
@@ -4040,13 +4232,6 @@
     </w:p>
     <w:sdt>
       <w:sdtPr>
-        <w:id w:val="1135764109"/>
-        <w:placeholder>
-          <w:docPart w:val="A88EBD9D01F14D269E172B99A9B361B2"/>
-        </w:placeholder>
-        <w15:appearance w15:val="hidden"/>
-      </w:sdtPr>
-      <w:sdtEndPr>
         <w:rPr>
           <w:rFonts w:asciiTheme="minorHAnsi" w:eastAsiaTheme="minorHAnsi" w:hAnsiTheme="minorHAnsi" w:cstheme="minorBidi"/>
           <w:caps w:val="0"/>
@@ -4055,7 +4240,12 @@
           <w:sz w:val="28"/>
           <w:szCs w:val="22"/>
         </w:rPr>
-      </w:sdtEndPr>
+        <w:id w:val="1135764109"/>
+        <w:placeholder>
+          <w:docPart w:val="A88EBD9D01F14D269E172B99A9B361B2"/>
+        </w:placeholder>
+        <w15:appearance w15:val="hidden"/>
+      </w:sdtPr>
       <w:sdtContent>
         <w:p>
           <w:pPr>
@@ -4076,7 +4266,6 @@
             <w:rPr>
               <w:lang w:val="es-ES"/>
             </w:rPr>
-            <w:lastRenderedPageBreak/>
             <w:t>Las estrategias de sostenibilidad en la industria manufacturera no solo enfrentan los desafíos ambientales actuales, sino que impulsan a la empresa a convertirse en un referente de responsabilidad y competitividad en su sector. Los análisis realizados ponen de relieve la importancia de gestionar los recursos de forma eficiente, reducir emisiones y optimizar el uso de la energía, acciones que no solo contribuyen a disminuir el impacto ambiental, sino que también generan ahorros operativos a largo plazo y fortalecen la imagen de la empresa entre sus grupos de interés.</w:t>
           </w:r>
         </w:p>
@@ -4160,13 +4349,6 @@
     </w:p>
     <w:sdt>
       <w:sdtPr>
-        <w:id w:val="1675066835"/>
-        <w:placeholder>
-          <w:docPart w:val="D1D1B0CACBDB4E7DAABB9B15EA42C7D8"/>
-        </w:placeholder>
-        <w15:appearance w15:val="hidden"/>
-      </w:sdtPr>
-      <w:sdtEndPr>
         <w:rPr>
           <w:rFonts w:asciiTheme="minorHAnsi" w:eastAsiaTheme="minorHAnsi" w:hAnsiTheme="minorHAnsi" w:cstheme="minorBidi"/>
           <w:caps w:val="0"/>
@@ -4175,7 +4357,12 @@
           <w:sz w:val="28"/>
           <w:szCs w:val="22"/>
         </w:rPr>
-      </w:sdtEndPr>
+        <w:id w:val="1675066835"/>
+        <w:placeholder>
+          <w:docPart w:val="D1D1B0CACBDB4E7DAABB9B15EA42C7D8"/>
+        </w:placeholder>
+        <w15:appearance w15:val="hidden"/>
+      </w:sdtPr>
       <w:sdtContent>
         <w:p>
           <w:pPr>
@@ -4195,8 +4382,11 @@
           <w:numId w:val="119"/>
         </w:numPr>
         <w:rPr>
+          <w:rStyle w:val="Hipervnculo"/>
           <w:b/>
           <w:bCs/>
+          <w:color w:val="auto"/>
+          <w:u w:val="none"/>
           <w:lang w:val="es-ES"/>
         </w:rPr>
       </w:pPr>
@@ -4206,10 +4396,9 @@
           <w:bCs/>
           <w:lang w:val="es-ES"/>
         </w:rPr>
-        <w:lastRenderedPageBreak/>
         <w:t xml:space="preserve">ONU - Objetivos de Desarrollo Sostenible (ODS): </w:t>
       </w:r>
-      <w:hyperlink r:id="rId15" w:tgtFrame="_new" w:history="1">
+      <w:hyperlink r:id="rId18" w:tgtFrame="_new" w:history="1">
         <w:r>
           <w:rPr>
             <w:rStyle w:val="Hipervnculo"/>
@@ -4239,30 +4428,20 @@
           <w:bCs/>
           <w:lang w:val="es-ES"/>
         </w:rPr>
-        <w:t>Greenpeace España - Sostenibilidad: https://es.greenpeace.org/es/que-puedes-hacer/consume-y-actua-de-forma-sostenible/</w:t>
+        <w:t>YouTube: ¿Qué es la sostenibilidad? (Explicado) -</w:t>
       </w:r>
     </w:p>
     <w:p>
       <w:pPr>
-        <w:numPr>
-          <w:ilvl w:val="0"/>
-          <w:numId w:val="119"/>
-        </w:numPr>
+        <w:ind w:left="720"/>
         <w:rPr>
+          <w:rStyle w:val="Hipervnculo"/>
           <w:b/>
           <w:bCs/>
           <w:lang w:val="es-ES"/>
         </w:rPr>
       </w:pPr>
-      <w:r>
-        <w:rPr>
-          <w:b/>
-          <w:bCs/>
-          <w:lang w:val="es-ES"/>
-        </w:rPr>
-        <w:t xml:space="preserve">YouTube: ¿Qué es la sostenibilidad? (Explicado) - </w:t>
-      </w:r>
-      <w:hyperlink r:id="rId16" w:tgtFrame="_new" w:history="1">
+      <w:hyperlink r:id="rId19" w:history="1">
         <w:r>
           <w:rPr>
             <w:rStyle w:val="Hipervnculo"/>
@@ -4270,9 +4449,17 @@
             <w:bCs/>
             <w:lang w:val="es-ES"/>
           </w:rPr>
-          <w:t>https://www.youtube.com/watch?v=7aFD5ajpAN4</w:t>
+          <w:t>https://www.youtube.com/watch?v=ygMEp4bblts</w:t>
         </w:r>
       </w:hyperlink>
+    </w:p>
+    <w:p>
+      <w:pPr>
+        <w:ind w:left="720"/>
+        <w:rPr>
+          <w:rStyle w:val="Hipervnculo"/>
+        </w:rPr>
+      </w:pPr>
     </w:p>
     <w:p>
       <w:pPr>
@@ -4294,7 +4481,146 @@
     <w:p>
       <w:pPr>
         <w:numPr>
-          <w:ilvl w:val="0"/>
+          <w:ilvl w:val="1"/>
+          <w:numId w:val="120"/>
+        </w:numPr>
+        <w:rPr>
+          <w:b/>
+          <w:bCs/>
+          <w:lang w:val="es-ES"/>
+        </w:rPr>
+      </w:pPr>
+      <w:r>
+        <w:rPr>
+          <w:b/>
+          <w:bCs/>
+          <w:lang w:val="es-ES"/>
+        </w:rPr>
+        <w:t xml:space="preserve">Los grandes problemas medioambientales a nivel mundial a resolver </w:t>
+      </w:r>
+      <w:proofErr w:type="gramStart"/>
+      <w:r>
+        <w:rPr>
+          <w:b/>
+          <w:bCs/>
+          <w:lang w:val="es-ES"/>
+        </w:rPr>
+        <w:t>para</w:t>
+      </w:r>
+      <w:r>
+        <w:rPr>
+          <w:b/>
+          <w:bCs/>
+          <w:lang w:val="es-ES"/>
+        </w:rPr>
+        <w:t xml:space="preserve">  </w:t>
+      </w:r>
+      <w:r>
+        <w:rPr>
+          <w:b/>
+          <w:bCs/>
+          <w:lang w:val="es-ES"/>
+        </w:rPr>
+        <w:t>2030</w:t>
+      </w:r>
+      <w:proofErr w:type="gramEnd"/>
+      <w:r>
+        <w:rPr>
+          <w:b/>
+          <w:bCs/>
+          <w:lang w:val="es-ES"/>
+        </w:rPr>
+        <w:t xml:space="preserve">: </w:t>
+      </w:r>
+      <w:r>
+        <w:rPr>
+          <w:rStyle w:val="Hipervnculo"/>
+          <w:b/>
+          <w:bCs/>
+          <w:lang w:val="es-ES"/>
+        </w:rPr>
+        <w:t>https://www.iberdrola.com/sostenibilidad/problemas-medioambientales-mas-importantes</w:t>
+      </w:r>
+    </w:p>
+    <w:p>
+      <w:pPr>
+        <w:numPr>
+          <w:ilvl w:val="1"/>
+          <w:numId w:val="120"/>
+        </w:numPr>
+        <w:rPr>
+          <w:b/>
+          <w:bCs/>
+          <w:lang w:val="es-ES"/>
+        </w:rPr>
+      </w:pPr>
+      <w:r>
+        <w:rPr>
+          <w:b/>
+          <w:bCs/>
+          <w:lang w:val="es-ES"/>
+        </w:rPr>
+        <w:t xml:space="preserve">YouTube: </w:t>
+      </w:r>
+      <w:r>
+        <w:rPr>
+          <w:b/>
+          <w:bCs/>
+          <w:lang w:val="es-ES"/>
+        </w:rPr>
+        <w:t xml:space="preserve">los Objetivos de Desarrollo Sostenible. Carlos </w:t>
+      </w:r>
+      <w:proofErr w:type="spellStart"/>
+      <w:r>
+        <w:rPr>
+          <w:b/>
+          <w:bCs/>
+          <w:lang w:val="es-ES"/>
+        </w:rPr>
+        <w:t>Mataix</w:t>
+      </w:r>
+      <w:proofErr w:type="spellEnd"/>
+      <w:r>
+        <w:rPr>
+          <w:b/>
+          <w:bCs/>
+          <w:lang w:val="es-ES"/>
+        </w:rPr>
+        <w:t>:</w:t>
+      </w:r>
+    </w:p>
+    <w:p>
+      <w:pPr>
+        <w:ind w:left="1440"/>
+        <w:rPr>
+          <w:b/>
+          <w:bCs/>
+          <w:lang w:val="es-ES"/>
+        </w:rPr>
+      </w:pPr>
+      <w:r>
+        <w:rPr>
+          <w:b/>
+          <w:bCs/>
+          <w:lang w:val="es-ES"/>
+        </w:rPr>
+        <w:t xml:space="preserve"> </w:t>
+      </w:r>
+      <w:r>
+        <w:rPr>
+          <w:rStyle w:val="Hipervnculo"/>
+          <w:b/>
+          <w:bCs/>
+          <w:lang w:val="es-ES"/>
+        </w:rPr>
+        <w:t>https://www.youtube.com/watch?v=AT4-p5CQBo4</w:t>
+      </w:r>
+    </w:p>
+    <w:p>
+      <w:pPr>
+        <w:pStyle w:val="Prrafodelista"/>
+        <w:numPr>
+          <w:ilvl w:val="1"/>
           <w:numId w:val="120"/>
         </w:numPr>
         <w:rPr>
@@ -4314,6 +4640,28 @@
     </w:p>
     <w:p>
       <w:pPr>
+        <w:ind w:left="1440"/>
+        <w:rPr>
+          <w:b/>
+          <w:bCs/>
+          <w:lang w:val="es-ES"/>
+        </w:rPr>
+      </w:pPr>
+      <w:hyperlink r:id="rId20" w:history="1">
+        <w:r>
+          <w:rPr>
+            <w:rStyle w:val="Hipervnculo"/>
+            <w:b/>
+            <w:bCs/>
+            <w:lang w:val="es-ES"/>
+          </w:rPr>
+          <w:t>https://climatica.coop/las-36-soluciones-mas-viables-para-reducir-las-emisiones-a-la-mitad-en-2030/</w:t>
+        </w:r>
+      </w:hyperlink>
+    </w:p>
+    <w:p>
+      <w:pPr>
+        <w:pStyle w:val="Prrafodelista"/>
         <w:numPr>
           <w:ilvl w:val="1"/>
           <w:numId w:val="120"/>
@@ -4330,11 +4678,40 @@
           <w:bCs/>
           <w:lang w:val="es-ES"/>
         </w:rPr>
-        <w:t>MITECO - Emisiones de GEI: https://www.miteco.gob.es/es/cambio-climatico/temas/mitigacion-politicas-y-medidas/emisiones.aspx</w:t>
+        <w:t>G</w:t>
+      </w:r>
+      <w:r>
+        <w:rPr>
+          <w:b/>
+          <w:bCs/>
+          <w:lang w:val="es-ES"/>
+        </w:rPr>
+        <w:t>estión de residuos:</w:t>
       </w:r>
     </w:p>
     <w:p>
       <w:pPr>
+        <w:ind w:left="1440"/>
+        <w:rPr>
+          <w:rStyle w:val="Hipervnculo"/>
+          <w:b/>
+          <w:bCs/>
+          <w:lang w:val="es-ES"/>
+        </w:rPr>
+      </w:pPr>
+      <w:r>
+        <w:rPr>
+          <w:rStyle w:val="Hipervnculo"/>
+          <w:b/>
+          <w:bCs/>
+          <w:lang w:val="es-ES"/>
+        </w:rPr>
+        <w:t>https://www.ecologistasenaccion.org/tematica/residuos/</w:t>
+      </w:r>
+    </w:p>
+    <w:p>
+      <w:pPr>
+        <w:pStyle w:val="Prrafodelista"/>
         <w:numPr>
           <w:ilvl w:val="1"/>
           <w:numId w:val="120"/>
@@ -4351,39 +4728,24 @@
           <w:bCs/>
           <w:lang w:val="es-ES"/>
         </w:rPr>
-        <w:t xml:space="preserve">YouTube: ¿Qué son los gases de efecto invernadero? (Greenpeace España) - </w:t>
+        <w:t>Consumo de agua:</w:t>
       </w:r>
-      <w:hyperlink r:id="rId17" w:tgtFrame="_new" w:history="1">
-        <w:r>
-          <w:rPr>
-            <w:rStyle w:val="Hipervnculo"/>
-            <w:b/>
-            <w:bCs/>
-            <w:lang w:val="es-ES"/>
-          </w:rPr>
-          <w:t>https://www.youtube.com/watch?v=rhFw9bs-BOI</w:t>
-        </w:r>
-      </w:hyperlink>
     </w:p>
     <w:p>
       <w:pPr>
-        <w:numPr>
-          <w:ilvl w:val="0"/>
-          <w:numId w:val="120"/>
-        </w:numPr>
+        <w:ind w:left="1440"/>
         <w:rPr>
+          <w:rStyle w:val="Hipervnculo"/>
+        </w:rPr>
+      </w:pPr>
+      <w:r>
+        <w:rPr>
+          <w:rStyle w:val="Hipervnculo"/>
           <w:b/>
           <w:bCs/>
           <w:lang w:val="es-ES"/>
         </w:rPr>
-      </w:pPr>
-      <w:r>
-        <w:rPr>
-          <w:b/>
-          <w:bCs/>
-          <w:lang w:val="es-ES"/>
-        </w:rPr>
-        <w:t>Consumo de agua y gestión de residuos:</w:t>
+        <w:t>https://www.europarl.europa.eu/factsheets/es/sheet/74/la-proteccion-y-la-gestion-de-las-aguas</w:t>
       </w:r>
     </w:p>
     <w:p>
@@ -4404,135 +4766,41 @@
           <w:bCs/>
           <w:lang w:val="es-ES"/>
         </w:rPr>
-        <w:t>WWF España - Gestión sostenible del agua: https://www.wwf.es/que_hacemos/freshwater/</w:t>
+        <w:t>S</w:t>
       </w:r>
-    </w:p>
-    <w:p>
-      <w:pPr>
-        <w:numPr>
-          <w:ilvl w:val="1"/>
-          <w:numId w:val="120"/>
-        </w:numPr>
-        <w:rPr>
-          <w:b/>
-          <w:bCs/>
-          <w:lang w:val="es-ES"/>
-        </w:rPr>
-      </w:pPr>
       <w:r>
         <w:rPr>
           <w:b/>
           <w:bCs/>
           <w:lang w:val="es-ES"/>
         </w:rPr>
-        <w:t>Ecologistas en Acción - Residuos: https://www.ecologistasenaccion.org/tematica/residuos/</w:t>
+        <w:t>oluciones para resolver la crisis de los desechos</w:t>
       </w:r>
-    </w:p>
-    <w:p>
-      <w:pPr>
-        <w:numPr>
-          <w:ilvl w:val="1"/>
-          <w:numId w:val="120"/>
-        </w:numPr>
-        <w:rPr>
-          <w:b/>
-          <w:bCs/>
-          <w:lang w:val="es-ES"/>
-        </w:rPr>
-      </w:pPr>
       <w:r>
         <w:rPr>
           <w:b/>
           <w:bCs/>
           <w:lang w:val="es-ES"/>
         </w:rPr>
-        <w:t xml:space="preserve">YouTube: Gestión de residuos y sostenibilidad - </w:t>
+        <w:t xml:space="preserve">: </w:t>
       </w:r>
-      <w:hyperlink r:id="rId18" w:tgtFrame="_new" w:history="1">
-        <w:r>
-          <w:rPr>
-            <w:rStyle w:val="Hipervnculo"/>
-            <w:b/>
-            <w:bCs/>
-            <w:lang w:val="es-ES"/>
-          </w:rPr>
-          <w:t>https://www.youtube.com/watch?v=zDJzECvDlCk</w:t>
-        </w:r>
-      </w:hyperlink>
-    </w:p>
-    <w:p>
-      <w:pPr>
-        <w:numPr>
-          <w:ilvl w:val="0"/>
-          <w:numId w:val="120"/>
-        </w:numPr>
+      <w:r>
         <w:rPr>
+          <w:rStyle w:val="Hipervnculo"/>
           <w:b/>
           <w:bCs/>
           <w:lang w:val="es-ES"/>
         </w:rPr>
-      </w:pPr>
+        <w:t>https://www.unep.org/es/noticias-y-reportajes/reportajes/ocho-soluciones-para-resolver-la-crisis-de-los-desechos</w:t>
+      </w:r>
       <w:r>
         <w:rPr>
           <w:b/>
           <w:bCs/>
           <w:lang w:val="es-ES"/>
         </w:rPr>
-        <w:t>Contaminación por desechos tóxicos:</w:t>
+        <w:t xml:space="preserve"> </w:t>
       </w:r>
-    </w:p>
-    <w:p>
-      <w:pPr>
-        <w:numPr>
-          <w:ilvl w:val="1"/>
-          <w:numId w:val="120"/>
-        </w:numPr>
-        <w:rPr>
-          <w:b/>
-          <w:bCs/>
-          <w:lang w:val="es-ES"/>
-        </w:rPr>
-      </w:pPr>
-      <w:r>
-        <w:rPr>
-          <w:b/>
-          <w:bCs/>
-          <w:lang w:val="es-ES"/>
-        </w:rPr>
-        <w:t>Greenpeace - Residuos Tóxicos: https://es.greenpeace.org/es/que-puedes-hacer/exige-el-fin-de-los-residuos-toxicos/</w:t>
-      </w:r>
-    </w:p>
-    <w:p>
-      <w:pPr>
-        <w:numPr>
-          <w:ilvl w:val="1"/>
-          <w:numId w:val="120"/>
-        </w:numPr>
-        <w:rPr>
-          <w:b/>
-          <w:bCs/>
-          <w:lang w:val="es-ES"/>
-        </w:rPr>
-      </w:pPr>
-      <w:r>
-        <w:rPr>
-          <w:b/>
-          <w:bCs/>
-          <w:lang w:val="es-ES"/>
-        </w:rPr>
-        <w:t xml:space="preserve">YouTube: Impacto de los desechos tóxicos (Video educativo) - </w:t>
-      </w:r>
-      <w:hyperlink r:id="rId19" w:tgtFrame="_new" w:history="1">
-        <w:r>
-          <w:rPr>
-            <w:rStyle w:val="Hipervnculo"/>
-            <w:b/>
-            <w:bCs/>
-            <w:lang w:val="es-ES"/>
-          </w:rPr>
-          <w:t>https://www.youtube.com/watch?v=GpDbCBFxwMc</w:t>
-        </w:r>
-      </w:hyperlink>
     </w:p>
     <w:p>
       <w:pPr>
@@ -4592,7 +4860,7 @@
         </w:rPr>
         <w:t xml:space="preserve">Fundación CIRCE - Guía de eficiencia energética: </w:t>
       </w:r>
-      <w:hyperlink r:id="rId20" w:tgtFrame="_new" w:history="1">
+      <w:hyperlink r:id="rId21" w:tgtFrame="_new" w:history="1">
         <w:r>
           <w:rPr>
             <w:rStyle w:val="Hipervnculo"/>
@@ -4600,7 +4868,25 @@
             <w:bCs/>
             <w:lang w:val="es-ES"/>
           </w:rPr>
-          <w:t>https://www.fcirce.es/</w:t>
+          <w:t>https://www</w:t>
+        </w:r>
+        <w:r>
+          <w:rPr>
+            <w:rStyle w:val="Hipervnculo"/>
+            <w:b/>
+            <w:bCs/>
+            <w:lang w:val="es-ES"/>
+          </w:rPr>
+          <w:t>.</w:t>
+        </w:r>
+        <w:r>
+          <w:rPr>
+            <w:rStyle w:val="Hipervnculo"/>
+            <w:b/>
+            <w:bCs/>
+            <w:lang w:val="es-ES"/>
+          </w:rPr>
+          <w:t>fcirce.es/</w:t>
         </w:r>
       </w:hyperlink>
     </w:p>
@@ -4624,17 +4910,15 @@
         </w:rPr>
         <w:t xml:space="preserve">YouTube: Qué es un Sistema de Gestión Energética - </w:t>
       </w:r>
-      <w:hyperlink r:id="rId21" w:tgtFrame="_new" w:history="1">
-        <w:r>
-          <w:rPr>
-            <w:rStyle w:val="Hipervnculo"/>
-            <w:b/>
-            <w:bCs/>
-            <w:lang w:val="es-ES"/>
-          </w:rPr>
-          <w:t>https://www.youtube.com/watch?v=vJGOdihH96I</w:t>
-        </w:r>
-      </w:hyperlink>
+      <w:r>
+        <w:rPr>
+          <w:rStyle w:val="Hipervnculo"/>
+          <w:b/>
+          <w:bCs/>
+          <w:lang w:val="es-ES"/>
+        </w:rPr>
+        <w:t>https://www.youtube.com/watch?v=hmxEKsQg0OI</w:t>
+      </w:r>
     </w:p>
     <w:p>
       <w:pPr>
@@ -4675,51 +4959,34 @@
           <w:bCs/>
           <w:lang w:val="es-ES"/>
         </w:rPr>
-        <w:t xml:space="preserve">Observatorio de Logística Sostenible: </w:t>
+        <w:lastRenderedPageBreak/>
+        <w:t>YouTube: Sostenibilidad en la cadena de suministro</w:t>
       </w:r>
-      <w:hyperlink r:id="rId22" w:tgtFrame="_new" w:history="1">
-        <w:r>
-          <w:rPr>
-            <w:rStyle w:val="Hipervnculo"/>
-            <w:b/>
-            <w:bCs/>
-            <w:lang w:val="es-ES"/>
-          </w:rPr>
-          <w:t>https://logisticasostenible.es/</w:t>
-        </w:r>
-      </w:hyperlink>
-    </w:p>
-    <w:p>
-      <w:pPr>
-        <w:numPr>
-          <w:ilvl w:val="1"/>
-          <w:numId w:val="121"/>
-        </w:numPr>
-        <w:rPr>
-          <w:b/>
-          <w:bCs/>
-          <w:lang w:val="es-ES"/>
-        </w:rPr>
-      </w:pPr>
       <w:r>
         <w:rPr>
           <w:b/>
           <w:bCs/>
           <w:lang w:val="es-ES"/>
         </w:rPr>
-        <w:t xml:space="preserve">YouTube: Sostenibilidad en la cadena de suministro (SAGE España) - </w:t>
+        <w:t xml:space="preserve"> </w:t>
       </w:r>
-      <w:hyperlink r:id="rId23" w:tgtFrame="_new" w:history="1">
-        <w:r>
-          <w:rPr>
-            <w:rStyle w:val="Hipervnculo"/>
-            <w:b/>
-            <w:bCs/>
-            <w:lang w:val="es-ES"/>
-          </w:rPr>
-          <w:t>https://www.youtube.com/watch?v=wZgOdLln4HU</w:t>
-        </w:r>
-      </w:hyperlink>
+      <w:r>
+        <w:rPr>
+          <w:b/>
+          <w:bCs/>
+          <w:lang w:val="es-ES"/>
+        </w:rPr>
+        <w:t xml:space="preserve">- </w:t>
+      </w:r>
+      <w:r>
+        <w:rPr>
+          <w:rStyle w:val="Hipervnculo"/>
+          <w:b/>
+          <w:bCs/>
+          <w:lang w:val="es-ES"/>
+        </w:rPr>
+        <w:t>https://www.youtube.com/watch?v=GFP92wpt44E</w:t>
+      </w:r>
     </w:p>
     <w:p>
       <w:pPr>
@@ -4760,10 +5027,9 @@
           <w:bCs/>
           <w:lang w:val="es-ES"/>
         </w:rPr>
-        <w:lastRenderedPageBreak/>
         <w:t xml:space="preserve">IDAE - Instituto para la Diversificación y Ahorro de la Energía: </w:t>
       </w:r>
-      <w:hyperlink r:id="rId24" w:tgtFrame="_new" w:history="1">
+      <w:hyperlink r:id="rId22" w:tgtFrame="_new" w:history="1">
         <w:r>
           <w:rPr>
             <w:rStyle w:val="Hipervnculo"/>
@@ -4771,31 +5037,8 @@
             <w:bCs/>
             <w:lang w:val="es-ES"/>
           </w:rPr>
-          <w:t>https://www.idae.es/</w:t>
+          <w:t>https://ww</w:t>
         </w:r>
-      </w:hyperlink>
-    </w:p>
-    <w:p>
-      <w:pPr>
-        <w:numPr>
-          <w:ilvl w:val="1"/>
-          <w:numId w:val="121"/>
-        </w:numPr>
-        <w:rPr>
-          <w:b/>
-          <w:bCs/>
-          <w:lang w:val="es-ES"/>
-        </w:rPr>
-      </w:pPr>
-      <w:r>
-        <w:rPr>
-          <w:b/>
-          <w:bCs/>
-          <w:lang w:val="es-ES"/>
-        </w:rPr>
-        <w:t xml:space="preserve">YouTube: Tecnología para la eficiencia energética en la industria - </w:t>
-      </w:r>
-      <w:hyperlink r:id="rId25" w:tgtFrame="_new" w:history="1">
         <w:r>
           <w:rPr>
             <w:rStyle w:val="Hipervnculo"/>
@@ -4803,7 +5046,16 @@
             <w:bCs/>
             <w:lang w:val="es-ES"/>
           </w:rPr>
-          <w:t>https://www.youtube.com/watch?v=svG5zONH9Hs</w:t>
+          <w:t>w</w:t>
+        </w:r>
+        <w:r>
+          <w:rPr>
+            <w:rStyle w:val="Hipervnculo"/>
+            <w:b/>
+            <w:bCs/>
+            <w:lang w:val="es-ES"/>
+          </w:rPr>
+          <w:t>.idae.es/</w:t>
         </w:r>
       </w:hyperlink>
     </w:p>
@@ -4826,6 +5078,15 @@
     </w:p>
     <w:p>
       <w:pPr>
+        <w:rPr>
+          <w:b/>
+          <w:bCs/>
+          <w:lang w:val="es-ES"/>
+        </w:rPr>
+      </w:pPr>
+    </w:p>
+    <w:p>
+      <w:pPr>
         <w:numPr>
           <w:ilvl w:val="0"/>
           <w:numId w:val="122"/>
@@ -4865,7 +5126,7 @@
         </w:rPr>
         <w:t xml:space="preserve">INSST - Instituto Nacional de Seguridad y Salud en el Trabajo: </w:t>
       </w:r>
-      <w:hyperlink r:id="rId26" w:tgtFrame="_new" w:history="1">
+      <w:hyperlink r:id="rId23" w:tgtFrame="_new" w:history="1">
         <w:r>
           <w:rPr>
             <w:rStyle w:val="Hipervnculo"/>
@@ -4879,35 +5140,13 @@
     </w:p>
     <w:p>
       <w:pPr>
-        <w:numPr>
-          <w:ilvl w:val="1"/>
-          <w:numId w:val="122"/>
-        </w:numPr>
+        <w:ind w:left="1440"/>
         <w:rPr>
           <w:b/>
           <w:bCs/>
           <w:lang w:val="es-ES"/>
         </w:rPr>
       </w:pPr>
-      <w:r>
-        <w:rPr>
-          <w:b/>
-          <w:bCs/>
-          <w:lang w:val="es-ES"/>
-        </w:rPr>
-        <w:t xml:space="preserve">YouTube: Seguridad y salud en el trabajo (INSST) - </w:t>
-      </w:r>
-      <w:hyperlink r:id="rId27" w:tgtFrame="_new" w:history="1">
-        <w:r>
-          <w:rPr>
-            <w:rStyle w:val="Hipervnculo"/>
-            <w:b/>
-            <w:bCs/>
-            <w:lang w:val="es-ES"/>
-          </w:rPr>
-          <w:t>https://www.youtube.com/watch?v=zgWl_yod6DE</w:t>
-        </w:r>
-      </w:hyperlink>
     </w:p>
     <w:p>
       <w:pPr>
@@ -4950,7 +5189,7 @@
         </w:rPr>
         <w:t xml:space="preserve">Observatorio de la Responsabilidad Social Corporativa: </w:t>
       </w:r>
-      <w:hyperlink r:id="rId28" w:tgtFrame="_new" w:history="1">
+      <w:hyperlink r:id="rId24" w:tgtFrame="_new" w:history="1">
         <w:r>
           <w:rPr>
             <w:rStyle w:val="Hipervnculo"/>
@@ -4964,35 +5203,13 @@
     </w:p>
     <w:p>
       <w:pPr>
-        <w:numPr>
-          <w:ilvl w:val="1"/>
-          <w:numId w:val="122"/>
-        </w:numPr>
+        <w:ind w:left="1440"/>
         <w:rPr>
           <w:b/>
           <w:bCs/>
           <w:lang w:val="es-ES"/>
         </w:rPr>
       </w:pPr>
-      <w:r>
-        <w:rPr>
-          <w:b/>
-          <w:bCs/>
-          <w:lang w:val="es-ES"/>
-        </w:rPr>
-        <w:t xml:space="preserve">YouTube: Bienestar laboral y su impacto (Expansión) - </w:t>
-      </w:r>
-      <w:hyperlink r:id="rId29" w:tgtFrame="_new" w:history="1">
-        <w:r>
-          <w:rPr>
-            <w:rStyle w:val="Hipervnculo"/>
-            <w:b/>
-            <w:bCs/>
-            <w:lang w:val="es-ES"/>
-          </w:rPr>
-          <w:t>https://www.youtube.com/watch?v=UVTZM9bYhGI</w:t>
-        </w:r>
-      </w:hyperlink>
     </w:p>
     <w:p>
       <w:pPr>
@@ -5022,8 +5239,8 @@
           <w:numId w:val="122"/>
         </w:numPr>
         <w:rPr>
-          <w:b/>
-          <w:bCs/>
+          <w:sz w:val="24"/>
+          <w:szCs w:val="24"/>
           <w:lang w:val="es-ES"/>
         </w:rPr>
       </w:pPr>
@@ -5033,85 +5250,17 @@
           <w:bCs/>
           <w:lang w:val="es-ES"/>
         </w:rPr>
-        <w:t>Norma ISO 45001: https://www.aenor.com/certificacion/seguridad-y-salud-en-el-trabajo/iso-45001</w:t>
+        <w:t xml:space="preserve">YouTube: Gestión de riesgos laborales - </w:t>
       </w:r>
-    </w:p>
-    <w:p>
-      <w:pPr>
-        <w:numPr>
-          <w:ilvl w:val="1"/>
-          <w:numId w:val="122"/>
-        </w:numPr>
+      <w:r>
         <w:rPr>
+          <w:rStyle w:val="Hipervnculo"/>
           <w:b/>
           <w:bCs/>
           <w:lang w:val="es-ES"/>
         </w:rPr>
-      </w:pPr>
-      <w:r>
-        <w:rPr>
-          <w:b/>
-          <w:bCs/>
-          <w:lang w:val="es-ES"/>
-        </w:rPr>
-        <w:t>YouTube: Gestión de riesgos laborales (</w:t>
+        <w:t>https://www.youtube.com/watch?v=HNox9x3eE7c</w:t>
       </w:r>
-      <w:proofErr w:type="spellStart"/>
-      <w:r>
-        <w:rPr>
-          <w:b/>
-          <w:bCs/>
-          <w:lang w:val="es-ES"/>
-        </w:rPr>
-        <w:t>Prevention</w:t>
-      </w:r>
-      <w:proofErr w:type="spellEnd"/>
-      <w:r>
-        <w:rPr>
-          <w:b/>
-          <w:bCs/>
-          <w:lang w:val="es-ES"/>
-        </w:rPr>
-        <w:t xml:space="preserve"> </w:t>
-      </w:r>
-      <w:proofErr w:type="spellStart"/>
-      <w:r>
-        <w:rPr>
-          <w:b/>
-          <w:bCs/>
-          <w:lang w:val="es-ES"/>
-        </w:rPr>
-        <w:t>World</w:t>
-      </w:r>
-      <w:proofErr w:type="spellEnd"/>
-      <w:r>
-        <w:rPr>
-          <w:b/>
-          <w:bCs/>
-          <w:lang w:val="es-ES"/>
-        </w:rPr>
-        <w:t xml:space="preserve">) - </w:t>
-      </w:r>
-      <w:hyperlink r:id="rId30" w:tgtFrame="_new" w:history="1">
-        <w:r>
-          <w:rPr>
-            <w:rStyle w:val="Hipervnculo"/>
-            <w:b/>
-            <w:bCs/>
-            <w:lang w:val="es-ES"/>
-          </w:rPr>
-          <w:t>https://www.youtube.com/watch?v=WnSHvAsUgB4</w:t>
-        </w:r>
-      </w:hyperlink>
-    </w:p>
-    <w:p>
-      <w:pPr>
-        <w:rPr>
-          <w:sz w:val="24"/>
-          <w:szCs w:val="24"/>
-          <w:lang w:val="es-ES"/>
-        </w:rPr>
-      </w:pPr>
     </w:p>
     <w:sectPr>
       <w:pgSz w:w="12240" w:h="15840"/>
@@ -5410,7 +5559,7 @@
 <w:numbering xmlns:wpc="http://schemas.microsoft.com/office/word/2010/wordprocessingCanvas" xmlns:cx="http://schemas.microsoft.com/office/drawing/2014/chartex" xmlns:cx1="http://schemas.microsoft.com/office/drawing/2015/9/8/chartex" xmlns:cx2="http://schemas.microsoft.com/office/drawing/2015/10/21/chartex" xmlns:cx3="http://schemas.microsoft.com/office/drawing/2016/5/9/chartex" xmlns:cx4="http://schemas.microsoft.com/office/drawing/2016/5/10/chartex" xmlns:cx5="http://schemas.microsoft.com/office/drawing/2016/5/11/chartex" xmlns:cx6="http://schemas.microsoft.com/office/drawing/2016/5/12/chartex" xmlns:cx7="http://schemas.microsoft.com/office/drawing/2016/5/13/chartex" xmlns:cx8="http://schemas.microsoft.com/office/drawing/2016/5/14/chartex" xmlns:mc="http://schemas.openxmlformats.org/markup-compatibility/2006" xmlns:aink="http://schemas.microsoft.com/office/drawing/2016/ink" xmlns:am3d="http://schemas.microsoft.com/office/drawing/2017/model3d" xmlns:o="urn:schemas-microsoft-com:office:office" xmlns:oel="http://schemas.microsoft.com/office/2019/extlst" xmlns:r="http://schemas.openxmlformats.org/officeDocument/2006/relationships" xmlns:m="http://schemas.openxmlformats.org/officeDocument/2006/math" xmlns:v="urn:schemas-microsoft-com:vml" xmlns:wp14="http://schemas.microsoft.com/office/word/2010/wordprocessingDrawing" xmlns:wp="http://schemas.openxmlformats.org/drawingml/2006/wordprocessingDrawing" xmlns:w10="urn:schemas-microsoft-com:office:word" xmlns:w="http://schemas.openxmlformats.org/wordprocessingml/2006/main" xmlns:w14="http://schemas.microsoft.com/office/word/2010/wordml" xmlns:w15="http://schemas.microsoft.com/office/word/2012/wordml" xmlns:w16cex="http://schemas.microsoft.com/office/word/2018/wordml/cex" xmlns:w16cid="http://schemas.microsoft.com/office/word/2016/wordml/cid" xmlns:w16="http://schemas.microsoft.com/office/word/2018/wordml" xmlns:w16du="http://schemas.microsoft.com/office/word/2023/wordml/word16du" xmlns:w16sdtdh="http://schemas.microsoft.com/office/word/2020/wordml/sdtdatahash" xmlns:w16se="http://schemas.microsoft.com/office/word/2015/wordml/symex" xmlns:wpg="http://schemas.microsoft.com/office/word/2010/wordprocessingGroup" xmlns:wpi="http://schemas.microsoft.com/office/word/2010/wordprocessingInk" xmlns:wne="http://schemas.microsoft.com/office/word/2006/wordml" xmlns:wps="http://schemas.microsoft.com/office/word/2010/wordprocessingShape" mc:Ignorable="w14 w15 w16se w16cid w16 w16cex w16sdtdh w16du wp14">
   <w:numPicBullet w:numPicBulletId="0">
     <w:pict>
-      <v:rect id="_x0000_i1161" style="width:0;height:1.5pt" o:hralign="center" o:bullet="t" o:hrstd="t" o:hr="t" fillcolor="#a0a0a0" stroked="f"/>
+      <v:rect id="_x0000_i1101" style="width:0;height:1.5pt" o:hralign="center" o:bullet="t" o:hrstd="t" o:hr="t" fillcolor="#a0a0a0" stroked="f"/>
     </w:pict>
   </w:numPicBullet>
   <w:abstractNum w:abstractNumId="0" w15:restartNumberingAfterBreak="0">
@@ -25197,9 +25346,11 @@
     <w:rsid w:val="002229CC"/>
     <w:rsid w:val="002B32AC"/>
     <w:rsid w:val="0035751E"/>
+    <w:rsid w:val="003A5A98"/>
     <w:rsid w:val="00432B36"/>
     <w:rsid w:val="00434B2D"/>
     <w:rsid w:val="00454BCD"/>
+    <w:rsid w:val="004A3F16"/>
     <w:rsid w:val="005A1426"/>
     <w:rsid w:val="005B1A24"/>
     <w:rsid w:val="005E7998"/>
@@ -25218,6 +25369,7 @@
     <w:rsid w:val="00AA409B"/>
     <w:rsid w:val="00AF2BAC"/>
     <w:rsid w:val="00C4778A"/>
+    <w:rsid w:val="00C83F06"/>
     <w:rsid w:val="00E456A4"/>
     <w:rsid w:val="00ED249E"/>
     <w:rsid w:val="00F93888"/>
@@ -25941,22 +26093,6 @@
       <w:szCs w:val="10"/>
     </w:rPr>
   </w:style>
-  <w:style w:type="paragraph" w:customStyle="1" w:styleId="BCC0331CFB274F06A314BE1458218D63">
-    <w:name w:val="BCC0331CFB274F06A314BE1458218D63"/>
-    <w:rsid w:val="00A04255"/>
-  </w:style>
-  <w:style w:type="paragraph" w:customStyle="1" w:styleId="BE2B410EB4F946039DBEB1C6147C7652">
-    <w:name w:val="BE2B410EB4F946039DBEB1C6147C7652"/>
-    <w:rsid w:val="00A04255"/>
-  </w:style>
-  <w:style w:type="paragraph" w:customStyle="1" w:styleId="B2103B548CC04D63BF1166361C23D871">
-    <w:name w:val="B2103B548CC04D63BF1166361C23D871"/>
-    <w:rsid w:val="00A04255"/>
-  </w:style>
-  <w:style w:type="paragraph" w:customStyle="1" w:styleId="1AAD3539DEAF439195089100902D6908">
-    <w:name w:val="1AAD3539DEAF439195089100902D6908"/>
-    <w:rsid w:val="00A04255"/>
-  </w:style>
   <w:style w:type="paragraph" w:customStyle="1" w:styleId="9C9EEAD424074A79B60D559FF27D9224">
     <w:name w:val="9C9EEAD424074A79B60D559FF27D9224"/>
     <w:rsid w:val="00A04255"/>
@@ -25971,38 +26107,6 @@
   </w:style>
   <w:style w:type="paragraph" w:customStyle="1" w:styleId="0A151F206BED42A493C00841E7CA2CB8">
     <w:name w:val="0A151F206BED42A493C00841E7CA2CB8"/>
-    <w:rsid w:val="00A04255"/>
-  </w:style>
-  <w:style w:type="paragraph" w:customStyle="1" w:styleId="61A2240BF69C4662AC6BB422156CC9C2">
-    <w:name w:val="61A2240BF69C4662AC6BB422156CC9C2"/>
-    <w:rsid w:val="00A04255"/>
-  </w:style>
-  <w:style w:type="paragraph" w:customStyle="1" w:styleId="DDA66BD8A480414B92693FF06A1E10F0">
-    <w:name w:val="DDA66BD8A480414B92693FF06A1E10F0"/>
-    <w:rsid w:val="00A04255"/>
-  </w:style>
-  <w:style w:type="paragraph" w:customStyle="1" w:styleId="87ACD94AE7ED4CE691689D60DA8B5D8B">
-    <w:name w:val="87ACD94AE7ED4CE691689D60DA8B5D8B"/>
-    <w:rsid w:val="00A04255"/>
-  </w:style>
-  <w:style w:type="paragraph" w:customStyle="1" w:styleId="3C931E7574134181B4E112C69A6E541D">
-    <w:name w:val="3C931E7574134181B4E112C69A6E541D"/>
-    <w:rsid w:val="00A04255"/>
-  </w:style>
-  <w:style w:type="paragraph" w:customStyle="1" w:styleId="E5E4ACFB06A742FF89920846B05304CB">
-    <w:name w:val="E5E4ACFB06A742FF89920846B05304CB"/>
-    <w:rsid w:val="00A04255"/>
-  </w:style>
-  <w:style w:type="paragraph" w:customStyle="1" w:styleId="FDDFB7B7EC0045D9A6B03FB227CF3D56">
-    <w:name w:val="FDDFB7B7EC0045D9A6B03FB227CF3D56"/>
-    <w:rsid w:val="00A04255"/>
-  </w:style>
-  <w:style w:type="paragraph" w:customStyle="1" w:styleId="2376DB59ED9B45B0AC58A98989C9F1D7">
-    <w:name w:val="2376DB59ED9B45B0AC58A98989C9F1D7"/>
-    <w:rsid w:val="00A04255"/>
-  </w:style>
-  <w:style w:type="paragraph" w:customStyle="1" w:styleId="64C4412A520A4CFD82985FB4D27426C7">
-    <w:name w:val="64C4412A520A4CFD82985FB4D27426C7"/>
     <w:rsid w:val="00A04255"/>
   </w:style>
   <w:style w:type="paragraph" w:customStyle="1" w:styleId="0C38F171D83049569DD4BCCBB87FBA2E">
@@ -26049,18 +26153,6 @@
   </w:style>
   <w:style w:type="paragraph" w:customStyle="1" w:styleId="3B4F7FCE10C0488F957F69EA87277AA8">
     <w:name w:val="3B4F7FCE10C0488F957F69EA87277AA8"/>
-    <w:rsid w:val="00F93888"/>
-    <w:pPr>
-      <w:spacing w:line="259" w:lineRule="auto"/>
-    </w:pPr>
-    <w:rPr>
-      <w:sz w:val="22"/>
-      <w:szCs w:val="22"/>
-      <w:lang w:val="es-ES" w:eastAsia="es-ES"/>
-    </w:rPr>
-  </w:style>
-  <w:style w:type="paragraph" w:customStyle="1" w:styleId="9F702AA4E26742BB8175643762B68167">
-    <w:name w:val="9F702AA4E26742BB8175643762B68167"/>
     <w:rsid w:val="00F93888"/>
     <w:pPr>
       <w:spacing w:line="259" w:lineRule="auto"/>
@@ -26239,18 +26331,6 @@
       <w:lang w:val="es-ES" w:eastAsia="es-ES"/>
     </w:rPr>
   </w:style>
-  <w:style w:type="paragraph" w:customStyle="1" w:styleId="583EFE8C9FE24BC9A40F72CA09DBB671">
-    <w:name w:val="583EFE8C9FE24BC9A40F72CA09DBB671"/>
-    <w:rsid w:val="00F93888"/>
-    <w:pPr>
-      <w:spacing w:line="259" w:lineRule="auto"/>
-    </w:pPr>
-    <w:rPr>
-      <w:sz w:val="22"/>
-      <w:szCs w:val="22"/>
-      <w:lang w:val="es-ES" w:eastAsia="es-ES"/>
-    </w:rPr>
-  </w:style>
   <w:style w:type="paragraph" w:customStyle="1" w:styleId="1664BC3F6F8142D3AAE7A0683707777B">
     <w:name w:val="1664BC3F6F8142D3AAE7A0683707777B"/>
     <w:rsid w:val="00F93888"/>
@@ -26265,18 +26345,6 @@
   </w:style>
   <w:style w:type="paragraph" w:customStyle="1" w:styleId="8A82E21A7124499088A74DC6A15964CA">
     <w:name w:val="8A82E21A7124499088A74DC6A15964CA"/>
-    <w:rsid w:val="00F93888"/>
-    <w:pPr>
-      <w:spacing w:line="259" w:lineRule="auto"/>
-    </w:pPr>
-    <w:rPr>
-      <w:sz w:val="22"/>
-      <w:szCs w:val="22"/>
-      <w:lang w:val="es-ES" w:eastAsia="es-ES"/>
-    </w:rPr>
-  </w:style>
-  <w:style w:type="paragraph" w:customStyle="1" w:styleId="07459DF1366A40D5A3AED5139E6AB11E">
-    <w:name w:val="07459DF1366A40D5A3AED5139E6AB11E"/>
     <w:rsid w:val="00F93888"/>
     <w:pPr>
       <w:spacing w:line="259" w:lineRule="auto"/>
@@ -26547,6 +26615,15 @@
 </file>
 
 <file path=customXml/item1.xml><?xml version="1.0" encoding="utf-8"?>
+<?mso-contentType ?>
+<FormTemplates xmlns="http://schemas.microsoft.com/sharepoint/v3/contenttype/forms">
+  <Display>DocumentLibraryForm</Display>
+  <Edit>DocumentLibraryForm</Edit>
+  <New>DocumentLibraryForm</New>
+</FormTemplates>
+</file>
+
+<file path=customXml/item2.xml><?xml version="1.0" encoding="utf-8"?>
 <p:properties xmlns:p="http://schemas.microsoft.com/office/2006/metadata/properties" xmlns:xsi="http://www.w3.org/2001/XMLSchema-instance" xmlns:pc="http://schemas.microsoft.com/office/infopath/2007/PartnerControls">
   <documentManagement>
     <_ip_UnifiedCompliancePolicyUIAction xmlns="http://schemas.microsoft.com/sharepoint/v3" xsi:nil="true"/>
@@ -26566,16 +26643,11 @@
 </p:properties>
 </file>
 
-<file path=customXml/item2.xml><?xml version="1.0" encoding="utf-8"?>
-<?mso-contentType ?>
-<FormTemplates xmlns="http://schemas.microsoft.com/sharepoint/v3/contenttype/forms">
-  <Display>DocumentLibraryForm</Display>
-  <Edit>DocumentLibraryForm</Edit>
-  <New>DocumentLibraryForm</New>
-</FormTemplates>
+<file path=customXml/item3.xml><?xml version="1.0" encoding="utf-8"?>
+<b:Sources xmlns:b="http://schemas.openxmlformats.org/officeDocument/2006/bibliography" xmlns="http://schemas.openxmlformats.org/officeDocument/2006/bibliography" SelectedStyle="\APASixthEditionOfficeOnline.xsl" StyleName="APA" Version="6"/>
 </file>
 
-<file path=customXml/item3.xml><?xml version="1.0" encoding="utf-8"?>
+<file path=customXml/item4.xml><?xml version="1.0" encoding="utf-8"?>
 <ct:contentTypeSchema xmlns:ct="http://schemas.microsoft.com/office/2006/metadata/contentType" xmlns:ma="http://schemas.microsoft.com/office/2006/metadata/properties/metaAttributes" ct:_="" ma:_="" ma:contentTypeName="Document" ma:contentTypeID="0x01010079F111ED35F8CC479449609E8A0923A6" ma:contentTypeVersion="28" ma:contentTypeDescription="Create a new document." ma:contentTypeScope="" ma:versionID="60f5a4f2d2b0abadcf532d48ebf9cb71">
   <xsd:schema xmlns:xsd="http://www.w3.org/2001/XMLSchema" xmlns:xs="http://www.w3.org/2001/XMLSchema" xmlns:p="http://schemas.microsoft.com/office/2006/metadata/properties" xmlns:ns1="http://schemas.microsoft.com/sharepoint/v3" xmlns:ns2="71af3243-3dd4-4a8d-8c0d-dd76da1f02a5" xmlns:ns3="16c05727-aa75-4e4a-9b5f-8a80a1165891" xmlns:ns4="230e9df3-be65-4c73-a93b-d1236ebd677e" targetNamespace="http://schemas.microsoft.com/office/2006/metadata/properties" ma:root="true" ma:fieldsID="7dd78129e6a1811f84807ad11c651531" ns1:_="" ns2:_="" ns3:_="" ns4:_="">
     <xsd:import namespace="http://schemas.microsoft.com/sharepoint/v3"/>
@@ -26887,11 +26959,15 @@
 </ct:contentTypeSchema>
 </file>
 
-<file path=customXml/item4.xml><?xml version="1.0" encoding="utf-8"?>
-<b:Sources xmlns:b="http://schemas.openxmlformats.org/officeDocument/2006/bibliography" xmlns="http://schemas.openxmlformats.org/officeDocument/2006/bibliography" SelectedStyle="\APASixthEditionOfficeOnline.xsl" StyleName="APA" Version="6"/>
+<file path=customXml/itemProps1.xml><?xml version="1.0" encoding="utf-8"?>
+<ds:datastoreItem xmlns:ds="http://schemas.openxmlformats.org/officeDocument/2006/customXml" ds:itemID="{57C77F9C-8BCF-4692-B2E4-26011E2A55B4}">
+  <ds:schemaRefs>
+    <ds:schemaRef ds:uri="http://schemas.microsoft.com/sharepoint/v3/contenttype/forms"/>
+  </ds:schemaRefs>
+</ds:datastoreItem>
 </file>
 
-<file path=customXml/itemProps1.xml><?xml version="1.0" encoding="utf-8"?>
+<file path=customXml/itemProps2.xml><?xml version="1.0" encoding="utf-8"?>
 <ds:datastoreItem xmlns:ds="http://schemas.openxmlformats.org/officeDocument/2006/customXml" ds:itemID="{8DE4806E-889F-44E5-89CE-8DBA0CB694CA}">
   <ds:schemaRefs>
     <ds:schemaRef ds:uri="http://schemas.microsoft.com/office/2006/metadata/properties"/>
@@ -26903,15 +26979,15 @@
 </ds:datastoreItem>
 </file>
 
-<file path=customXml/itemProps2.xml><?xml version="1.0" encoding="utf-8"?>
-<ds:datastoreItem xmlns:ds="http://schemas.openxmlformats.org/officeDocument/2006/customXml" ds:itemID="{57C77F9C-8BCF-4692-B2E4-26011E2A55B4}">
+<file path=customXml/itemProps3.xml><?xml version="1.0" encoding="utf-8"?>
+<ds:datastoreItem xmlns:ds="http://schemas.openxmlformats.org/officeDocument/2006/customXml" ds:itemID="{E4E10AD3-AD8B-4B56-B640-42AEB6EC784A}">
   <ds:schemaRefs>
-    <ds:schemaRef ds:uri="http://schemas.microsoft.com/sharepoint/v3/contenttype/forms"/>
+    <ds:schemaRef ds:uri="http://schemas.openxmlformats.org/officeDocument/2006/bibliography"/>
   </ds:schemaRefs>
 </ds:datastoreItem>
 </file>
 
-<file path=customXml/itemProps3.xml><?xml version="1.0" encoding="utf-8"?>
+<file path=customXml/itemProps4.xml><?xml version="1.0" encoding="utf-8"?>
 <ds:datastoreItem xmlns:ds="http://schemas.openxmlformats.org/officeDocument/2006/customXml" ds:itemID="{1778EFC0-41F2-404D-8178-1A299F9AE7A8}">
   <ds:schemaRefs>
     <ds:schemaRef ds:uri="http://schemas.microsoft.com/office/2006/metadata/contentType"/>
@@ -26932,14 +27008,6 @@
 </ds:datastoreItem>
 </file>
 
-<file path=customXml/itemProps4.xml><?xml version="1.0" encoding="utf-8"?>
-<ds:datastoreItem xmlns:ds="http://schemas.openxmlformats.org/officeDocument/2006/customXml" ds:itemID="{E4E10AD3-AD8B-4B56-B640-42AEB6EC784A}">
-  <ds:schemaRefs>
-    <ds:schemaRef ds:uri="http://schemas.openxmlformats.org/officeDocument/2006/bibliography"/>
-  </ds:schemaRefs>
-</ds:datastoreItem>
-</file>
-
 <file path=docMetadata/LabelInfo.xml><?xml version="1.0" encoding="utf-8"?>
 <clbl:labelList xmlns:clbl="http://schemas.microsoft.com/office/2020/mipLabelMetadata"/>
 </file>
</xml_diff>